<commit_message>
Added more exercises to "02. Lists"
</commit_message>
<xml_diff>
--- a/Courses/Software-Sciences/Module-2-DS-and-Algo-New/02-Lists/02-Lists-Exercises.docx
+++ b/Courses/Software-Sciences/Module-2-DS-and-Algo-New/02-Lists/02-Lists-Exercises.docx
@@ -68,6 +68,2784 @@
           <w:noProof/>
         </w:rPr>
         <w:t>.</w:t>
+      </w:r>
+    </w:p>
+    <w:p>
+      <w:pPr>
+        <w:pStyle w:val="Heading2"/>
+        <w:spacing w:line="240" w:lineRule="auto"/>
+        <w:rPr>
+          <w:lang w:val="bg-BG"/>
+        </w:rPr>
+      </w:pPr>
+      <w:r>
+        <w:rPr>
+          <w:lang w:val="bg-BG"/>
+        </w:rPr>
+        <w:t>Трикът на Гаус</w:t>
+      </w:r>
+    </w:p>
+    <w:p>
+      <w:pPr>
+        <w:pStyle w:val="Default"/>
+        <w:rPr>
+          <w:rFonts w:asciiTheme="minorHAnsi" w:eastAsia="Calibri" w:hAnsiTheme="minorHAnsi" w:cstheme="minorBidi"/>
+          <w:noProof/>
+          <w:sz w:val="22"/>
+          <w:szCs w:val="22"/>
+        </w:rPr>
+      </w:pPr>
+      <w:r>
+        <w:rPr>
+          <w:rFonts w:asciiTheme="minorHAnsi" w:eastAsia="Calibri" w:hAnsiTheme="minorHAnsi" w:cstheme="minorBidi"/>
+          <w:noProof/>
+          <w:sz w:val="22"/>
+          <w:szCs w:val="22"/>
+        </w:rPr>
+        <w:t xml:space="preserve">Напишете програма, която </w:t>
+      </w:r>
+      <w:r>
+        <w:rPr>
+          <w:rFonts w:asciiTheme="minorHAnsi" w:eastAsia="Calibri" w:hAnsiTheme="minorHAnsi" w:cstheme="minorBidi"/>
+          <w:b/>
+          <w:bCs/>
+          <w:noProof/>
+          <w:sz w:val="22"/>
+          <w:szCs w:val="22"/>
+        </w:rPr>
+        <w:t xml:space="preserve">сумира </w:t>
+      </w:r>
+      <w:r>
+        <w:rPr>
+          <w:rFonts w:asciiTheme="minorHAnsi" w:eastAsia="Calibri" w:hAnsiTheme="minorHAnsi" w:cstheme="minorBidi"/>
+          <w:noProof/>
+          <w:sz w:val="22"/>
+          <w:szCs w:val="22"/>
+        </w:rPr>
+        <w:t xml:space="preserve">всички </w:t>
+      </w:r>
+      <w:r>
+        <w:rPr>
+          <w:rFonts w:asciiTheme="minorHAnsi" w:eastAsia="Calibri" w:hAnsiTheme="minorHAnsi" w:cstheme="minorBidi"/>
+          <w:b/>
+          <w:bCs/>
+          <w:noProof/>
+          <w:sz w:val="22"/>
+          <w:szCs w:val="22"/>
+        </w:rPr>
+        <w:t xml:space="preserve">числа </w:t>
+      </w:r>
+      <w:r>
+        <w:rPr>
+          <w:rFonts w:asciiTheme="minorHAnsi" w:eastAsia="Calibri" w:hAnsiTheme="minorHAnsi" w:cstheme="minorBidi"/>
+          <w:noProof/>
+          <w:sz w:val="22"/>
+          <w:szCs w:val="22"/>
+        </w:rPr>
+        <w:t xml:space="preserve">в </w:t>
+      </w:r>
+      <w:r>
+        <w:rPr>
+          <w:rFonts w:asciiTheme="minorHAnsi" w:eastAsia="Calibri" w:hAnsiTheme="minorHAnsi" w:cstheme="minorBidi"/>
+          <w:b/>
+          <w:bCs/>
+          <w:noProof/>
+          <w:sz w:val="22"/>
+          <w:szCs w:val="22"/>
+        </w:rPr>
+        <w:t xml:space="preserve">списък </w:t>
+      </w:r>
+      <w:r>
+        <w:rPr>
+          <w:rFonts w:asciiTheme="minorHAnsi" w:eastAsia="Calibri" w:hAnsiTheme="minorHAnsi" w:cstheme="minorBidi"/>
+          <w:noProof/>
+          <w:sz w:val="22"/>
+          <w:szCs w:val="22"/>
+        </w:rPr>
+        <w:t>в следният формат:</w:t>
+      </w:r>
+    </w:p>
+    <w:p>
+      <w:pPr>
+        <w:pStyle w:val="Code"/>
+        <w:rPr>
+          <w:i/>
+          <w:iCs/>
+          <w:lang w:val="bg-BG"/>
+        </w:rPr>
+      </w:pPr>
+      <w:r>
+        <w:rPr>
+          <w:i/>
+          <w:iCs/>
+        </w:rPr>
+        <w:t>първо + последно, първо + 1 + последно - 1, първо + 2 + последно - 2, … първо + n, последно - n.</w:t>
+      </w:r>
+    </w:p>
+    <w:p>
+      <w:pPr>
+        <w:pStyle w:val="Default"/>
+        <w:rPr>
+          <w:rFonts w:eastAsia="Calibri"/>
+          <w:b/>
+          <w:noProof/>
+          <w:lang w:val="bg-BG"/>
+        </w:rPr>
+      </w:pPr>
+    </w:p>
+    <w:p>
+      <w:pPr>
+        <w:pStyle w:val="Default"/>
+        <w:rPr>
+          <w:noProof/>
+          <w:lang w:val="bg-BG"/>
+        </w:rPr>
+      </w:pPr>
+      <w:r>
+        <w:rPr>
+          <w:noProof/>
+        </w:rPr>
+        <w:drawing>
+          <wp:inline distT="0" distB="0" distL="0" distR="0" wp14:anchorId="098506B4" wp14:editId="4F5EEF9F">
+            <wp:extent cx="2965837" cy="1293888"/>
+            <wp:effectExtent l="0" t="0" r="6350" b="1905"/>
+            <wp:docPr id="24" name="Picture 24" descr="Graphical user interface, text&#10;&#10;Description automatically generated with medium confidence"/>
+            <wp:cNvGraphicFramePr>
+              <a:graphicFrameLocks xmlns:a="http://schemas.openxmlformats.org/drawingml/2006/main" noChangeAspect="1"/>
+            </wp:cNvGraphicFramePr>
+            <a:graphic xmlns:a="http://schemas.openxmlformats.org/drawingml/2006/main">
+              <a:graphicData uri="http://schemas.openxmlformats.org/drawingml/2006/picture">
+                <pic:pic xmlns:pic="http://schemas.openxmlformats.org/drawingml/2006/picture">
+                  <pic:nvPicPr>
+                    <pic:cNvPr id="0" name="Picture 24"/>
+                    <pic:cNvPicPr/>
+                  </pic:nvPicPr>
+                  <pic:blipFill>
+                    <a:blip r:embed="rId9" cstate="print">
+                      <a:extLst>
+                        <a:ext uri="{28A0092B-C50C-407E-A947-70E740481C1C}">
+                          <a14:useLocalDpi xmlns:a14="http://schemas.microsoft.com/office/drawing/2010/main" val="0"/>
+                        </a:ext>
+                      </a:extLst>
+                    </a:blip>
+                    <a:stretch>
+                      <a:fillRect/>
+                    </a:stretch>
+                  </pic:blipFill>
+                  <pic:spPr>
+                    <a:xfrm>
+                      <a:off x="0" y="0"/>
+                      <a:ext cx="2965837" cy="1293888"/>
+                    </a:xfrm>
+                    <a:prstGeom prst="rect">
+                      <a:avLst/>
+                    </a:prstGeom>
+                  </pic:spPr>
+                </pic:pic>
+              </a:graphicData>
+            </a:graphic>
+          </wp:inline>
+        </w:drawing>
+      </w:r>
+    </w:p>
+    <w:p>
+      <w:pPr>
+        <w:pStyle w:val="Heading3"/>
+        <w:rPr>
+          <w:noProof/>
+        </w:rPr>
+      </w:pPr>
+      <w:r>
+        <w:rPr>
+          <w:noProof/>
+        </w:rPr>
+        <w:t>Примерен вход</w:t>
+      </w:r>
+    </w:p>
+    <w:tbl>
+      <w:tblPr>
+        <w:tblStyle w:val="TableGrid"/>
+        <w:tblW w:w="3203" w:type="dxa"/>
+        <w:tblLook w:val="04A0" w:firstRow="1" w:lastRow="0" w:firstColumn="1" w:lastColumn="0" w:noHBand="0" w:noVBand="1"/>
+      </w:tblPr>
+      <w:tblGrid>
+        <w:gridCol w:w="1702"/>
+        <w:gridCol w:w="1501"/>
+      </w:tblGrid>
+      <w:tr>
+        <w:trPr>
+          <w:trHeight w:val="334"/>
+        </w:trPr>
+        <w:tc>
+          <w:tcPr>
+            <w:tcW w:w="1702" w:type="dxa"/>
+            <w:shd w:val="clear" w:color="auto" w:fill="BFBFBF" w:themeFill="background1" w:themeFillShade="BF"/>
+          </w:tcPr>
+          <w:p>
+            <w:pPr>
+              <w:spacing w:before="40" w:after="40"/>
+              <w:jc w:val="center"/>
+              <w:rPr>
+                <w:rFonts w:ascii="Calibri" w:eastAsia="Calibri" w:hAnsi="Calibri" w:cs="Calibri"/>
+                <w:noProof/>
+              </w:rPr>
+            </w:pPr>
+            <w:r>
+              <w:rPr>
+                <w:rFonts w:ascii="Calibri" w:eastAsia="Calibri" w:hAnsi="Calibri" w:cs="Calibri"/>
+                <w:b/>
+                <w:bCs/>
+                <w:noProof/>
+                <w:color w:val="000000" w:themeColor="text1"/>
+              </w:rPr>
+              <w:t>Вход</w:t>
+            </w:r>
+          </w:p>
+        </w:tc>
+        <w:tc>
+          <w:tcPr>
+            <w:tcW w:w="1501" w:type="dxa"/>
+            <w:shd w:val="clear" w:color="auto" w:fill="BFBFBF" w:themeFill="background1" w:themeFillShade="BF"/>
+          </w:tcPr>
+          <w:p>
+            <w:pPr>
+              <w:spacing w:before="40" w:after="40"/>
+              <w:jc w:val="center"/>
+              <w:rPr>
+                <w:b/>
+                <w:bCs/>
+                <w:noProof/>
+              </w:rPr>
+            </w:pPr>
+            <w:r>
+              <w:rPr>
+                <w:b/>
+                <w:bCs/>
+                <w:noProof/>
+              </w:rPr>
+              <w:t>Изход</w:t>
+            </w:r>
+          </w:p>
+        </w:tc>
+      </w:tr>
+      <w:tr>
+        <w:trPr>
+          <w:trHeight w:val="253"/>
+        </w:trPr>
+        <w:tc>
+          <w:tcPr>
+            <w:tcW w:w="1702" w:type="dxa"/>
+          </w:tcPr>
+          <w:p>
+            <w:pPr>
+              <w:spacing w:before="40" w:after="40"/>
+              <w:rPr>
+                <w:rFonts w:ascii="Consolas" w:hAnsi="Consolas"/>
+                <w:noProof/>
+              </w:rPr>
+            </w:pPr>
+            <w:r>
+              <w:rPr>
+                <w:rFonts w:ascii="Consolas" w:hAnsi="Consolas"/>
+                <w:noProof/>
+              </w:rPr>
+              <w:t>1 2 3 4 5</w:t>
+            </w:r>
+          </w:p>
+        </w:tc>
+        <w:tc>
+          <w:tcPr>
+            <w:tcW w:w="1501" w:type="dxa"/>
+          </w:tcPr>
+          <w:p>
+            <w:pPr>
+              <w:spacing w:before="40" w:after="40"/>
+              <w:rPr>
+                <w:rFonts w:ascii="Consolas" w:hAnsi="Consolas"/>
+                <w:noProof/>
+              </w:rPr>
+            </w:pPr>
+            <w:r>
+              <w:rPr>
+                <w:rFonts w:ascii="Consolas" w:hAnsi="Consolas"/>
+                <w:noProof/>
+              </w:rPr>
+              <w:t>6 6 3</w:t>
+            </w:r>
+          </w:p>
+        </w:tc>
+      </w:tr>
+      <w:tr>
+        <w:trPr>
+          <w:trHeight w:val="273"/>
+        </w:trPr>
+        <w:tc>
+          <w:tcPr>
+            <w:tcW w:w="1702" w:type="dxa"/>
+          </w:tcPr>
+          <w:p>
+            <w:pPr>
+              <w:spacing w:before="40" w:after="40"/>
+              <w:rPr>
+                <w:rFonts w:ascii="Consolas" w:hAnsi="Consolas"/>
+                <w:noProof/>
+              </w:rPr>
+            </w:pPr>
+            <w:r>
+              <w:rPr>
+                <w:rFonts w:ascii="Consolas" w:hAnsi="Consolas"/>
+                <w:noProof/>
+              </w:rPr>
+              <w:t>1 2 3 4</w:t>
+            </w:r>
+          </w:p>
+        </w:tc>
+        <w:tc>
+          <w:tcPr>
+            <w:tcW w:w="1501" w:type="dxa"/>
+          </w:tcPr>
+          <w:p>
+            <w:pPr>
+              <w:spacing w:before="40" w:after="40"/>
+              <w:rPr>
+                <w:rFonts w:ascii="Consolas" w:hAnsi="Consolas"/>
+                <w:noProof/>
+              </w:rPr>
+            </w:pPr>
+            <w:r>
+              <w:rPr>
+                <w:rFonts w:ascii="Consolas" w:hAnsi="Consolas"/>
+                <w:noProof/>
+              </w:rPr>
+              <w:t>5 5</w:t>
+            </w:r>
+          </w:p>
+        </w:tc>
+      </w:tr>
+    </w:tbl>
+    <w:p>
+      <w:pPr>
+        <w:pStyle w:val="Heading2"/>
+        <w:rPr>
+          <w:lang w:val="bg-BG"/>
+        </w:rPr>
+      </w:pPr>
+      <w:r>
+        <w:rPr>
+          <w:lang w:val="bg-BG"/>
+        </w:rPr>
+        <w:t>Обединяване на списъци</w:t>
+      </w:r>
+    </w:p>
+    <w:p>
+      <w:pPr>
+        <w:spacing w:line="240" w:lineRule="auto"/>
+        <w:rPr>
+          <w:noProof/>
+        </w:rPr>
+      </w:pPr>
+      <w:r>
+        <w:rPr>
+          <w:noProof/>
+        </w:rPr>
+        <w:t xml:space="preserve">Напишете програма, която получава два списъка с числа. Крайният списък трябва да съдържа числа от двата списъка. </w:t>
+      </w:r>
+      <w:r>
+        <w:rPr>
+          <w:b/>
+          <w:bCs/>
+          <w:noProof/>
+        </w:rPr>
+        <w:t xml:space="preserve">Първият елемент </w:t>
+      </w:r>
+      <w:r>
+        <w:rPr>
+          <w:noProof/>
+        </w:rPr>
+        <w:t xml:space="preserve">на крайният списък е </w:t>
+      </w:r>
+      <w:r>
+        <w:rPr>
+          <w:b/>
+          <w:bCs/>
+          <w:noProof/>
+        </w:rPr>
+        <w:t>от първия елемент на първия списък</w:t>
+      </w:r>
+      <w:r>
+        <w:rPr>
+          <w:noProof/>
+        </w:rPr>
+        <w:t xml:space="preserve"> и </w:t>
+      </w:r>
+      <w:r>
+        <w:rPr>
+          <w:b/>
+          <w:bCs/>
+          <w:noProof/>
+        </w:rPr>
+        <w:t>вторият елемент</w:t>
+      </w:r>
+      <w:r>
+        <w:rPr>
+          <w:noProof/>
+        </w:rPr>
+        <w:t xml:space="preserve"> </w:t>
+      </w:r>
+      <w:r>
+        <w:rPr>
+          <w:b/>
+          <w:bCs/>
+          <w:noProof/>
+        </w:rPr>
+        <w:t>е първият елемент от вторият списък</w:t>
+      </w:r>
+      <w:r>
+        <w:rPr>
+          <w:noProof/>
+        </w:rPr>
+        <w:t xml:space="preserve"> и така нататък. Ако дължината на двата списъка е </w:t>
+      </w:r>
+      <w:r>
+        <w:rPr>
+          <w:b/>
+          <w:bCs/>
+          <w:noProof/>
+        </w:rPr>
+        <w:t>различна</w:t>
+      </w:r>
+      <w:r>
+        <w:rPr>
+          <w:noProof/>
+        </w:rPr>
+        <w:t xml:space="preserve">, просто </w:t>
+      </w:r>
+      <w:r>
+        <w:rPr>
+          <w:b/>
+          <w:bCs/>
+          <w:noProof/>
+        </w:rPr>
+        <w:t>добавете оставащите елеменити</w:t>
+      </w:r>
+      <w:r>
+        <w:rPr>
+          <w:noProof/>
+        </w:rPr>
+        <w:t xml:space="preserve"> в </w:t>
+      </w:r>
+      <w:r>
+        <w:rPr>
+          <w:b/>
+          <w:bCs/>
+          <w:noProof/>
+        </w:rPr>
+        <w:t xml:space="preserve">края </w:t>
+      </w:r>
+      <w:r>
+        <w:rPr>
+          <w:noProof/>
+        </w:rPr>
+        <w:t xml:space="preserve">на списъка. </w:t>
+      </w:r>
+    </w:p>
+    <w:p>
+      <w:pPr>
+        <w:pStyle w:val="Heading3"/>
+        <w:rPr>
+          <w:noProof/>
+          <w:lang w:val="bg-BG"/>
+        </w:rPr>
+      </w:pPr>
+      <w:r>
+        <w:t>Пример</w:t>
+      </w:r>
+      <w:r>
+        <w:t>и</w:t>
+      </w:r>
+    </w:p>
+    <w:tbl>
+      <w:tblPr>
+        <w:tblStyle w:val="TableGrid"/>
+        <w:tblW w:w="0" w:type="auto"/>
+        <w:tblLook w:val="04A0" w:firstRow="1" w:lastRow="0" w:firstColumn="1" w:lastColumn="0" w:noHBand="0" w:noVBand="1"/>
+      </w:tblPr>
+      <w:tblGrid>
+        <w:gridCol w:w="2304"/>
+        <w:gridCol w:w="3587"/>
+      </w:tblGrid>
+      <w:tr>
+        <w:tc>
+          <w:tcPr>
+            <w:tcW w:w="2304" w:type="dxa"/>
+            <w:shd w:val="clear" w:color="auto" w:fill="BFBFBF" w:themeFill="background1" w:themeFillShade="BF"/>
+          </w:tcPr>
+          <w:p>
+            <w:pPr>
+              <w:spacing w:before="40" w:after="40"/>
+              <w:jc w:val="center"/>
+              <w:rPr>
+                <w:rFonts w:ascii="Calibri" w:eastAsia="Calibri" w:hAnsi="Calibri" w:cs="Calibri"/>
+                <w:noProof/>
+              </w:rPr>
+            </w:pPr>
+            <w:r>
+              <w:rPr>
+                <w:rFonts w:ascii="Calibri" w:eastAsia="Calibri" w:hAnsi="Calibri" w:cs="Calibri"/>
+                <w:b/>
+                <w:bCs/>
+                <w:noProof/>
+                <w:color w:val="000000" w:themeColor="text1"/>
+              </w:rPr>
+              <w:t>Вход</w:t>
+            </w:r>
+          </w:p>
+        </w:tc>
+        <w:tc>
+          <w:tcPr>
+            <w:tcW w:w="3587" w:type="dxa"/>
+            <w:shd w:val="clear" w:color="auto" w:fill="BFBFBF" w:themeFill="background1" w:themeFillShade="BF"/>
+          </w:tcPr>
+          <w:p>
+            <w:pPr>
+              <w:spacing w:before="40" w:after="40"/>
+              <w:jc w:val="center"/>
+              <w:rPr>
+                <w:b/>
+                <w:bCs/>
+                <w:noProof/>
+              </w:rPr>
+            </w:pPr>
+            <w:r>
+              <w:rPr>
+                <w:b/>
+                <w:bCs/>
+                <w:noProof/>
+              </w:rPr>
+              <w:t>Изход</w:t>
+            </w:r>
+          </w:p>
+        </w:tc>
+      </w:tr>
+      <w:tr>
+        <w:tc>
+          <w:tcPr>
+            <w:tcW w:w="2304" w:type="dxa"/>
+          </w:tcPr>
+          <w:p>
+            <w:pPr>
+              <w:spacing w:before="40" w:after="40"/>
+              <w:rPr>
+                <w:b/>
+                <w:noProof/>
+                <w:color w:val="C0504D" w:themeColor="accent2"/>
+                <w:lang w:val="bg-BG"/>
+              </w:rPr>
+            </w:pPr>
+            <w:r>
+              <w:rPr>
+                <w:b/>
+                <w:noProof/>
+                <w:color w:val="C0504D" w:themeColor="accent2"/>
+              </w:rPr>
+              <w:t>3 5 2 43 12 3 54 10 23</w:t>
+            </w:r>
+          </w:p>
+          <w:p>
+            <w:pPr>
+              <w:spacing w:before="40" w:after="40"/>
+              <w:rPr>
+                <w:b/>
+                <w:noProof/>
+                <w:color w:val="E5B8B7" w:themeColor="accent2" w:themeTint="66"/>
+              </w:rPr>
+            </w:pPr>
+            <w:r>
+              <w:rPr>
+                <w:b/>
+                <w:noProof/>
+                <w:color w:val="E5B8B7" w:themeColor="accent2" w:themeTint="66"/>
+              </w:rPr>
+              <w:t>76 5 34 2 4 12</w:t>
+            </w:r>
+          </w:p>
+        </w:tc>
+        <w:tc>
+          <w:tcPr>
+            <w:tcW w:w="3587" w:type="dxa"/>
+          </w:tcPr>
+          <w:p>
+            <w:pPr>
+              <w:spacing w:before="40" w:after="40"/>
+              <w:rPr>
+                <w:noProof/>
+              </w:rPr>
+            </w:pPr>
+            <w:r>
+              <w:rPr>
+                <w:b/>
+                <w:noProof/>
+                <w:color w:val="C0504D" w:themeColor="accent2"/>
+              </w:rPr>
+              <w:t>3</w:t>
+            </w:r>
+            <w:r>
+              <w:rPr>
+                <w:noProof/>
+              </w:rPr>
+              <w:t xml:space="preserve"> </w:t>
+            </w:r>
+            <w:r>
+              <w:rPr>
+                <w:b/>
+                <w:noProof/>
+                <w:color w:val="E5B8B7" w:themeColor="accent2" w:themeTint="66"/>
+              </w:rPr>
+              <w:t>76</w:t>
+            </w:r>
+            <w:r>
+              <w:rPr>
+                <w:noProof/>
+              </w:rPr>
+              <w:t xml:space="preserve"> </w:t>
+            </w:r>
+            <w:r>
+              <w:rPr>
+                <w:b/>
+                <w:noProof/>
+                <w:color w:val="C0504D" w:themeColor="accent2"/>
+              </w:rPr>
+              <w:t>5</w:t>
+            </w:r>
+            <w:r>
+              <w:rPr>
+                <w:noProof/>
+              </w:rPr>
+              <w:t xml:space="preserve"> </w:t>
+            </w:r>
+            <w:r>
+              <w:rPr>
+                <w:b/>
+                <w:noProof/>
+                <w:color w:val="E5B8B7" w:themeColor="accent2" w:themeTint="66"/>
+              </w:rPr>
+              <w:t>5</w:t>
+            </w:r>
+            <w:r>
+              <w:rPr>
+                <w:noProof/>
+              </w:rPr>
+              <w:t xml:space="preserve"> </w:t>
+            </w:r>
+            <w:r>
+              <w:rPr>
+                <w:b/>
+                <w:noProof/>
+                <w:color w:val="C0504D" w:themeColor="accent2"/>
+              </w:rPr>
+              <w:t>2</w:t>
+            </w:r>
+            <w:r>
+              <w:rPr>
+                <w:noProof/>
+              </w:rPr>
+              <w:t xml:space="preserve"> </w:t>
+            </w:r>
+            <w:r>
+              <w:rPr>
+                <w:b/>
+                <w:noProof/>
+                <w:color w:val="E5B8B7" w:themeColor="accent2" w:themeTint="66"/>
+              </w:rPr>
+              <w:t>34</w:t>
+            </w:r>
+            <w:r>
+              <w:rPr>
+                <w:noProof/>
+              </w:rPr>
+              <w:t xml:space="preserve"> </w:t>
+            </w:r>
+            <w:r>
+              <w:rPr>
+                <w:b/>
+                <w:noProof/>
+                <w:color w:val="C0504D" w:themeColor="accent2"/>
+              </w:rPr>
+              <w:t>43</w:t>
+            </w:r>
+            <w:r>
+              <w:rPr>
+                <w:noProof/>
+              </w:rPr>
+              <w:t xml:space="preserve"> </w:t>
+            </w:r>
+            <w:r>
+              <w:rPr>
+                <w:b/>
+                <w:noProof/>
+                <w:color w:val="E5B8B7" w:themeColor="accent2" w:themeTint="66"/>
+              </w:rPr>
+              <w:t>2</w:t>
+            </w:r>
+            <w:r>
+              <w:rPr>
+                <w:noProof/>
+              </w:rPr>
+              <w:t xml:space="preserve"> </w:t>
+            </w:r>
+            <w:r>
+              <w:rPr>
+                <w:b/>
+                <w:noProof/>
+                <w:color w:val="C0504D" w:themeColor="accent2"/>
+              </w:rPr>
+              <w:t>12</w:t>
+            </w:r>
+            <w:r>
+              <w:rPr>
+                <w:noProof/>
+              </w:rPr>
+              <w:t xml:space="preserve"> </w:t>
+            </w:r>
+            <w:r>
+              <w:rPr>
+                <w:b/>
+                <w:noProof/>
+                <w:color w:val="E5B8B7" w:themeColor="accent2" w:themeTint="66"/>
+              </w:rPr>
+              <w:t>4</w:t>
+            </w:r>
+            <w:r>
+              <w:rPr>
+                <w:noProof/>
+              </w:rPr>
+              <w:t xml:space="preserve"> </w:t>
+            </w:r>
+            <w:r>
+              <w:rPr>
+                <w:b/>
+                <w:noProof/>
+                <w:color w:val="C0504D" w:themeColor="accent2"/>
+              </w:rPr>
+              <w:t>3</w:t>
+            </w:r>
+            <w:r>
+              <w:rPr>
+                <w:noProof/>
+              </w:rPr>
+              <w:t xml:space="preserve"> </w:t>
+            </w:r>
+            <w:r>
+              <w:rPr>
+                <w:b/>
+                <w:noProof/>
+                <w:color w:val="E5B8B7" w:themeColor="accent2" w:themeTint="66"/>
+              </w:rPr>
+              <w:t>12</w:t>
+            </w:r>
+            <w:r>
+              <w:rPr>
+                <w:noProof/>
+              </w:rPr>
+              <w:t xml:space="preserve"> </w:t>
+            </w:r>
+            <w:r>
+              <w:rPr>
+                <w:b/>
+                <w:noProof/>
+                <w:color w:val="C0504D" w:themeColor="accent2"/>
+              </w:rPr>
+              <w:t>54</w:t>
+            </w:r>
+            <w:r>
+              <w:rPr>
+                <w:noProof/>
+              </w:rPr>
+              <w:t xml:space="preserve"> </w:t>
+            </w:r>
+            <w:r>
+              <w:rPr>
+                <w:b/>
+                <w:noProof/>
+                <w:color w:val="E5B8B7" w:themeColor="accent2" w:themeTint="66"/>
+              </w:rPr>
+              <w:t>10</w:t>
+            </w:r>
+            <w:r>
+              <w:rPr>
+                <w:noProof/>
+              </w:rPr>
+              <w:t xml:space="preserve"> </w:t>
+            </w:r>
+            <w:r>
+              <w:rPr>
+                <w:b/>
+                <w:noProof/>
+                <w:color w:val="C0504D" w:themeColor="accent2"/>
+              </w:rPr>
+              <w:t>23</w:t>
+            </w:r>
+          </w:p>
+        </w:tc>
+      </w:tr>
+      <w:tr>
+        <w:tc>
+          <w:tcPr>
+            <w:tcW w:w="2304" w:type="dxa"/>
+          </w:tcPr>
+          <w:p>
+            <w:pPr>
+              <w:spacing w:before="40" w:after="40"/>
+              <w:rPr>
+                <w:b/>
+                <w:noProof/>
+                <w:color w:val="984806" w:themeColor="accent6" w:themeShade="80"/>
+                <w:lang w:val="bg-BG"/>
+              </w:rPr>
+            </w:pPr>
+            <w:r>
+              <w:rPr>
+                <w:b/>
+                <w:noProof/>
+                <w:color w:val="984806" w:themeColor="accent6" w:themeShade="80"/>
+              </w:rPr>
+              <w:t>76 5 34 2 4 12</w:t>
+            </w:r>
+          </w:p>
+          <w:p>
+            <w:pPr>
+              <w:spacing w:before="40" w:after="40"/>
+              <w:rPr>
+                <w:b/>
+                <w:noProof/>
+                <w:color w:val="E36C0A" w:themeColor="accent6" w:themeShade="BF"/>
+              </w:rPr>
+            </w:pPr>
+            <w:r>
+              <w:rPr>
+                <w:b/>
+                <w:noProof/>
+                <w:color w:val="E36C0A" w:themeColor="accent6" w:themeShade="BF"/>
+              </w:rPr>
+              <w:t>3 5 2 43 12 3 54 10 23</w:t>
+            </w:r>
+          </w:p>
+        </w:tc>
+        <w:tc>
+          <w:tcPr>
+            <w:tcW w:w="3587" w:type="dxa"/>
+          </w:tcPr>
+          <w:p>
+            <w:pPr>
+              <w:spacing w:before="40" w:after="40"/>
+              <w:rPr>
+                <w:noProof/>
+              </w:rPr>
+            </w:pPr>
+            <w:r>
+              <w:rPr>
+                <w:b/>
+                <w:noProof/>
+                <w:color w:val="984806" w:themeColor="accent6" w:themeShade="80"/>
+              </w:rPr>
+              <w:t>76</w:t>
+            </w:r>
+            <w:r>
+              <w:rPr>
+                <w:noProof/>
+              </w:rPr>
+              <w:t xml:space="preserve"> </w:t>
+            </w:r>
+            <w:r>
+              <w:rPr>
+                <w:b/>
+                <w:noProof/>
+                <w:color w:val="E36C0A" w:themeColor="accent6" w:themeShade="BF"/>
+              </w:rPr>
+              <w:t>3</w:t>
+            </w:r>
+            <w:r>
+              <w:rPr>
+                <w:noProof/>
+              </w:rPr>
+              <w:t xml:space="preserve"> </w:t>
+            </w:r>
+            <w:r>
+              <w:rPr>
+                <w:noProof/>
+                <w:color w:val="984806" w:themeColor="accent6" w:themeShade="80"/>
+              </w:rPr>
+              <w:t>5</w:t>
+            </w:r>
+            <w:r>
+              <w:rPr>
+                <w:noProof/>
+              </w:rPr>
+              <w:t xml:space="preserve"> </w:t>
+            </w:r>
+            <w:r>
+              <w:rPr>
+                <w:b/>
+                <w:noProof/>
+                <w:color w:val="E36C0A" w:themeColor="accent6" w:themeShade="BF"/>
+              </w:rPr>
+              <w:t>5</w:t>
+            </w:r>
+            <w:r>
+              <w:rPr>
+                <w:noProof/>
+              </w:rPr>
+              <w:t xml:space="preserve"> </w:t>
+            </w:r>
+            <w:r>
+              <w:rPr>
+                <w:b/>
+                <w:noProof/>
+                <w:color w:val="984806" w:themeColor="accent6" w:themeShade="80"/>
+              </w:rPr>
+              <w:t>34</w:t>
+            </w:r>
+            <w:r>
+              <w:rPr>
+                <w:noProof/>
+              </w:rPr>
+              <w:t xml:space="preserve"> </w:t>
+            </w:r>
+            <w:r>
+              <w:rPr>
+                <w:b/>
+                <w:noProof/>
+                <w:color w:val="E36C0A" w:themeColor="accent6" w:themeShade="BF"/>
+              </w:rPr>
+              <w:t>2</w:t>
+            </w:r>
+            <w:r>
+              <w:rPr>
+                <w:noProof/>
+              </w:rPr>
+              <w:t xml:space="preserve"> </w:t>
+            </w:r>
+            <w:r>
+              <w:rPr>
+                <w:b/>
+                <w:noProof/>
+                <w:color w:val="984806" w:themeColor="accent6" w:themeShade="80"/>
+              </w:rPr>
+              <w:t>2</w:t>
+            </w:r>
+            <w:r>
+              <w:rPr>
+                <w:noProof/>
+              </w:rPr>
+              <w:t xml:space="preserve"> </w:t>
+            </w:r>
+            <w:r>
+              <w:rPr>
+                <w:b/>
+                <w:noProof/>
+                <w:color w:val="E36C0A" w:themeColor="accent6" w:themeShade="BF"/>
+              </w:rPr>
+              <w:t>43</w:t>
+            </w:r>
+            <w:r>
+              <w:rPr>
+                <w:noProof/>
+              </w:rPr>
+              <w:t xml:space="preserve"> </w:t>
+            </w:r>
+            <w:r>
+              <w:rPr>
+                <w:b/>
+                <w:noProof/>
+                <w:color w:val="984806" w:themeColor="accent6" w:themeShade="80"/>
+              </w:rPr>
+              <w:t>4</w:t>
+            </w:r>
+            <w:r>
+              <w:rPr>
+                <w:noProof/>
+              </w:rPr>
+              <w:t xml:space="preserve"> </w:t>
+            </w:r>
+            <w:r>
+              <w:rPr>
+                <w:b/>
+                <w:noProof/>
+                <w:color w:val="E36C0A" w:themeColor="accent6" w:themeShade="BF"/>
+              </w:rPr>
+              <w:t>12</w:t>
+            </w:r>
+            <w:r>
+              <w:rPr>
+                <w:noProof/>
+              </w:rPr>
+              <w:t xml:space="preserve"> </w:t>
+            </w:r>
+            <w:r>
+              <w:rPr>
+                <w:b/>
+                <w:noProof/>
+                <w:color w:val="984806" w:themeColor="accent6" w:themeShade="80"/>
+              </w:rPr>
+              <w:t>12</w:t>
+            </w:r>
+            <w:r>
+              <w:rPr>
+                <w:noProof/>
+              </w:rPr>
+              <w:t xml:space="preserve"> </w:t>
+            </w:r>
+            <w:r>
+              <w:rPr>
+                <w:b/>
+                <w:noProof/>
+                <w:color w:val="E36C0A" w:themeColor="accent6" w:themeShade="BF"/>
+              </w:rPr>
+              <w:t>3</w:t>
+            </w:r>
+            <w:r>
+              <w:rPr>
+                <w:noProof/>
+              </w:rPr>
+              <w:t xml:space="preserve"> </w:t>
+            </w:r>
+            <w:r>
+              <w:rPr>
+                <w:b/>
+                <w:noProof/>
+                <w:color w:val="E36C0A" w:themeColor="accent6" w:themeShade="BF"/>
+              </w:rPr>
+              <w:t>54 10 23</w:t>
+            </w:r>
+          </w:p>
+        </w:tc>
+      </w:tr>
+    </w:tbl>
+    <w:p>
+      <w:pPr>
+        <w:pStyle w:val="Heading3"/>
+      </w:pPr>
+      <w:r>
+        <w:rPr>
+          <w:noProof/>
+          <w:lang w:val="bg-BG"/>
+        </w:rPr>
+        <w:t>Насоки</w:t>
+      </w:r>
+    </w:p>
+    <w:p>
+      <w:pPr>
+        <w:pStyle w:val="ListParagraph"/>
+        <w:numPr>
+          <w:ilvl w:val="0"/>
+          <w:numId w:val="13"/>
+        </w:numPr>
+        <w:spacing w:before="0" w:after="200" w:line="240" w:lineRule="auto"/>
+        <w:rPr>
+          <w:noProof/>
+          <w:lang w:val="bg-BG"/>
+        </w:rPr>
+      </w:pPr>
+      <w:r>
+        <w:rPr>
+          <w:noProof/>
+        </w:rPr>
+        <w:t>Четем два списъка</w:t>
+      </w:r>
+    </w:p>
+    <w:p>
+      <w:pPr>
+        <w:pStyle w:val="ListParagraph"/>
+        <w:numPr>
+          <w:ilvl w:val="0"/>
+          <w:numId w:val="13"/>
+        </w:numPr>
+        <w:spacing w:before="0" w:after="200" w:line="240" w:lineRule="auto"/>
+        <w:rPr>
+          <w:noProof/>
+          <w:lang w:val="bg-BG"/>
+        </w:rPr>
+      </w:pPr>
+      <w:r>
+        <w:rPr>
+          <w:noProof/>
+        </w:rPr>
+        <w:t>Създаваме краен списък</w:t>
+      </w:r>
+    </w:p>
+    <w:p>
+      <w:pPr>
+        <w:pStyle w:val="ListParagraph"/>
+        <w:numPr>
+          <w:ilvl w:val="0"/>
+          <w:numId w:val="13"/>
+        </w:numPr>
+        <w:spacing w:before="0" w:after="200" w:line="240" w:lineRule="auto"/>
+        <w:rPr>
+          <w:noProof/>
+          <w:lang w:val="bg-BG"/>
+        </w:rPr>
+      </w:pPr>
+      <w:r>
+        <w:rPr>
+          <w:noProof/>
+        </w:rPr>
+        <w:t>Стартираме цикъл, който минава през всички елементи и спира до дължината на по-малкия списък</w:t>
+      </w:r>
+    </w:p>
+    <w:p>
+      <w:pPr>
+        <w:pStyle w:val="ListParagraph"/>
+        <w:numPr>
+          <w:ilvl w:val="0"/>
+          <w:numId w:val="13"/>
+        </w:numPr>
+        <w:spacing w:before="0" w:after="200" w:line="240" w:lineRule="auto"/>
+        <w:rPr>
+          <w:noProof/>
+          <w:lang w:val="bg-BG"/>
+        </w:rPr>
+      </w:pPr>
+      <w:r>
+        <w:rPr>
+          <w:noProof/>
+          <w:lang w:val="bg-BG"/>
+        </w:rPr>
+        <w:t>Накрая добавяме оставащите елементи (ако има някакви) на края на списък</w:t>
+      </w:r>
+    </w:p>
+    <w:p>
+      <w:pPr>
+        <w:pStyle w:val="Heading2"/>
+        <w:spacing w:line="240" w:lineRule="auto"/>
+        <w:rPr>
+          <w:lang w:val="bg-BG"/>
+        </w:rPr>
+      </w:pPr>
+      <w:r>
+        <w:rPr>
+          <w:lang w:val="bg-BG"/>
+        </w:rPr>
+        <w:lastRenderedPageBreak/>
+        <w:t>Списък от продукти</w:t>
+      </w:r>
+    </w:p>
+    <w:p>
+      <w:pPr>
+        <w:rPr>
+          <w:noProof/>
+          <w:lang w:val="bg-BG"/>
+        </w:rPr>
+      </w:pPr>
+      <w:r>
+        <w:rPr>
+          <w:noProof/>
+          <w:lang w:val="bg-BG"/>
+        </w:rPr>
+        <w:t xml:space="preserve">Прочетете числото </w:t>
+      </w:r>
+      <w:r>
+        <w:rPr>
+          <w:b/>
+          <w:bCs/>
+          <w:noProof/>
+          <w:lang w:val="bg-BG"/>
+        </w:rPr>
+        <w:t>n</w:t>
+      </w:r>
+      <w:r>
+        <w:rPr>
+          <w:noProof/>
+          <w:lang w:val="bg-BG"/>
+        </w:rPr>
+        <w:t xml:space="preserve"> и </w:t>
+      </w:r>
+      <w:r>
+        <w:rPr>
+          <w:b/>
+          <w:bCs/>
+          <w:noProof/>
+          <w:lang w:val="bg-BG"/>
+        </w:rPr>
+        <w:t>n</w:t>
+      </w:r>
+      <w:r>
+        <w:rPr>
+          <w:noProof/>
+          <w:lang w:val="bg-BG"/>
+        </w:rPr>
+        <w:t xml:space="preserve"> редове от продукти. Принтирайте </w:t>
+      </w:r>
+      <w:r>
+        <w:rPr>
+          <w:b/>
+          <w:bCs/>
+          <w:noProof/>
+          <w:lang w:val="bg-BG"/>
+        </w:rPr>
+        <w:t>номериран списък</w:t>
+      </w:r>
+      <w:r>
+        <w:rPr>
+          <w:noProof/>
+          <w:lang w:val="bg-BG"/>
+        </w:rPr>
+        <w:t xml:space="preserve"> от продуктите </w:t>
+      </w:r>
+      <w:r>
+        <w:rPr>
+          <w:b/>
+          <w:bCs/>
+          <w:noProof/>
+          <w:lang w:val="bg-BG"/>
+        </w:rPr>
+        <w:t>подредени по азбучен ред</w:t>
+      </w:r>
+      <w:r>
+        <w:rPr>
+          <w:noProof/>
+          <w:lang w:val="bg-BG"/>
+        </w:rPr>
+        <w:t>.</w:t>
+      </w:r>
+    </w:p>
+    <w:p>
+      <w:pPr>
+        <w:pStyle w:val="Heading3"/>
+        <w:rPr>
+          <w:noProof/>
+          <w:lang w:val="bg-BG"/>
+        </w:rPr>
+      </w:pPr>
+      <w:r>
+        <w:rPr>
+          <w:noProof/>
+        </w:rPr>
+        <w:t>Пример</w:t>
+      </w:r>
+      <w:r>
+        <w:rPr>
+          <w:noProof/>
+          <w:lang w:val="bg-BG"/>
+        </w:rPr>
+        <w:t>и</w:t>
+      </w:r>
+    </w:p>
+    <w:tbl>
+      <w:tblPr>
+        <w:tblStyle w:val="TableGrid"/>
+        <w:tblW w:w="3272" w:type="dxa"/>
+        <w:tblLook w:val="04A0" w:firstRow="1" w:lastRow="0" w:firstColumn="1" w:lastColumn="0" w:noHBand="0" w:noVBand="1"/>
+      </w:tblPr>
+      <w:tblGrid>
+        <w:gridCol w:w="1542"/>
+        <w:gridCol w:w="1730"/>
+      </w:tblGrid>
+      <w:tr>
+        <w:tc>
+          <w:tcPr>
+            <w:tcW w:w="1542" w:type="dxa"/>
+            <w:shd w:val="clear" w:color="auto" w:fill="BFBFBF" w:themeFill="background1" w:themeFillShade="BF"/>
+          </w:tcPr>
+          <w:p>
+            <w:pPr>
+              <w:spacing w:before="40" w:after="40"/>
+              <w:jc w:val="center"/>
+              <w:rPr>
+                <w:rFonts w:ascii="Calibri" w:eastAsia="Calibri" w:hAnsi="Calibri" w:cs="Calibri"/>
+                <w:noProof/>
+              </w:rPr>
+            </w:pPr>
+            <w:r>
+              <w:rPr>
+                <w:rFonts w:ascii="Calibri" w:eastAsia="Calibri" w:hAnsi="Calibri" w:cs="Calibri"/>
+                <w:b/>
+                <w:bCs/>
+                <w:noProof/>
+                <w:color w:val="000000" w:themeColor="text1"/>
+              </w:rPr>
+              <w:t>Вход</w:t>
+            </w:r>
+          </w:p>
+        </w:tc>
+        <w:tc>
+          <w:tcPr>
+            <w:tcW w:w="1730" w:type="dxa"/>
+            <w:shd w:val="clear" w:color="auto" w:fill="BFBFBF" w:themeFill="background1" w:themeFillShade="BF"/>
+          </w:tcPr>
+          <w:p>
+            <w:pPr>
+              <w:spacing w:before="40" w:after="40"/>
+              <w:jc w:val="center"/>
+              <w:rPr>
+                <w:b/>
+                <w:bCs/>
+                <w:noProof/>
+              </w:rPr>
+            </w:pPr>
+            <w:r>
+              <w:rPr>
+                <w:b/>
+                <w:bCs/>
+                <w:noProof/>
+              </w:rPr>
+              <w:t>Изход</w:t>
+            </w:r>
+          </w:p>
+        </w:tc>
+      </w:tr>
+      <w:tr>
+        <w:tc>
+          <w:tcPr>
+            <w:tcW w:w="1542" w:type="dxa"/>
+          </w:tcPr>
+          <w:p>
+            <w:pPr>
+              <w:spacing w:before="40" w:after="40"/>
+              <w:rPr>
+                <w:rFonts w:ascii="Consolas" w:hAnsi="Consolas"/>
+                <w:noProof/>
+                <w:lang w:val="bg-BG"/>
+              </w:rPr>
+            </w:pPr>
+            <w:r>
+              <w:rPr>
+                <w:rFonts w:ascii="Consolas" w:hAnsi="Consolas"/>
+                <w:noProof/>
+              </w:rPr>
+              <w:t>4</w:t>
+            </w:r>
+          </w:p>
+          <w:p>
+            <w:pPr>
+              <w:spacing w:before="40" w:after="40"/>
+              <w:rPr>
+                <w:rFonts w:ascii="Consolas" w:hAnsi="Consolas"/>
+                <w:noProof/>
+                <w:lang w:val="bg-BG"/>
+              </w:rPr>
+            </w:pPr>
+            <w:r>
+              <w:rPr>
+                <w:rFonts w:ascii="Consolas" w:hAnsi="Consolas"/>
+                <w:noProof/>
+              </w:rPr>
+              <w:t>Potatoes</w:t>
+            </w:r>
+          </w:p>
+          <w:p>
+            <w:pPr>
+              <w:spacing w:before="40" w:after="40"/>
+              <w:rPr>
+                <w:rFonts w:ascii="Consolas" w:hAnsi="Consolas"/>
+                <w:noProof/>
+                <w:lang w:val="bg-BG"/>
+              </w:rPr>
+            </w:pPr>
+            <w:r>
+              <w:rPr>
+                <w:rFonts w:ascii="Consolas" w:hAnsi="Consolas"/>
+                <w:noProof/>
+              </w:rPr>
+              <w:t>Tomatoes</w:t>
+            </w:r>
+          </w:p>
+          <w:p>
+            <w:pPr>
+              <w:spacing w:before="40" w:after="40"/>
+              <w:rPr>
+                <w:rFonts w:ascii="Consolas" w:hAnsi="Consolas"/>
+                <w:noProof/>
+                <w:lang w:val="bg-BG"/>
+              </w:rPr>
+            </w:pPr>
+            <w:r>
+              <w:rPr>
+                <w:rFonts w:ascii="Consolas" w:hAnsi="Consolas"/>
+                <w:noProof/>
+              </w:rPr>
+              <w:t>Onions</w:t>
+            </w:r>
+          </w:p>
+          <w:p>
+            <w:pPr>
+              <w:spacing w:before="40" w:after="40"/>
+              <w:rPr>
+                <w:noProof/>
+              </w:rPr>
+            </w:pPr>
+            <w:r>
+              <w:rPr>
+                <w:rFonts w:ascii="Consolas" w:hAnsi="Consolas"/>
+                <w:noProof/>
+              </w:rPr>
+              <w:t>Apples</w:t>
+            </w:r>
+          </w:p>
+        </w:tc>
+        <w:tc>
+          <w:tcPr>
+            <w:tcW w:w="1730" w:type="dxa"/>
+          </w:tcPr>
+          <w:p>
+            <w:pPr>
+              <w:spacing w:before="40" w:after="40"/>
+              <w:rPr>
+                <w:rFonts w:ascii="Consolas" w:hAnsi="Consolas"/>
+                <w:noProof/>
+                <w:lang w:val="bg-BG"/>
+              </w:rPr>
+            </w:pPr>
+          </w:p>
+          <w:p>
+            <w:pPr>
+              <w:spacing w:before="40" w:after="40"/>
+              <w:rPr>
+                <w:rFonts w:ascii="Consolas" w:hAnsi="Consolas"/>
+                <w:noProof/>
+                <w:lang w:val="bg-BG"/>
+              </w:rPr>
+            </w:pPr>
+            <w:r>
+              <w:rPr>
+                <w:rFonts w:ascii="Consolas" w:hAnsi="Consolas"/>
+                <w:noProof/>
+              </w:rPr>
+              <w:t>1.Apples</w:t>
+            </w:r>
+          </w:p>
+          <w:p>
+            <w:pPr>
+              <w:spacing w:before="40" w:after="40"/>
+              <w:rPr>
+                <w:rFonts w:ascii="Consolas" w:hAnsi="Consolas"/>
+                <w:noProof/>
+                <w:lang w:val="bg-BG"/>
+              </w:rPr>
+            </w:pPr>
+            <w:r>
+              <w:rPr>
+                <w:rFonts w:ascii="Consolas" w:hAnsi="Consolas"/>
+                <w:noProof/>
+              </w:rPr>
+              <w:t>2.Onions</w:t>
+            </w:r>
+          </w:p>
+          <w:p>
+            <w:pPr>
+              <w:spacing w:before="40" w:after="40"/>
+              <w:rPr>
+                <w:rFonts w:ascii="Consolas" w:hAnsi="Consolas"/>
+                <w:noProof/>
+                <w:lang w:val="bg-BG"/>
+              </w:rPr>
+            </w:pPr>
+            <w:r>
+              <w:rPr>
+                <w:rFonts w:ascii="Consolas" w:hAnsi="Consolas"/>
+                <w:noProof/>
+              </w:rPr>
+              <w:t>3.Potatoes</w:t>
+            </w:r>
+          </w:p>
+          <w:p>
+            <w:pPr>
+              <w:spacing w:before="40" w:after="40"/>
+              <w:rPr>
+                <w:noProof/>
+              </w:rPr>
+            </w:pPr>
+            <w:r>
+              <w:rPr>
+                <w:rFonts w:ascii="Consolas" w:hAnsi="Consolas"/>
+                <w:noProof/>
+              </w:rPr>
+              <w:t>4.Tomatoes</w:t>
+            </w:r>
+          </w:p>
+        </w:tc>
+      </w:tr>
+    </w:tbl>
+    <w:p>
+      <w:pPr>
+        <w:pStyle w:val="Heading3"/>
+        <w:spacing w:line="240" w:lineRule="auto"/>
+        <w:rPr>
+          <w:noProof/>
+          <w:lang w:val="bg-BG"/>
+        </w:rPr>
+      </w:pPr>
+      <w:r>
+        <w:rPr>
+          <w:noProof/>
+          <w:lang w:val="bg-BG"/>
+        </w:rPr>
+        <w:t>Насоки</w:t>
+      </w:r>
+    </w:p>
+    <w:p>
+      <w:pPr>
+        <w:rPr>
+          <w:noProof/>
+        </w:rPr>
+      </w:pPr>
+      <w:r>
+        <w:rPr>
+          <w:noProof/>
+        </w:rPr>
+        <w:t xml:space="preserve">Първи четем числото </w:t>
+      </w:r>
+      <w:r>
+        <w:rPr>
+          <w:b/>
+          <w:bCs/>
+          <w:noProof/>
+        </w:rPr>
+        <w:t>n</w:t>
+      </w:r>
+      <w:r>
+        <w:rPr>
+          <w:noProof/>
+        </w:rPr>
+        <w:t xml:space="preserve"> от конзолата.</w:t>
+      </w:r>
+    </w:p>
+    <w:p>
+      <w:pPr>
+        <w:spacing w:line="240" w:lineRule="auto"/>
+      </w:pPr>
+      <w:r>
+        <w:rPr>
+          <w:noProof/>
+          <w:lang w:eastAsia="bg-BG"/>
+        </w:rPr>
+        <w:drawing>
+          <wp:inline distT="0" distB="0" distL="0" distR="0" wp14:anchorId="0AEBEA9B" wp14:editId="1793EAB1">
+            <wp:extent cx="2948940" cy="1531620"/>
+            <wp:effectExtent l="19050" t="19050" r="22860" b="11430"/>
+            <wp:docPr id="25" name="Картина 20" descr="Text&#10;&#10;Description automatically generated"/>
+            <wp:cNvGraphicFramePr>
+              <a:graphicFrameLocks xmlns:a="http://schemas.openxmlformats.org/drawingml/2006/main" noChangeAspect="1"/>
+            </wp:cNvGraphicFramePr>
+            <a:graphic xmlns:a="http://schemas.openxmlformats.org/drawingml/2006/main">
+              <a:graphicData uri="http://schemas.openxmlformats.org/drawingml/2006/picture">
+                <pic:pic xmlns:pic="http://schemas.openxmlformats.org/drawingml/2006/picture">
+                  <pic:nvPicPr>
+                    <pic:cNvPr id="25" name="Картина 20" descr="Text&#10;&#10;Description automatically generated"/>
+                    <pic:cNvPicPr>
+                      <a:picLocks noChangeAspect="1" noChangeArrowheads="1"/>
+                    </pic:cNvPicPr>
+                  </pic:nvPicPr>
+                  <pic:blipFill>
+                    <a:blip r:embed="rId10">
+                      <a:extLst>
+                        <a:ext uri="{28A0092B-C50C-407E-A947-70E740481C1C}">
+                          <a14:useLocalDpi xmlns:a14="http://schemas.microsoft.com/office/drawing/2010/main" val="0"/>
+                        </a:ext>
+                      </a:extLst>
+                    </a:blip>
+                    <a:srcRect/>
+                    <a:stretch>
+                      <a:fillRect/>
+                    </a:stretch>
+                  </pic:blipFill>
+                  <pic:spPr bwMode="auto">
+                    <a:xfrm>
+                      <a:off x="0" y="0"/>
+                      <a:ext cx="2948940" cy="1531620"/>
+                    </a:xfrm>
+                    <a:prstGeom prst="rect">
+                      <a:avLst/>
+                    </a:prstGeom>
+                    <a:noFill/>
+                    <a:ln w="12700" cmpd="sng">
+                      <a:solidFill>
+                        <a:srgbClr val="000000"/>
+                      </a:solidFill>
+                      <a:miter lim="800000"/>
+                      <a:headEnd/>
+                      <a:tailEnd/>
+                    </a:ln>
+                    <a:effectLst/>
+                  </pic:spPr>
+                </pic:pic>
+              </a:graphicData>
+            </a:graphic>
+          </wp:inline>
+        </w:drawing>
+      </w:r>
+    </w:p>
+    <w:p>
+      <w:pPr>
+        <w:spacing w:line="240" w:lineRule="auto"/>
+        <w:rPr>
+          <w:lang w:val="bg-BG"/>
+        </w:rPr>
+      </w:pPr>
+      <w:r>
+        <w:rPr>
+          <w:lang w:val="bg-BG"/>
+        </w:rPr>
+        <w:t xml:space="preserve">След това създаваме </w:t>
+      </w:r>
+      <w:r>
+        <w:rPr>
+          <w:b/>
+          <w:bCs/>
+          <w:lang w:val="bg-BG"/>
+        </w:rPr>
+        <w:t>списък от низове</w:t>
+      </w:r>
+      <w:r>
+        <w:rPr>
+          <w:lang w:val="bg-BG"/>
+        </w:rPr>
+        <w:t xml:space="preserve">, защото </w:t>
+      </w:r>
+      <w:r>
+        <w:rPr>
+          <w:b/>
+          <w:bCs/>
+          <w:lang w:val="bg-BG"/>
+        </w:rPr>
+        <w:t>продуктите са от низове.</w:t>
+      </w:r>
+    </w:p>
+    <w:p>
+      <w:pPr>
+        <w:spacing w:line="240" w:lineRule="auto"/>
+        <w:rPr>
+          <w:noProof/>
+          <w:lang w:val="bg-BG"/>
+        </w:rPr>
+      </w:pPr>
+      <w:r>
+        <w:rPr>
+          <w:noProof/>
+          <w:lang w:eastAsia="bg-BG"/>
+        </w:rPr>
+        <w:drawing>
+          <wp:inline distT="0" distB="0" distL="0" distR="0" wp14:anchorId="209F4C7D" wp14:editId="1A461621">
+            <wp:extent cx="3186113" cy="1933391"/>
+            <wp:effectExtent l="19050" t="19050" r="0" b="0"/>
+            <wp:docPr id="26" name="Picture 26" descr="Без име"/>
+            <wp:cNvGraphicFramePr>
+              <a:graphicFrameLocks xmlns:a="http://schemas.openxmlformats.org/drawingml/2006/main" noChangeAspect="1"/>
+            </wp:cNvGraphicFramePr>
+            <a:graphic xmlns:a="http://schemas.openxmlformats.org/drawingml/2006/main">
+              <a:graphicData uri="http://schemas.openxmlformats.org/drawingml/2006/picture">
+                <pic:pic xmlns:pic="http://schemas.openxmlformats.org/drawingml/2006/picture">
+                  <pic:nvPicPr>
+                    <pic:cNvPr id="0" name="Picture 18" descr="Без име"/>
+                    <pic:cNvPicPr>
+                      <a:picLocks noChangeAspect="1" noChangeArrowheads="1"/>
+                    </pic:cNvPicPr>
+                  </pic:nvPicPr>
+                  <pic:blipFill>
+                    <a:blip r:embed="rId11" cstate="print">
+                      <a:extLst>
+                        <a:ext uri="{28A0092B-C50C-407E-A947-70E740481C1C}">
+                          <a14:useLocalDpi xmlns:a14="http://schemas.microsoft.com/office/drawing/2010/main" val="0"/>
+                        </a:ext>
+                      </a:extLst>
+                    </a:blip>
+                    <a:srcRect/>
+                    <a:stretch>
+                      <a:fillRect/>
+                    </a:stretch>
+                  </pic:blipFill>
+                  <pic:spPr bwMode="auto">
+                    <a:xfrm>
+                      <a:off x="0" y="0"/>
+                      <a:ext cx="3230071" cy="1960065"/>
+                    </a:xfrm>
+                    <a:prstGeom prst="rect">
+                      <a:avLst/>
+                    </a:prstGeom>
+                    <a:noFill/>
+                    <a:ln w="12700" cmpd="sng">
+                      <a:solidFill>
+                        <a:srgbClr val="000000"/>
+                      </a:solidFill>
+                      <a:miter lim="800000"/>
+                      <a:headEnd/>
+                      <a:tailEnd/>
+                    </a:ln>
+                    <a:effectLst/>
+                  </pic:spPr>
+                </pic:pic>
+              </a:graphicData>
+            </a:graphic>
+          </wp:inline>
+        </w:drawing>
+      </w:r>
+    </w:p>
+    <w:p>
+      <w:pPr>
+        <w:spacing w:line="240" w:lineRule="auto"/>
+        <w:rPr>
+          <w:b/>
+          <w:bCs/>
+          <w:noProof/>
+          <w:lang w:val="bg-BG"/>
+        </w:rPr>
+      </w:pPr>
+      <w:r>
+        <w:rPr>
+          <w:noProof/>
+        </w:rPr>
+        <w:t xml:space="preserve">Трябва да минем </w:t>
+      </w:r>
+      <w:r>
+        <w:rPr>
+          <w:b/>
+          <w:bCs/>
+          <w:noProof/>
+        </w:rPr>
+        <w:t xml:space="preserve">n пъти </w:t>
+      </w:r>
+      <w:r>
+        <w:rPr>
+          <w:noProof/>
+        </w:rPr>
+        <w:t xml:space="preserve">и да </w:t>
+      </w:r>
+      <w:r>
+        <w:rPr>
+          <w:b/>
+          <w:bCs/>
+          <w:noProof/>
+        </w:rPr>
+        <w:t>прочетем нашите продукти.</w:t>
+      </w:r>
+    </w:p>
+    <w:p>
+      <w:pPr>
+        <w:spacing w:line="240" w:lineRule="auto"/>
+        <w:rPr>
+          <w:noProof/>
+        </w:rPr>
+      </w:pPr>
+    </w:p>
+    <w:p>
+      <w:pPr>
+        <w:spacing w:line="240" w:lineRule="auto"/>
+        <w:rPr>
+          <w:noProof/>
+          <w:lang w:val="bg-BG"/>
+        </w:rPr>
+      </w:pPr>
+      <w:r>
+        <w:rPr>
+          <w:noProof/>
+          <w:lang w:eastAsia="bg-BG"/>
+        </w:rPr>
+        <w:lastRenderedPageBreak/>
+        <w:drawing>
+          <wp:inline distT="0" distB="0" distL="0" distR="0" wp14:anchorId="0DCBA4BE" wp14:editId="587BBBB4">
+            <wp:extent cx="3771900" cy="2743200"/>
+            <wp:effectExtent l="19050" t="19050" r="19050" b="19050"/>
+            <wp:docPr id="18" name="Картина 18" descr="Graphical user interface, text, application&#10;&#10;Description automatically generated"/>
+            <wp:cNvGraphicFramePr>
+              <a:graphicFrameLocks xmlns:a="http://schemas.openxmlformats.org/drawingml/2006/main" noChangeAspect="1"/>
+            </wp:cNvGraphicFramePr>
+            <a:graphic xmlns:a="http://schemas.openxmlformats.org/drawingml/2006/main">
+              <a:graphicData uri="http://schemas.openxmlformats.org/drawingml/2006/picture">
+                <pic:pic xmlns:pic="http://schemas.openxmlformats.org/drawingml/2006/picture">
+                  <pic:nvPicPr>
+                    <pic:cNvPr id="18" name="Картина 18" descr="Graphical user interface, text, application&#10;&#10;Description automatically generated"/>
+                    <pic:cNvPicPr>
+                      <a:picLocks noChangeAspect="1" noChangeArrowheads="1"/>
+                    </pic:cNvPicPr>
+                  </pic:nvPicPr>
+                  <pic:blipFill>
+                    <a:blip r:embed="rId12">
+                      <a:extLst>
+                        <a:ext uri="{28A0092B-C50C-407E-A947-70E740481C1C}">
+                          <a14:useLocalDpi xmlns:a14="http://schemas.microsoft.com/office/drawing/2010/main" val="0"/>
+                        </a:ext>
+                      </a:extLst>
+                    </a:blip>
+                    <a:srcRect/>
+                    <a:stretch>
+                      <a:fillRect/>
+                    </a:stretch>
+                  </pic:blipFill>
+                  <pic:spPr bwMode="auto">
+                    <a:xfrm>
+                      <a:off x="0" y="0"/>
+                      <a:ext cx="3771900" cy="2743200"/>
+                    </a:xfrm>
+                    <a:prstGeom prst="rect">
+                      <a:avLst/>
+                    </a:prstGeom>
+                    <a:noFill/>
+                    <a:ln w="12700" cmpd="sng">
+                      <a:solidFill>
+                        <a:srgbClr val="000000"/>
+                      </a:solidFill>
+                      <a:miter lim="800000"/>
+                      <a:headEnd/>
+                      <a:tailEnd/>
+                    </a:ln>
+                    <a:effectLst/>
+                  </pic:spPr>
+                </pic:pic>
+              </a:graphicData>
+            </a:graphic>
+          </wp:inline>
+        </w:drawing>
+      </w:r>
+    </w:p>
+    <w:p>
+      <w:pPr>
+        <w:spacing w:line="240" w:lineRule="auto"/>
+        <w:rPr>
+          <w:noProof/>
+        </w:rPr>
+      </w:pPr>
+      <w:r>
+        <w:rPr>
+          <w:noProof/>
+        </w:rPr>
+        <w:t xml:space="preserve">Добавяме </w:t>
+      </w:r>
+      <w:r>
+        <w:rPr>
+          <w:b/>
+          <w:bCs/>
+          <w:noProof/>
+        </w:rPr>
+        <w:t>продукта</w:t>
+      </w:r>
+      <w:r>
+        <w:rPr>
+          <w:noProof/>
+        </w:rPr>
+        <w:t xml:space="preserve"> към списъка.</w:t>
+      </w:r>
+    </w:p>
+    <w:p>
+      <w:pPr>
+        <w:spacing w:line="240" w:lineRule="auto"/>
+      </w:pPr>
+      <w:r>
+        <w:rPr>
+          <w:noProof/>
+          <w:lang w:eastAsia="bg-BG"/>
+        </w:rPr>
+        <w:drawing>
+          <wp:inline distT="0" distB="0" distL="0" distR="0" wp14:anchorId="1DDCC873" wp14:editId="3A02B85F">
+            <wp:extent cx="3764280" cy="2103120"/>
+            <wp:effectExtent l="19050" t="19050" r="26670" b="11430"/>
+            <wp:docPr id="27" name="Картина 17" descr="Text&#10;&#10;Description automatically generated"/>
+            <wp:cNvGraphicFramePr>
+              <a:graphicFrameLocks xmlns:a="http://schemas.openxmlformats.org/drawingml/2006/main" noChangeAspect="1"/>
+            </wp:cNvGraphicFramePr>
+            <a:graphic xmlns:a="http://schemas.openxmlformats.org/drawingml/2006/main">
+              <a:graphicData uri="http://schemas.openxmlformats.org/drawingml/2006/picture">
+                <pic:pic xmlns:pic="http://schemas.openxmlformats.org/drawingml/2006/picture">
+                  <pic:nvPicPr>
+                    <pic:cNvPr id="27" name="Картина 17" descr="Text&#10;&#10;Description automatically generated"/>
+                    <pic:cNvPicPr>
+                      <a:picLocks noChangeAspect="1" noChangeArrowheads="1"/>
+                    </pic:cNvPicPr>
+                  </pic:nvPicPr>
+                  <pic:blipFill>
+                    <a:blip r:embed="rId13">
+                      <a:extLst>
+                        <a:ext uri="{28A0092B-C50C-407E-A947-70E740481C1C}">
+                          <a14:useLocalDpi xmlns:a14="http://schemas.microsoft.com/office/drawing/2010/main" val="0"/>
+                        </a:ext>
+                      </a:extLst>
+                    </a:blip>
+                    <a:srcRect/>
+                    <a:stretch>
+                      <a:fillRect/>
+                    </a:stretch>
+                  </pic:blipFill>
+                  <pic:spPr bwMode="auto">
+                    <a:xfrm>
+                      <a:off x="0" y="0"/>
+                      <a:ext cx="3764280" cy="2103120"/>
+                    </a:xfrm>
+                    <a:prstGeom prst="rect">
+                      <a:avLst/>
+                    </a:prstGeom>
+                    <a:noFill/>
+                    <a:ln w="12700" cmpd="sng">
+                      <a:solidFill>
+                        <a:srgbClr val="000000"/>
+                      </a:solidFill>
+                      <a:miter lim="800000"/>
+                      <a:headEnd/>
+                      <a:tailEnd/>
+                    </a:ln>
+                    <a:effectLst/>
+                  </pic:spPr>
+                </pic:pic>
+              </a:graphicData>
+            </a:graphic>
+          </wp:inline>
+        </w:drawing>
+      </w:r>
+    </w:p>
+    <w:p>
+      <w:pPr>
+        <w:spacing w:line="240" w:lineRule="auto"/>
+        <w:rPr>
+          <w:lang w:val="bg-BG"/>
+        </w:rPr>
+      </w:pPr>
+      <w:r>
+        <w:rPr>
+          <w:lang w:val="bg-BG"/>
+        </w:rPr>
+        <w:t xml:space="preserve">След като сме прочели продуктите, ние ги </w:t>
+      </w:r>
+      <w:r>
+        <w:rPr>
+          <w:b/>
+          <w:bCs/>
+          <w:lang w:val="bg-BG"/>
+        </w:rPr>
+        <w:t>сортираме по азбучен ред</w:t>
+      </w:r>
+      <w:r>
+        <w:rPr>
+          <w:lang w:val="bg-BG"/>
+        </w:rPr>
+        <w:t>.</w:t>
+      </w:r>
+    </w:p>
+    <w:p>
+      <w:pPr>
+        <w:spacing w:line="240" w:lineRule="auto"/>
+      </w:pPr>
+      <w:r>
+        <w:rPr>
+          <w:noProof/>
+        </w:rPr>
+        <w:drawing>
+          <wp:inline distT="0" distB="0" distL="0" distR="0" wp14:anchorId="1567F120" wp14:editId="4F9A1F95">
+            <wp:extent cx="3443288" cy="1932310"/>
+            <wp:effectExtent l="19050" t="19050" r="5080" b="0"/>
+            <wp:docPr id="28" name="Picture 28" descr="Graphical user interface, text, application&#10;&#10;Description automatically generated"/>
+            <wp:cNvGraphicFramePr>
+              <a:graphicFrameLocks xmlns:a="http://schemas.openxmlformats.org/drawingml/2006/main" noChangeAspect="1"/>
+            </wp:cNvGraphicFramePr>
+            <a:graphic xmlns:a="http://schemas.openxmlformats.org/drawingml/2006/main">
+              <a:graphicData uri="http://schemas.openxmlformats.org/drawingml/2006/picture">
+                <pic:pic xmlns:pic="http://schemas.openxmlformats.org/drawingml/2006/picture">
+                  <pic:nvPicPr>
+                    <pic:cNvPr id="0" name="Picture 28"/>
+                    <pic:cNvPicPr/>
+                  </pic:nvPicPr>
+                  <pic:blipFill>
+                    <a:blip r:embed="rId14">
+                      <a:extLst>
+                        <a:ext uri="{28A0092B-C50C-407E-A947-70E740481C1C}">
+                          <a14:useLocalDpi xmlns:a14="http://schemas.microsoft.com/office/drawing/2010/main" val="0"/>
+                        </a:ext>
+                      </a:extLst>
+                    </a:blip>
+                    <a:stretch>
+                      <a:fillRect/>
+                    </a:stretch>
+                  </pic:blipFill>
+                  <pic:spPr>
+                    <a:xfrm>
+                      <a:off x="0" y="0"/>
+                      <a:ext cx="3443288" cy="1932310"/>
+                    </a:xfrm>
+                    <a:prstGeom prst="rect">
+                      <a:avLst/>
+                    </a:prstGeom>
+                    <a:ln>
+                      <a:solidFill>
+                        <a:schemeClr val="tx1"/>
+                      </a:solidFill>
+                    </a:ln>
+                  </pic:spPr>
+                </pic:pic>
+              </a:graphicData>
+            </a:graphic>
+          </wp:inline>
+        </w:drawing>
+      </w:r>
+    </w:p>
+    <w:p>
+      <w:pPr>
+        <w:pStyle w:val="ListParagraph"/>
+        <w:numPr>
+          <w:ilvl w:val="0"/>
+          <w:numId w:val="14"/>
+        </w:numPr>
+        <w:spacing w:before="0" w:after="200" w:line="240" w:lineRule="auto"/>
+        <w:rPr>
+          <w:noProof/>
+          <w:lang w:val="bg-BG"/>
+        </w:rPr>
+      </w:pPr>
+      <w:r>
+        <w:rPr>
+          <w:b/>
+          <w:bCs/>
+          <w:noProof/>
+        </w:rPr>
+        <w:t>Сортиращият метод</w:t>
+      </w:r>
+      <w:r>
+        <w:rPr>
+          <w:noProof/>
+        </w:rPr>
+        <w:t xml:space="preserve"> ги подрежда по азбучен ред.</w:t>
+      </w:r>
+    </w:p>
+    <w:p>
+      <w:pPr>
+        <w:spacing w:line="240" w:lineRule="auto"/>
+        <w:rPr>
+          <w:noProof/>
+        </w:rPr>
+      </w:pPr>
+      <w:r>
+        <w:rPr>
+          <w:noProof/>
+        </w:rPr>
+        <w:t xml:space="preserve">Накрая ние </w:t>
+      </w:r>
+      <w:r>
+        <w:rPr>
+          <w:b/>
+          <w:bCs/>
+          <w:noProof/>
+        </w:rPr>
+        <w:t>принтираме списъка</w:t>
+      </w:r>
+      <w:r>
+        <w:rPr>
+          <w:noProof/>
+        </w:rPr>
+        <w:t>. За да направим това</w:t>
+      </w:r>
+      <w:r>
+        <w:rPr>
+          <w:b/>
+          <w:bCs/>
+          <w:noProof/>
+        </w:rPr>
+        <w:t xml:space="preserve"> използваме for-цикъл</w:t>
+      </w:r>
+      <w:r>
+        <w:rPr>
+          <w:noProof/>
+        </w:rPr>
+        <w:t>.</w:t>
+      </w:r>
+    </w:p>
+    <w:p>
+      <w:pPr>
+        <w:spacing w:line="240" w:lineRule="auto"/>
+      </w:pPr>
+      <w:r>
+        <w:rPr>
+          <w:noProof/>
+        </w:rPr>
+        <w:drawing>
+          <wp:inline distT="0" distB="0" distL="0" distR="0" wp14:anchorId="66BA717E" wp14:editId="19A0CADD">
+            <wp:extent cx="3800475" cy="820021"/>
+            <wp:effectExtent l="19050" t="19050" r="0" b="0"/>
+            <wp:docPr id="29" name="Picture 29" descr="A picture containing text&#10;&#10;Description automatically generated"/>
+            <wp:cNvGraphicFramePr>
+              <a:graphicFrameLocks xmlns:a="http://schemas.openxmlformats.org/drawingml/2006/main" noChangeAspect="1"/>
+            </wp:cNvGraphicFramePr>
+            <a:graphic xmlns:a="http://schemas.openxmlformats.org/drawingml/2006/main">
+              <a:graphicData uri="http://schemas.openxmlformats.org/drawingml/2006/picture">
+                <pic:pic xmlns:pic="http://schemas.openxmlformats.org/drawingml/2006/picture">
+                  <pic:nvPicPr>
+                    <pic:cNvPr id="0" name="Picture 29"/>
+                    <pic:cNvPicPr/>
+                  </pic:nvPicPr>
+                  <pic:blipFill>
+                    <a:blip r:embed="rId15">
+                      <a:extLst>
+                        <a:ext uri="{28A0092B-C50C-407E-A947-70E740481C1C}">
+                          <a14:useLocalDpi xmlns:a14="http://schemas.microsoft.com/office/drawing/2010/main" val="0"/>
+                        </a:ext>
+                      </a:extLst>
+                    </a:blip>
+                    <a:stretch>
+                      <a:fillRect/>
+                    </a:stretch>
+                  </pic:blipFill>
+                  <pic:spPr>
+                    <a:xfrm>
+                      <a:off x="0" y="0"/>
+                      <a:ext cx="3800475" cy="820021"/>
+                    </a:xfrm>
+                    <a:prstGeom prst="rect">
+                      <a:avLst/>
+                    </a:prstGeom>
+                    <a:ln>
+                      <a:solidFill>
+                        <a:schemeClr val="tx1"/>
+                      </a:solidFill>
+                    </a:ln>
+                  </pic:spPr>
+                </pic:pic>
+              </a:graphicData>
+            </a:graphic>
+          </wp:inline>
+        </w:drawing>
+      </w:r>
+    </w:p>
+    <w:p>
+      <w:pPr>
+        <w:pStyle w:val="ListParagraph"/>
+        <w:numPr>
+          <w:ilvl w:val="0"/>
+          <w:numId w:val="15"/>
+        </w:numPr>
+        <w:spacing w:before="0" w:after="200" w:line="240" w:lineRule="auto"/>
+        <w:rPr>
+          <w:b/>
+          <w:bCs/>
+          <w:noProof/>
+          <w:lang w:val="bg-BG"/>
+        </w:rPr>
+      </w:pPr>
+      <w:r>
+        <w:rPr>
+          <w:noProof/>
+        </w:rPr>
+        <w:t xml:space="preserve">Използваме </w:t>
+      </w:r>
+      <w:r>
+        <w:rPr>
+          <w:b/>
+          <w:bCs/>
+          <w:noProof/>
+        </w:rPr>
+        <w:t>i + 1</w:t>
+      </w:r>
+      <w:r>
+        <w:rPr>
+          <w:noProof/>
+        </w:rPr>
+        <w:t>, защото ние започваме</w:t>
+      </w:r>
+      <w:r>
+        <w:rPr>
+          <w:b/>
+          <w:bCs/>
+          <w:noProof/>
+        </w:rPr>
+        <w:t xml:space="preserve"> да броим от 1</w:t>
+      </w:r>
+      <w:r>
+        <w:rPr>
+          <w:noProof/>
+        </w:rPr>
+        <w:t xml:space="preserve">, добавяме и </w:t>
+      </w:r>
+      <w:r>
+        <w:rPr>
+          <w:b/>
+          <w:bCs/>
+          <w:noProof/>
+        </w:rPr>
+        <w:t>'.'</w:t>
+      </w:r>
+      <w:r>
+        <w:rPr>
+          <w:noProof/>
+        </w:rPr>
+        <w:t xml:space="preserve"> и накрая слагаме </w:t>
+      </w:r>
+      <w:r>
+        <w:rPr>
+          <w:b/>
+          <w:bCs/>
+          <w:noProof/>
+        </w:rPr>
+        <w:t>продукта</w:t>
+      </w:r>
+      <w:r>
+        <w:rPr>
+          <w:noProof/>
+        </w:rPr>
+        <w:t xml:space="preserve">. </w:t>
+      </w:r>
+    </w:p>
+    <w:p>
+      <w:pPr>
+        <w:pStyle w:val="Heading2"/>
+        <w:spacing w:line="240" w:lineRule="auto"/>
+        <w:rPr>
+          <w:lang w:val="bg-BG"/>
+        </w:rPr>
+      </w:pPr>
+      <w:r>
+        <w:rPr>
+          <w:lang w:val="bg-BG"/>
+        </w:rPr>
+        <w:lastRenderedPageBreak/>
+        <w:t>Премахнете негативните и го обърнете</w:t>
+      </w:r>
+    </w:p>
+    <w:p>
+      <w:pPr>
+        <w:tabs>
+          <w:tab w:val="num" w:pos="720"/>
+        </w:tabs>
+        <w:spacing w:line="240" w:lineRule="auto"/>
+        <w:rPr>
+          <w:rFonts w:cs="Calibri"/>
+          <w:noProof/>
+          <w:lang w:val="bg-BG"/>
+        </w:rPr>
+      </w:pPr>
+      <w:r>
+        <w:rPr>
+          <w:rFonts w:cs="Calibri"/>
+          <w:noProof/>
+        </w:rPr>
+        <w:t xml:space="preserve">Прочетете </w:t>
+      </w:r>
+      <w:r>
+        <w:rPr>
+          <w:rFonts w:cs="Calibri"/>
+          <w:b/>
+          <w:bCs/>
+          <w:noProof/>
+        </w:rPr>
+        <w:t>списък от числа</w:t>
+      </w:r>
+      <w:r>
+        <w:rPr>
+          <w:rFonts w:cs="Calibri"/>
+          <w:noProof/>
+        </w:rPr>
+        <w:t xml:space="preserve">. </w:t>
+      </w:r>
+      <w:r>
+        <w:rPr>
+          <w:rFonts w:cs="Calibri"/>
+          <w:b/>
+          <w:bCs/>
+          <w:noProof/>
+        </w:rPr>
+        <w:t>Премахнете всички негативни</w:t>
+      </w:r>
+      <w:r>
+        <w:rPr>
+          <w:rFonts w:cs="Calibri"/>
+          <w:noProof/>
+        </w:rPr>
+        <w:t xml:space="preserve"> числа и принтирайте останалите числа в </w:t>
+      </w:r>
+      <w:r>
+        <w:rPr>
+          <w:rFonts w:cs="Calibri"/>
+          <w:b/>
+          <w:bCs/>
+          <w:noProof/>
+        </w:rPr>
+        <w:t>обратен ред</w:t>
+      </w:r>
+      <w:r>
+        <w:rPr>
+          <w:rFonts w:cs="Calibri"/>
+          <w:noProof/>
+        </w:rPr>
+        <w:t>. В случай, в които няма числа отпечатайте "</w:t>
+      </w:r>
+      <w:r>
+        <w:rPr>
+          <w:rStyle w:val="CodeChar"/>
+          <w:rFonts w:ascii="Calibri" w:hAnsi="Calibri" w:cs="Calibri"/>
+        </w:rPr>
+        <w:t>empty</w:t>
+      </w:r>
+      <w:r>
+        <w:rPr>
+          <w:rFonts w:cs="Calibri"/>
+          <w:noProof/>
+        </w:rPr>
+        <w:t>".</w:t>
+      </w:r>
+    </w:p>
+    <w:p>
+      <w:pPr>
+        <w:pStyle w:val="Heading3"/>
+      </w:pPr>
+      <w:r>
+        <w:rPr>
+          <w:noProof/>
+        </w:rPr>
+        <w:t>Пример</w:t>
+      </w:r>
+      <w:r>
+        <w:rPr>
+          <w:noProof/>
+          <w:lang w:val="bg-BG"/>
+        </w:rPr>
+        <w:t>и</w:t>
+      </w:r>
+    </w:p>
+    <w:tbl>
+      <w:tblPr>
+        <w:tblStyle w:val="TableGrid"/>
+        <w:tblW w:w="3920" w:type="dxa"/>
+        <w:tblInd w:w="23" w:type="dxa"/>
+        <w:tblCellMar>
+          <w:top w:w="57" w:type="dxa"/>
+          <w:left w:w="85" w:type="dxa"/>
+          <w:bottom w:w="57" w:type="dxa"/>
+          <w:right w:w="85" w:type="dxa"/>
+        </w:tblCellMar>
+        <w:tblLook w:val="04A0" w:firstRow="1" w:lastRow="0" w:firstColumn="1" w:lastColumn="0" w:noHBand="0" w:noVBand="1"/>
+      </w:tblPr>
+      <w:tblGrid>
+        <w:gridCol w:w="2382"/>
+        <w:gridCol w:w="1538"/>
+      </w:tblGrid>
+      <w:tr>
+        <w:tc>
+          <w:tcPr>
+            <w:tcW w:w="2382" w:type="dxa"/>
+            <w:shd w:val="clear" w:color="auto" w:fill="D9D9D9" w:themeFill="background1" w:themeFillShade="D9"/>
+          </w:tcPr>
+          <w:p>
+            <w:pPr>
+              <w:spacing w:before="40" w:after="40"/>
+              <w:jc w:val="center"/>
+              <w:rPr>
+                <w:rFonts w:ascii="Calibri" w:eastAsia="Calibri" w:hAnsi="Calibri" w:cs="Calibri"/>
+                <w:noProof/>
+              </w:rPr>
+            </w:pPr>
+            <w:r>
+              <w:rPr>
+                <w:rFonts w:ascii="Calibri" w:eastAsia="Calibri" w:hAnsi="Calibri" w:cs="Calibri"/>
+                <w:b/>
+                <w:bCs/>
+                <w:noProof/>
+                <w:color w:val="000000" w:themeColor="text1"/>
+              </w:rPr>
+              <w:t>Вход</w:t>
+            </w:r>
+          </w:p>
+        </w:tc>
+        <w:tc>
+          <w:tcPr>
+            <w:tcW w:w="1538" w:type="dxa"/>
+            <w:shd w:val="clear" w:color="auto" w:fill="D9D9D9" w:themeFill="background1" w:themeFillShade="D9"/>
+          </w:tcPr>
+          <w:p>
+            <w:pPr>
+              <w:spacing w:before="40" w:after="40"/>
+              <w:jc w:val="center"/>
+              <w:rPr>
+                <w:b/>
+                <w:bCs/>
+                <w:noProof/>
+              </w:rPr>
+            </w:pPr>
+            <w:r>
+              <w:rPr>
+                <w:b/>
+                <w:bCs/>
+                <w:noProof/>
+              </w:rPr>
+              <w:t>Изход</w:t>
+            </w:r>
+          </w:p>
+        </w:tc>
+      </w:tr>
+      <w:tr>
+        <w:tc>
+          <w:tcPr>
+            <w:tcW w:w="2382" w:type="dxa"/>
+            <w:vAlign w:val="center"/>
+          </w:tcPr>
+          <w:p>
+            <w:pPr>
+              <w:spacing w:before="40" w:after="40"/>
+              <w:rPr>
+                <w:rFonts w:ascii="Consolas" w:hAnsi="Consolas"/>
+                <w:noProof/>
+              </w:rPr>
+            </w:pPr>
+            <w:r>
+              <w:rPr>
+                <w:rFonts w:ascii="Consolas" w:hAnsi="Consolas"/>
+                <w:bCs/>
+                <w:noProof/>
+              </w:rPr>
+              <w:t>10 -5 7 9 -33 50</w:t>
+            </w:r>
+          </w:p>
+        </w:tc>
+        <w:tc>
+          <w:tcPr>
+            <w:tcW w:w="1538" w:type="dxa"/>
+            <w:vAlign w:val="center"/>
+          </w:tcPr>
+          <w:p>
+            <w:pPr>
+              <w:spacing w:before="40" w:after="40"/>
+              <w:rPr>
+                <w:rFonts w:ascii="Consolas" w:hAnsi="Consolas"/>
+                <w:noProof/>
+              </w:rPr>
+            </w:pPr>
+            <w:r>
+              <w:rPr>
+                <w:rFonts w:ascii="Consolas" w:hAnsi="Consolas"/>
+                <w:noProof/>
+              </w:rPr>
+              <w:t>50 9 7 10</w:t>
+            </w:r>
+          </w:p>
+        </w:tc>
+      </w:tr>
+      <w:tr>
+        <w:tc>
+          <w:tcPr>
+            <w:tcW w:w="2382" w:type="dxa"/>
+            <w:vAlign w:val="center"/>
+          </w:tcPr>
+          <w:p>
+            <w:pPr>
+              <w:spacing w:before="40" w:after="40"/>
+              <w:rPr>
+                <w:rFonts w:ascii="Consolas" w:hAnsi="Consolas"/>
+                <w:bCs/>
+                <w:noProof/>
+              </w:rPr>
+            </w:pPr>
+            <w:r>
+              <w:rPr>
+                <w:rFonts w:ascii="Consolas" w:hAnsi="Consolas"/>
+                <w:bCs/>
+                <w:noProof/>
+              </w:rPr>
+              <w:t>7 -2 -10 1</w:t>
+            </w:r>
+          </w:p>
+        </w:tc>
+        <w:tc>
+          <w:tcPr>
+            <w:tcW w:w="1538" w:type="dxa"/>
+            <w:vAlign w:val="center"/>
+          </w:tcPr>
+          <w:p>
+            <w:pPr>
+              <w:spacing w:before="40" w:after="40"/>
+              <w:rPr>
+                <w:rFonts w:ascii="Consolas" w:hAnsi="Consolas"/>
+                <w:bCs/>
+                <w:noProof/>
+              </w:rPr>
+            </w:pPr>
+            <w:r>
+              <w:rPr>
+                <w:rFonts w:ascii="Consolas" w:hAnsi="Consolas"/>
+                <w:bCs/>
+                <w:noProof/>
+              </w:rPr>
+              <w:t>1 7</w:t>
+            </w:r>
+          </w:p>
+        </w:tc>
+      </w:tr>
+      <w:tr>
+        <w:tc>
+          <w:tcPr>
+            <w:tcW w:w="2382" w:type="dxa"/>
+            <w:vAlign w:val="center"/>
+          </w:tcPr>
+          <w:p>
+            <w:pPr>
+              <w:spacing w:before="40" w:after="40"/>
+              <w:rPr>
+                <w:rFonts w:ascii="Consolas" w:hAnsi="Consolas"/>
+                <w:bCs/>
+                <w:noProof/>
+              </w:rPr>
+            </w:pPr>
+            <w:r>
+              <w:rPr>
+                <w:rFonts w:ascii="Consolas" w:hAnsi="Consolas"/>
+                <w:bCs/>
+                <w:noProof/>
+              </w:rPr>
+              <w:t>-1 -2 -3</w:t>
+            </w:r>
+          </w:p>
+        </w:tc>
+        <w:tc>
+          <w:tcPr>
+            <w:tcW w:w="1538" w:type="dxa"/>
+            <w:vAlign w:val="center"/>
+          </w:tcPr>
+          <w:p>
+            <w:pPr>
+              <w:spacing w:before="40" w:after="40"/>
+              <w:rPr>
+                <w:rFonts w:ascii="Consolas" w:hAnsi="Consolas"/>
+                <w:bCs/>
+                <w:noProof/>
+              </w:rPr>
+            </w:pPr>
+            <w:r>
+              <w:rPr>
+                <w:rFonts w:ascii="Consolas" w:hAnsi="Consolas"/>
+                <w:bCs/>
+                <w:noProof/>
+              </w:rPr>
+              <w:t>empty</w:t>
+            </w:r>
+          </w:p>
+        </w:tc>
+      </w:tr>
+    </w:tbl>
+    <w:p>
+      <w:pPr>
+        <w:pStyle w:val="Heading3"/>
+      </w:pPr>
+      <w:r>
+        <w:rPr>
+          <w:noProof/>
+          <w:lang w:val="bg-BG"/>
+        </w:rPr>
+        <w:t>Насоки</w:t>
+      </w:r>
+    </w:p>
+    <w:p>
+      <w:pPr>
+        <w:spacing w:line="240" w:lineRule="auto"/>
+        <w:rPr>
+          <w:noProof/>
+        </w:rPr>
+      </w:pPr>
+      <w:r>
+        <w:rPr>
+          <w:noProof/>
+        </w:rPr>
+        <w:t>Първо прочитаме списък от числа.</w:t>
+      </w:r>
+    </w:p>
+    <w:p>
+      <w:pPr>
+        <w:spacing w:line="240" w:lineRule="auto"/>
+        <w:rPr>
+          <w:noProof/>
+          <w:lang w:val="bg-BG"/>
+        </w:rPr>
+      </w:pPr>
+      <w:r>
+        <w:rPr>
+          <w:noProof/>
+        </w:rPr>
+        <w:drawing>
+          <wp:inline distT="0" distB="0" distL="0" distR="0" wp14:anchorId="5EB90B35" wp14:editId="7BEFD388">
+            <wp:extent cx="2967038" cy="789882"/>
+            <wp:effectExtent l="19050" t="19050" r="5080" b="0"/>
+            <wp:docPr id="30" name="Picture 30" descr="Text&#10;&#10;Description automatically generated"/>
+            <wp:cNvGraphicFramePr>
+              <a:graphicFrameLocks xmlns:a="http://schemas.openxmlformats.org/drawingml/2006/main" noChangeAspect="1"/>
+            </wp:cNvGraphicFramePr>
+            <a:graphic xmlns:a="http://schemas.openxmlformats.org/drawingml/2006/main">
+              <a:graphicData uri="http://schemas.openxmlformats.org/drawingml/2006/picture">
+                <pic:pic xmlns:pic="http://schemas.openxmlformats.org/drawingml/2006/picture">
+                  <pic:nvPicPr>
+                    <pic:cNvPr id="0" name="Picture 30"/>
+                    <pic:cNvPicPr/>
+                  </pic:nvPicPr>
+                  <pic:blipFill>
+                    <a:blip r:embed="rId16">
+                      <a:extLst>
+                        <a:ext uri="{28A0092B-C50C-407E-A947-70E740481C1C}">
+                          <a14:useLocalDpi xmlns:a14="http://schemas.microsoft.com/office/drawing/2010/main" val="0"/>
+                        </a:ext>
+                      </a:extLst>
+                    </a:blip>
+                    <a:stretch>
+                      <a:fillRect/>
+                    </a:stretch>
+                  </pic:blipFill>
+                  <pic:spPr>
+                    <a:xfrm>
+                      <a:off x="0" y="0"/>
+                      <a:ext cx="2967038" cy="789882"/>
+                    </a:xfrm>
+                    <a:prstGeom prst="rect">
+                      <a:avLst/>
+                    </a:prstGeom>
+                    <a:ln>
+                      <a:solidFill>
+                        <a:schemeClr val="tx1"/>
+                      </a:solidFill>
+                    </a:ln>
+                  </pic:spPr>
+                </pic:pic>
+              </a:graphicData>
+            </a:graphic>
+          </wp:inline>
+        </w:drawing>
+      </w:r>
+    </w:p>
+    <w:p>
+      <w:pPr>
+        <w:spacing w:line="240" w:lineRule="auto"/>
+        <w:rPr>
+          <w:noProof/>
+        </w:rPr>
+      </w:pPr>
+      <w:r>
+        <w:rPr>
+          <w:noProof/>
+        </w:rPr>
+        <w:t>Пренахваме всички негативни числа.</w:t>
+      </w:r>
+    </w:p>
+    <w:p>
+      <w:pPr>
+        <w:spacing w:line="240" w:lineRule="auto"/>
+        <w:rPr>
+          <w:noProof/>
+          <w:lang w:val="bg-BG"/>
+        </w:rPr>
+      </w:pPr>
+      <w:r>
+        <w:rPr>
+          <w:noProof/>
+        </w:rPr>
+        <w:drawing>
+          <wp:inline distT="0" distB="0" distL="0" distR="0" wp14:anchorId="3A92FC19" wp14:editId="33DE0FF1">
+            <wp:extent cx="2649855" cy="279707"/>
+            <wp:effectExtent l="19050" t="19050" r="0" b="6350"/>
+            <wp:docPr id="31" name="Picture 31"/>
+            <wp:cNvGraphicFramePr>
+              <a:graphicFrameLocks xmlns:a="http://schemas.openxmlformats.org/drawingml/2006/main" noChangeAspect="1"/>
+            </wp:cNvGraphicFramePr>
+            <a:graphic xmlns:a="http://schemas.openxmlformats.org/drawingml/2006/main">
+              <a:graphicData uri="http://schemas.openxmlformats.org/drawingml/2006/picture">
+                <pic:pic xmlns:pic="http://schemas.openxmlformats.org/drawingml/2006/picture">
+                  <pic:nvPicPr>
+                    <pic:cNvPr id="0" name="Picture 31"/>
+                    <pic:cNvPicPr/>
+                  </pic:nvPicPr>
+                  <pic:blipFill>
+                    <a:blip r:embed="rId17">
+                      <a:extLst>
+                        <a:ext uri="{28A0092B-C50C-407E-A947-70E740481C1C}">
+                          <a14:useLocalDpi xmlns:a14="http://schemas.microsoft.com/office/drawing/2010/main" val="0"/>
+                        </a:ext>
+                      </a:extLst>
+                    </a:blip>
+                    <a:stretch>
+                      <a:fillRect/>
+                    </a:stretch>
+                  </pic:blipFill>
+                  <pic:spPr>
+                    <a:xfrm>
+                      <a:off x="0" y="0"/>
+                      <a:ext cx="2649855" cy="279707"/>
+                    </a:xfrm>
+                    <a:prstGeom prst="rect">
+                      <a:avLst/>
+                    </a:prstGeom>
+                    <a:ln>
+                      <a:solidFill>
+                        <a:schemeClr val="tx1"/>
+                      </a:solidFill>
+                    </a:ln>
+                  </pic:spPr>
+                </pic:pic>
+              </a:graphicData>
+            </a:graphic>
+          </wp:inline>
+        </w:drawing>
+      </w:r>
+    </w:p>
+    <w:p>
+      <w:pPr>
+        <w:spacing w:line="240" w:lineRule="auto"/>
+        <w:rPr>
+          <w:noProof/>
+          <w:lang w:val="bg-BG"/>
+        </w:rPr>
+      </w:pPr>
+      <w:r>
+        <w:rPr>
+          <w:noProof/>
+        </w:rPr>
+        <w:t>Ако дължината на списъка е 0 отпечатваме "empty", в противен случай принтираме всички числа разделени с интервал.</w:t>
+      </w:r>
+    </w:p>
+    <w:p>
+      <w:pPr>
+        <w:spacing w:line="240" w:lineRule="auto"/>
+        <w:rPr>
+          <w:noProof/>
+          <w:lang w:val="bg-BG"/>
+        </w:rPr>
+      </w:pPr>
+      <w:r>
+        <w:rPr>
+          <w:noProof/>
+          <w:lang w:eastAsia="bg-BG"/>
+        </w:rPr>
+        <w:drawing>
+          <wp:inline distT="0" distB="0" distL="0" distR="0" wp14:anchorId="6916679E" wp14:editId="1B91F4CA">
+            <wp:extent cx="3609975" cy="1417983"/>
+            <wp:effectExtent l="19050" t="19050" r="0" b="0"/>
+            <wp:docPr id="32" name="Picture 7" descr="Graphical user interface, text&#10;&#10;Description automatically generated"/>
+            <wp:cNvGraphicFramePr>
+              <a:graphicFrameLocks xmlns:a="http://schemas.openxmlformats.org/drawingml/2006/main" noChangeAspect="1"/>
+            </wp:cNvGraphicFramePr>
+            <a:graphic xmlns:a="http://schemas.openxmlformats.org/drawingml/2006/main">
+              <a:graphicData uri="http://schemas.openxmlformats.org/drawingml/2006/picture">
+                <pic:pic xmlns:pic="http://schemas.openxmlformats.org/drawingml/2006/picture">
+                  <pic:nvPicPr>
+                    <pic:cNvPr id="32" name="Picture 7" descr="Graphical user interface, text&#10;&#10;Description automatically generated"/>
+                    <pic:cNvPicPr/>
+                  </pic:nvPicPr>
+                  <pic:blipFill>
+                    <a:blip r:embed="rId18" cstate="print">
+                      <a:extLst>
+                        <a:ext uri="{28A0092B-C50C-407E-A947-70E740481C1C}">
+                          <a14:useLocalDpi xmlns:a14="http://schemas.microsoft.com/office/drawing/2010/main" val="0"/>
+                        </a:ext>
+                      </a:extLst>
+                    </a:blip>
+                    <a:stretch>
+                      <a:fillRect/>
+                    </a:stretch>
+                  </pic:blipFill>
+                  <pic:spPr>
+                    <a:xfrm>
+                      <a:off x="0" y="0"/>
+                      <a:ext cx="3674348" cy="1443268"/>
+                    </a:xfrm>
+                    <a:prstGeom prst="rect">
+                      <a:avLst/>
+                    </a:prstGeom>
+                    <a:ln>
+                      <a:solidFill>
+                        <a:schemeClr val="tx1"/>
+                      </a:solidFill>
+                    </a:ln>
+                  </pic:spPr>
+                </pic:pic>
+              </a:graphicData>
+            </a:graphic>
+          </wp:inline>
+        </w:drawing>
       </w:r>
     </w:p>
     <w:p>
@@ -618,6 +3396,7 @@
                 <w:rFonts w:ascii="Consolas" w:hAnsi="Consolas"/>
                 <w:noProof/>
               </w:rPr>
+              <w:lastRenderedPageBreak/>
               <w:t>32 54 21 12 4 0 23</w:t>
             </w:r>
           </w:p>
@@ -1259,14 +4038,6 @@
         </w:rPr>
         <w:t>интервали.</w:t>
       </w:r>
-      <w:r>
-        <w:rPr>
-          <w:b/>
-          <w:bCs/>
-          <w:noProof/>
-        </w:rPr>
-        <w:br w:type="page"/>
-      </w:r>
     </w:p>
     <w:p>
       <w:pPr>
@@ -1280,7 +4051,6 @@
         <w:rPr>
           <w:noProof/>
         </w:rPr>
-        <w:lastRenderedPageBreak/>
         <w:t>Пример</w:t>
       </w:r>
       <w:r>
@@ -1294,7 +4064,7 @@
     <w:tbl>
       <w:tblPr>
         <w:tblStyle w:val="TableGrid"/>
-        <w:tblW w:w="7910" w:type="dxa"/>
+        <w:tblW w:w="7009" w:type="dxa"/>
         <w:tblInd w:w="23" w:type="dxa"/>
         <w:tblCellMar>
           <w:top w:w="57" w:type="dxa"/>
@@ -1305,13 +4075,16 @@
         <w:tblLook w:val="04A0" w:firstRow="1" w:lastRow="0" w:firstColumn="1" w:lastColumn="0" w:noHBand="0" w:noVBand="1"/>
       </w:tblPr>
       <w:tblGrid>
-        <w:gridCol w:w="3800"/>
-        <w:gridCol w:w="4110"/>
+        <w:gridCol w:w="3367"/>
+        <w:gridCol w:w="3642"/>
       </w:tblGrid>
       <w:tr>
+        <w:trPr>
+          <w:trHeight w:val="163"/>
+        </w:trPr>
         <w:tc>
           <w:tcPr>
-            <w:tcW w:w="3800" w:type="dxa"/>
+            <w:tcW w:w="3367" w:type="dxa"/>
             <w:shd w:val="clear" w:color="auto" w:fill="D9D9D9" w:themeFill="background1" w:themeFillShade="D9"/>
           </w:tcPr>
           <w:p>
@@ -1337,7 +4110,7 @@
         </w:tc>
         <w:tc>
           <w:tcPr>
-            <w:tcW w:w="4110" w:type="dxa"/>
+            <w:tcW w:w="3642" w:type="dxa"/>
             <w:shd w:val="clear" w:color="auto" w:fill="D9D9D9" w:themeFill="background1" w:themeFillShade="D9"/>
           </w:tcPr>
           <w:p>
@@ -1363,9 +4136,12 @@
         </w:tc>
       </w:tr>
       <w:tr>
+        <w:trPr>
+          <w:trHeight w:val="733"/>
+        </w:trPr>
         <w:tc>
           <w:tcPr>
-            <w:tcW w:w="3800" w:type="dxa"/>
+            <w:tcW w:w="3367" w:type="dxa"/>
           </w:tcPr>
           <w:p>
             <w:pPr>
@@ -1455,7 +4231,7 @@
         </w:tc>
         <w:tc>
           <w:tcPr>
-            <w:tcW w:w="4110" w:type="dxa"/>
+            <w:tcW w:w="3642" w:type="dxa"/>
           </w:tcPr>
           <w:p>
             <w:pPr>
@@ -1477,9 +4253,12 @@
         </w:tc>
       </w:tr>
       <w:tr>
+        <w:trPr>
+          <w:trHeight w:val="733"/>
+        </w:trPr>
         <w:tc>
           <w:tcPr>
-            <w:tcW w:w="3800" w:type="dxa"/>
+            <w:tcW w:w="3367" w:type="dxa"/>
           </w:tcPr>
           <w:p>
             <w:pPr>
@@ -1578,7 +4357,7 @@
         </w:tc>
         <w:tc>
           <w:tcPr>
-            <w:tcW w:w="4110" w:type="dxa"/>
+            <w:tcW w:w="3642" w:type="dxa"/>
           </w:tcPr>
           <w:p>
             <w:pPr>
@@ -1603,10 +4382,29 @@
     </w:tbl>
     <w:p>
       <w:pPr>
+        <w:spacing w:line="240" w:lineRule="auto"/>
+        <w:rPr>
+          <w:b/>
+          <w:bCs/>
+          <w:noProof/>
+        </w:rPr>
+      </w:pPr>
+      <w:r>
+        <w:rPr>
+          <w:b/>
+          <w:bCs/>
+          <w:noProof/>
+        </w:rPr>
+        <w:br w:type="page"/>
+      </w:r>
+    </w:p>
+    <w:p>
+      <w:pPr>
         <w:pStyle w:val="Heading2"/>
         <w:spacing w:line="240" w:lineRule="auto"/>
       </w:pPr>
       <w:r>
+        <w:lastRenderedPageBreak/>
         <w:t>Операци</w:t>
       </w:r>
       <w:r>
@@ -2082,16 +4880,9 @@
         </w:rPr>
       </w:pPr>
       <w:r>
-        <w:rPr>
-          <w:noProof/>
-        </w:rPr>
         <w:t>Пример</w:t>
       </w:r>
       <w:r>
-        <w:rPr>
-          <w:noProof/>
-          <w:lang w:val="bg-BG"/>
-        </w:rPr>
         <w:t>и</w:t>
       </w:r>
     </w:p>
@@ -2655,14 +5446,7 @@
         <w:rPr>
           <w:noProof/>
         </w:rPr>
-        <w:t xml:space="preserve">. </w:t>
-      </w:r>
-      <w:r>
-        <w:rPr>
-          <w:noProof/>
-        </w:rPr>
-        <w:lastRenderedPageBreak/>
-        <w:t>Детонациите се извършват</w:t>
+        <w:t>. Детонациите се извършват</w:t>
       </w:r>
       <w:r>
         <w:rPr>
@@ -3341,6 +6125,7 @@
                 <w:bCs/>
                 <w:noProof/>
               </w:rPr>
+              <w:lastRenderedPageBreak/>
               <w:t xml:space="preserve">1 </w:t>
             </w:r>
             <w:r>
@@ -4367,7 +7152,6 @@
           <w:sz w:val="20"/>
           <w:szCs w:val="20"/>
         </w:rPr>
-        <w:lastRenderedPageBreak/>
         <w:t>divide {</w:t>
       </w:r>
       <w:r>
@@ -5052,6 +7836,7 @@
           <w:rFonts w:asciiTheme="minorHAnsi" w:eastAsiaTheme="minorEastAsia" w:hAnsiTheme="minorHAnsi"/>
           <w:bCs/>
         </w:rPr>
+        <w:lastRenderedPageBreak/>
         <w:t>Четенето на команди спира,</w:t>
       </w:r>
       <w:r>
@@ -6039,7 +8824,6 @@
         </w:rPr>
       </w:pPr>
       <w:r>
-        <w:lastRenderedPageBreak/>
         <w:t>*Pokemon Don’t Go</w:t>
       </w:r>
     </w:p>
@@ -6430,6 +9214,7 @@
         <w:spacing w:line="240" w:lineRule="auto"/>
         <w:rPr>
           <w:noProof/>
+          <w:lang w:val="bg-BG"/>
         </w:rPr>
       </w:pPr>
       <w:r>
@@ -6803,6 +9588,7 @@
         <w:rPr>
           <w:noProof/>
         </w:rPr>
+        <w:lastRenderedPageBreak/>
         <w:t xml:space="preserve">Ако </w:t>
       </w:r>
       <w:r>
@@ -8091,7 +10877,6 @@
                 <w:bCs/>
                 <w:noProof/>
               </w:rPr>
-              <w:lastRenderedPageBreak/>
               <w:t>5 10 6 3 5</w:t>
             </w:r>
           </w:p>
@@ -10017,7 +12802,6 @@
                 <w:noProof/>
                 <w:color w:val="000000" w:themeColor="text1"/>
               </w:rPr>
-              <w:lastRenderedPageBreak/>
               <w:t>Вход</w:t>
             </w:r>
           </w:p>
@@ -10446,8 +13230,8 @@
       </w:pPr>
     </w:p>
     <w:sectPr>
-      <w:headerReference w:type="default" r:id="rId9"/>
-      <w:footerReference w:type="default" r:id="rId10"/>
+      <w:headerReference w:type="default" r:id="rId19"/>
+      <w:footerReference w:type="default" r:id="rId20"/>
       <w:pgSz w:w="11909" w:h="16834" w:code="9"/>
       <w:pgMar w:top="567" w:right="737" w:bottom="1077" w:left="737" w:header="567" w:footer="794" w:gutter="0"/>
       <w:cols w:space="720"/>
@@ -10584,7 +13368,7 @@
               <v:stroke joinstyle="miter"/>
               <v:path gradientshapeok="t" o:connecttype="rect"/>
             </v:shapetype>
-            <v:shape id="Text Box 6" o:spid="_x0000_s1026" type="#_x0000_t202" style="position:absolute;margin-left:109.85pt;margin-top:28.05pt;width:40.15pt;height:13pt;z-index:251660288;visibility:visible;mso-wrap-style:square;mso-width-percent:0;mso-height-percent:0;mso-wrap-distance-left:9pt;mso-wrap-distance-top:0;mso-wrap-distance-right:9pt;mso-wrap-distance-bottom:0;mso-position-horizontal:absolute;mso-position-horizontal-relative:text;mso-position-vertical:absolute;mso-position-vertical-relative:text;mso-width-percent:0;mso-height-percent:0;mso-width-relative:page;mso-height-relative:page;v-text-anchor:middle" o:gfxdata="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" filled="f" stroked="f" strokeweight=".5pt">
+            <v:shape id="Text Box 6" o:spid="_x0000_s1026" type="#_x0000_t202" style="position:absolute;margin-left:109.85pt;margin-top:28.05pt;width:40.15pt;height:13pt;z-index:251660288;visibility:visible;mso-wrap-style:square;mso-width-percent:0;mso-height-percent:0;mso-wrap-distance-left:9pt;mso-wrap-distance-top:0;mso-wrap-distance-right:9pt;mso-wrap-distance-bottom:0;mso-position-horizontal:absolute;mso-position-horizontal-relative:text;mso-position-vertical:absolute;mso-position-vertical-relative:text;mso-width-percent:0;mso-height-percent:0;mso-width-relative:page;mso-height-relative:page;v-text-anchor:middle" o:gfxdata="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" filled="f" stroked="f" strokeweight=".5pt">
               <v:textbox inset=".5mm,0,0,0">
                 <w:txbxContent>
                   <w:p>
@@ -10672,21 +13456,12 @@
                             </w:rPr>
                             <w:t xml:space="preserve">© </w:t>
                           </w:r>
-                          <w:proofErr w:type="spellStart"/>
                           <w:r>
                             <w:rPr>
                               <w:sz w:val="17"/>
                               <w:szCs w:val="17"/>
                             </w:rPr>
-                            <w:t>SoftUni</w:t>
-                          </w:r>
-                          <w:proofErr w:type="spellEnd"/>
-                          <w:r>
-                            <w:rPr>
-                              <w:sz w:val="17"/>
-                              <w:szCs w:val="17"/>
-                            </w:rPr>
-                            <w:t xml:space="preserve"> – </w:t>
+                            <w:t xml:space="preserve">SoftUni – </w:t>
                           </w:r>
                           <w:hyperlink r:id="rId1" w:history="1">
                             <w:r>
@@ -11362,7 +14137,7 @@
         </mc:Choice>
         <mc:Fallback>
           <w:pict>
-            <v:shape w14:anchorId="2074F399" id="Text Box 16" o:spid="_x0000_s1027" type="#_x0000_t202" style="position:absolute;margin-left:109pt;margin-top:7pt;width:411.4pt;height:40.45pt;z-index:251657216;visibility:visible;mso-wrap-style:square;mso-width-percent:0;mso-height-percent:0;mso-wrap-distance-left:9pt;mso-wrap-distance-top:0;mso-wrap-distance-right:9pt;mso-wrap-distance-bottom:0;mso-position-horizontal:absolute;mso-position-horizontal-relative:text;mso-position-vertical:absolute;mso-position-vertical-relative:text;mso-width-percent:0;mso-height-percent:0;mso-width-relative:page;mso-height-relative:page;v-text-anchor:top" o:gfxdata="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" filled="f" stroked="f">
+            <v:shape w14:anchorId="2074F399" id="Text Box 16" o:spid="_x0000_s1027" type="#_x0000_t202" style="position:absolute;margin-left:109pt;margin-top:7pt;width:411.4pt;height:40.45pt;z-index:251657216;visibility:visible;mso-wrap-style:square;mso-width-percent:0;mso-height-percent:0;mso-wrap-distance-left:9pt;mso-wrap-distance-top:0;mso-wrap-distance-right:9pt;mso-wrap-distance-bottom:0;mso-position-horizontal:absolute;mso-position-horizontal-relative:text;mso-position-vertical:absolute;mso-position-vertical-relative:text;mso-width-percent:0;mso-height-percent:0;mso-width-relative:page;mso-height-relative:page;v-text-anchor:top" o:gfxdata="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" filled="f" stroked="f">
               <v:textbox inset=".5mm,1.2mm,.5mm,.5mm">
                 <w:txbxContent>
                   <w:p>
@@ -11381,26 +14156,17 @@
                       </w:rPr>
                       <w:t xml:space="preserve">© </w:t>
                     </w:r>
-                    <w:proofErr w:type="spellStart"/>
                     <w:r>
                       <w:rPr>
                         <w:sz w:val="17"/>
                         <w:szCs w:val="17"/>
                       </w:rPr>
-                      <w:t>SoftUni</w:t>
-                    </w:r>
-                    <w:proofErr w:type="spellEnd"/>
-                    <w:r>
-                      <w:rPr>
-                        <w:sz w:val="17"/>
-                        <w:szCs w:val="17"/>
-                      </w:rPr>
-                      <w:t xml:space="preserve"> – </w:t>
+                      <w:t xml:space="preserve">SoftUni – </w:t>
                     </w:r>
                     <w:hyperlink r:id="rId20" w:history="1">
                       <w:r>
                         <w:rPr>
-                          <w:rStyle w:val="a9"/>
+                          <w:rStyle w:val="Hyperlink"/>
                           <w:color w:val="0882DE"/>
                           <w:sz w:val="17"/>
                           <w:szCs w:val="17"/>
@@ -11538,7 +14304,7 @@
                                   </pic:cNvPicPr>
                                 </pic:nvPicPr>
                                 <pic:blipFill>
-                                  <a:blip r:embed="rId21">
+                                  <a:blip r:embed="rId2">
                                     <a:extLst>
                                       <a:ext uri="{28A0092B-C50C-407E-A947-70E740481C1C}">
                                         <a14:useLocalDpi xmlns:a14="http://schemas.microsoft.com/office/drawing/2010/main" val="0"/>
@@ -11587,7 +14353,7 @@
                           <wp:extent cx="180000" cy="180000"/>
                           <wp:effectExtent l="0" t="0" r="0" b="0"/>
                           <wp:docPr id="2" name="Picture 2">
-                            <a:hlinkClick xmlns:a="http://schemas.openxmlformats.org/drawingml/2006/main" r:id="rId22"/>
+                            <a:hlinkClick xmlns:a="http://schemas.openxmlformats.org/drawingml/2006/main" r:id="rId3"/>
                           </wp:docPr>
                           <wp:cNvGraphicFramePr>
                             <a:graphicFrameLocks xmlns:a="http://schemas.openxmlformats.org/drawingml/2006/main" noChangeAspect="1"/>
@@ -11597,14 +14363,14 @@
                               <pic:pic xmlns:pic="http://schemas.openxmlformats.org/drawingml/2006/picture">
                                 <pic:nvPicPr>
                                   <pic:cNvPr id="2" name="Picture 2">
-                                    <a:hlinkClick r:id="rId22"/>
+                                    <a:hlinkClick r:id="rId3"/>
                                   </pic:cNvPr>
                                   <pic:cNvPicPr>
                                     <a:picLocks noChangeAspect="1" noChangeArrowheads="1"/>
                                   </pic:cNvPicPr>
                                 </pic:nvPicPr>
                                 <pic:blipFill>
-                                  <a:blip r:embed="rId23">
+                                  <a:blip r:embed="rId4">
                                     <a:extLst>
                                       <a:ext uri="{28A0092B-C50C-407E-A947-70E740481C1C}">
                                         <a14:useLocalDpi xmlns:a14="http://schemas.microsoft.com/office/drawing/2010/main" val="0"/>
@@ -11653,7 +14419,7 @@
                           <wp:extent cx="180000" cy="180000"/>
                           <wp:effectExtent l="0" t="0" r="0" b="0"/>
                           <wp:docPr id="5" name="Picture 5" title="Software University @ Facebook">
-                            <a:hlinkClick xmlns:a="http://schemas.openxmlformats.org/drawingml/2006/main" r:id="rId24"/>
+                            <a:hlinkClick xmlns:a="http://schemas.openxmlformats.org/drawingml/2006/main" r:id="rId5"/>
                           </wp:docPr>
                           <wp:cNvGraphicFramePr>
                             <a:graphicFrameLocks xmlns:a="http://schemas.openxmlformats.org/drawingml/2006/main" noChangeAspect="1"/>
@@ -11663,12 +14429,12 @@
                               <pic:pic xmlns:pic="http://schemas.openxmlformats.org/drawingml/2006/picture">
                                 <pic:nvPicPr>
                                   <pic:cNvPr id="5" name="Picture 5" title="Software University @ Facebook">
-                                    <a:hlinkClick r:id="rId24"/>
+                                    <a:hlinkClick r:id="rId5"/>
                                   </pic:cNvPr>
                                   <pic:cNvPicPr/>
                                 </pic:nvPicPr>
                                 <pic:blipFill>
-                                  <a:blip r:embed="rId25"/>
+                                  <a:blip r:embed="rId6"/>
                                   <a:stretch>
                                     <a:fillRect/>
                                   </a:stretch>
@@ -11706,7 +14472,7 @@
                           <wp:extent cx="180000" cy="180000"/>
                           <wp:effectExtent l="0" t="0" r="0" b="0"/>
                           <wp:docPr id="20" name="Picture 20">
-                            <a:hlinkClick xmlns:a="http://schemas.openxmlformats.org/drawingml/2006/main" r:id="rId26"/>
+                            <a:hlinkClick xmlns:a="http://schemas.openxmlformats.org/drawingml/2006/main" r:id="rId7"/>
                           </wp:docPr>
                           <wp:cNvGraphicFramePr>
                             <a:graphicFrameLocks xmlns:a="http://schemas.openxmlformats.org/drawingml/2006/main" noChangeAspect="1"/>
@@ -11716,20 +14482,20 @@
                               <pic:pic xmlns:pic="http://schemas.openxmlformats.org/drawingml/2006/picture">
                                 <pic:nvPicPr>
                                   <pic:cNvPr id="20" name="Picture 20">
-                                    <a:hlinkClick r:id="rId26"/>
+                                    <a:hlinkClick r:id="rId7"/>
                                   </pic:cNvPr>
                                   <pic:cNvPicPr>
                                     <a:picLocks noChangeAspect="1" noChangeArrowheads="1"/>
                                   </pic:cNvPicPr>
                                 </pic:nvPicPr>
                                 <pic:blipFill>
-                                  <a:blip r:embed="rId27">
+                                  <a:blip r:embed="rId8">
                                     <a:extLst>
                                       <a:ext uri="{28A0092B-C50C-407E-A947-70E740481C1C}">
                                         <a14:useLocalDpi xmlns:a14="http://schemas.microsoft.com/office/drawing/2010/main" val="0"/>
                                       </a:ext>
                                       <a:ext uri="{837473B0-CC2E-450A-ABE3-18F120FF3D39}">
-                                        <a1611:picAttrSrcUrl xmlns:a1611="http://schemas.microsoft.com/office/drawing/2016/11/main" r:id="rId28"/>
+                                        <a1611:picAttrSrcUrl xmlns:a1611="http://schemas.microsoft.com/office/drawing/2016/11/main" r:id="rId9"/>
                                       </a:ext>
                                     </a:extLst>
                                   </a:blip>
@@ -11775,7 +14541,7 @@
                           <wp:extent cx="180000" cy="180000"/>
                           <wp:effectExtent l="0" t="0" r="0" b="0"/>
                           <wp:docPr id="7" name="Picture 7" title="Software University @ Twitter">
-                            <a:hlinkClick xmlns:a="http://schemas.openxmlformats.org/drawingml/2006/main" r:id="rId29"/>
+                            <a:hlinkClick xmlns:a="http://schemas.openxmlformats.org/drawingml/2006/main" r:id="rId10"/>
                           </wp:docPr>
                           <wp:cNvGraphicFramePr>
                             <a:graphicFrameLocks xmlns:a="http://schemas.openxmlformats.org/drawingml/2006/main" noChangeAspect="1"/>
@@ -11785,12 +14551,12 @@
                               <pic:pic xmlns:pic="http://schemas.openxmlformats.org/drawingml/2006/picture">
                                 <pic:nvPicPr>
                                   <pic:cNvPr id="7" name="Picture 7" title="Software University @ Twitter">
-                                    <a:hlinkClick r:id="rId29"/>
+                                    <a:hlinkClick r:id="rId10"/>
                                   </pic:cNvPr>
                                   <pic:cNvPicPr/>
                                 </pic:nvPicPr>
                                 <pic:blipFill>
-                                  <a:blip r:embed="rId30"/>
+                                  <a:blip r:embed="rId11"/>
                                   <a:stretch>
                                     <a:fillRect/>
                                   </a:stretch>
@@ -11828,7 +14594,7 @@
                           <wp:extent cx="180000" cy="180000"/>
                           <wp:effectExtent l="0" t="0" r="0" b="0"/>
                           <wp:docPr id="17" name="Picture 17" title="Software University @ YouTube">
-                            <a:hlinkClick xmlns:a="http://schemas.openxmlformats.org/drawingml/2006/main" r:id="rId31"/>
+                            <a:hlinkClick xmlns:a="http://schemas.openxmlformats.org/drawingml/2006/main" r:id="rId12"/>
                           </wp:docPr>
                           <wp:cNvGraphicFramePr>
                             <a:graphicFrameLocks xmlns:a="http://schemas.openxmlformats.org/drawingml/2006/main" noChangeAspect="1"/>
@@ -11838,12 +14604,12 @@
                               <pic:pic xmlns:pic="http://schemas.openxmlformats.org/drawingml/2006/picture">
                                 <pic:nvPicPr>
                                   <pic:cNvPr id="17" name="Picture 17" title="Software University @ YouTube">
-                                    <a:hlinkClick r:id="rId31"/>
+                                    <a:hlinkClick r:id="rId12"/>
                                   </pic:cNvPr>
                                   <pic:cNvPicPr/>
                                 </pic:nvPicPr>
                                 <pic:blipFill>
-                                  <a:blip r:embed="rId32"/>
+                                  <a:blip r:embed="rId13"/>
                                   <a:stretch>
                                     <a:fillRect/>
                                   </a:stretch>
@@ -11881,7 +14647,7 @@
                           <wp:extent cx="180000" cy="180000"/>
                           <wp:effectExtent l="0" t="0" r="0" b="0"/>
                           <wp:docPr id="21" name="Picture 21">
-                            <a:hlinkClick xmlns:a="http://schemas.openxmlformats.org/drawingml/2006/main" r:id="rId33"/>
+                            <a:hlinkClick xmlns:a="http://schemas.openxmlformats.org/drawingml/2006/main" r:id="rId14"/>
                           </wp:docPr>
                           <wp:cNvGraphicFramePr>
                             <a:graphicFrameLocks xmlns:a="http://schemas.openxmlformats.org/drawingml/2006/main" noChangeAspect="1"/>
@@ -11891,14 +14657,14 @@
                               <pic:pic xmlns:pic="http://schemas.openxmlformats.org/drawingml/2006/picture">
                                 <pic:nvPicPr>
                                   <pic:cNvPr id="21" name="Picture 21">
-                                    <a:hlinkClick r:id="rId33"/>
+                                    <a:hlinkClick r:id="rId14"/>
                                   </pic:cNvPr>
                                   <pic:cNvPicPr>
                                     <a:picLocks noChangeAspect="1" noChangeArrowheads="1"/>
                                   </pic:cNvPicPr>
                                 </pic:nvPicPr>
                                 <pic:blipFill rotWithShape="1">
-                                  <a:blip r:embed="rId34">
+                                  <a:blip r:embed="rId15">
                                     <a:extLst>
                                       <a:ext uri="{28A0092B-C50C-407E-A947-70E740481C1C}">
                                         <a14:useLocalDpi xmlns:a14="http://schemas.microsoft.com/office/drawing/2010/main" val="0"/>
@@ -11950,7 +14716,7 @@
                           <wp:extent cx="180000" cy="180000"/>
                           <wp:effectExtent l="0" t="0" r="0" b="0"/>
                           <wp:docPr id="22" name="Picture 22">
-                            <a:hlinkClick xmlns:a="http://schemas.openxmlformats.org/drawingml/2006/main" r:id="rId35"/>
+                            <a:hlinkClick xmlns:a="http://schemas.openxmlformats.org/drawingml/2006/main" r:id="rId16"/>
                           </wp:docPr>
                           <wp:cNvGraphicFramePr>
                             <a:graphicFrameLocks xmlns:a="http://schemas.openxmlformats.org/drawingml/2006/main" noChangeAspect="1"/>
@@ -11960,14 +14726,14 @@
                               <pic:pic xmlns:pic="http://schemas.openxmlformats.org/drawingml/2006/picture">
                                 <pic:nvPicPr>
                                   <pic:cNvPr id="22" name="Picture 22">
-                                    <a:hlinkClick r:id="rId35"/>
+                                    <a:hlinkClick r:id="rId16"/>
                                   </pic:cNvPr>
                                   <pic:cNvPicPr>
                                     <a:picLocks noChangeAspect="1" noChangeArrowheads="1"/>
                                   </pic:cNvPicPr>
                                 </pic:nvPicPr>
                                 <pic:blipFill>
-                                  <a:blip r:embed="rId36">
+                                  <a:blip r:embed="rId17">
                                     <a:extLst>
                                       <a:ext uri="{28A0092B-C50C-407E-A947-70E740481C1C}">
                                         <a14:useLocalDpi xmlns:a14="http://schemas.microsoft.com/office/drawing/2010/main" val="0"/>
@@ -12016,7 +14782,7 @@
                           <wp:extent cx="180000" cy="180000"/>
                           <wp:effectExtent l="0" t="0" r="0" b="0"/>
                           <wp:docPr id="23" name="Picture 23" title="Software University: Email Us">
-                            <a:hlinkClick xmlns:a="http://schemas.openxmlformats.org/drawingml/2006/main" r:id="rId37"/>
+                            <a:hlinkClick xmlns:a="http://schemas.openxmlformats.org/drawingml/2006/main" r:id="rId18"/>
                           </wp:docPr>
                           <wp:cNvGraphicFramePr>
                             <a:graphicFrameLocks xmlns:a="http://schemas.openxmlformats.org/drawingml/2006/main" noChangeAspect="1"/>
@@ -12026,12 +14792,12 @@
                               <pic:pic xmlns:pic="http://schemas.openxmlformats.org/drawingml/2006/picture">
                                 <pic:nvPicPr>
                                   <pic:cNvPr id="23" name="Picture 23" title="Software University: Email Us">
-                                    <a:hlinkClick r:id="rId37"/>
+                                    <a:hlinkClick r:id="rId18"/>
                                   </pic:cNvPr>
                                   <pic:cNvPicPr/>
                                 </pic:nvPicPr>
                                 <pic:blipFill>
-                                  <a:blip r:embed="rId38"/>
+                                  <a:blip r:embed="rId19"/>
                                   <a:stretch>
                                     <a:fillRect/>
                                   </a:stretch>
@@ -12093,7 +14859,7 @@
                   </pic:cNvPicPr>
                 </pic:nvPicPr>
                 <pic:blipFill>
-                  <a:blip r:embed="rId39">
+                  <a:blip r:embed="rId21">
                     <a:extLst>
                       <a:ext uri="{28A0092B-C50C-407E-A947-70E740481C1C}">
                         <a14:useLocalDpi xmlns:a14="http://schemas.microsoft.com/office/drawing/2010/main" val="0"/>
@@ -12197,7 +14963,7 @@
             </wp:anchor>
           </w:drawing>
         </mc:Choice>
-        <mc:Fallback xmlns:a="http://schemas.openxmlformats.org/drawingml/2006/main" xmlns:pic="http://schemas.openxmlformats.org/drawingml/2006/picture" xmlns:a14="http://schemas.microsoft.com/office/drawing/2010/main" xmlns:a1611="http://schemas.microsoft.com/office/drawing/2016/11/main">
+        <mc:Fallback xmlns:a1611="http://schemas.microsoft.com/office/drawing/2016/11/main" xmlns:a14="http://schemas.microsoft.com/office/drawing/2010/main" xmlns:pic="http://schemas.openxmlformats.org/drawingml/2006/picture" xmlns:a="http://schemas.openxmlformats.org/drawingml/2006/main">
           <w:pict>
             <v:line id="Straight Connector 19" style="position:absolute;flip:y;z-index:251622400;visibility:visible;mso-wrap-style:square;mso-width-percent:0;mso-height-percent:0;mso-wrap-distance-left:9pt;mso-wrap-distance-top:0;mso-wrap-distance-right:9pt;mso-wrap-distance-bottom:0;mso-position-horizontal:absolute;mso-position-horizontal-relative:text;mso-position-vertical:absolute;mso-position-vertical-relative:text;mso-width-percent:0;mso-height-percent:0;mso-width-relative:page;mso-height-relative:page" o:spid="_x0000_s1026" strokecolor="#974706 [1609]" strokeweight="1pt" from="-.1pt,5.2pt" to="520.7pt,5.2pt" w14:anchorId="60BE7D18" o:gfxdata="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">
               <v:stroke endcap="round"/>
@@ -12378,7 +15144,7 @@
         </mc:Choice>
         <mc:Fallback>
           <w:pict>
-            <v:shape w14:anchorId="60DB5C39" id="Text Box 4" o:spid="_x0000_s1028" type="#_x0000_t202" style="position:absolute;margin-left:444.65pt;margin-top:26.95pt;width:70.9pt;height:15.9pt;z-index:251663360;visibility:visible;mso-wrap-style:square;mso-width-percent:0;mso-height-percent:0;mso-wrap-distance-left:9pt;mso-wrap-distance-top:0;mso-wrap-distance-right:9pt;mso-wrap-distance-bottom:0;mso-position-horizontal:absolute;mso-position-horizontal-relative:text;mso-position-vertical:absolute;mso-position-vertical-relative:text;mso-width-percent:0;mso-height-percent:0;mso-width-relative:page;mso-height-relative:page;v-text-anchor:middle" o:gfxdata="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" filled="f" stroked="f" strokeweight=".5pt">
+            <v:shape w14:anchorId="60DB5C39" id="Text Box 4" o:spid="_x0000_s1028" type="#_x0000_t202" style="position:absolute;margin-left:444.65pt;margin-top:26.95pt;width:70.9pt;height:15.9pt;z-index:251663360;visibility:visible;mso-wrap-style:square;mso-width-percent:0;mso-height-percent:0;mso-wrap-distance-left:9pt;mso-wrap-distance-top:0;mso-wrap-distance-right:9pt;mso-wrap-distance-bottom:0;mso-position-horizontal:absolute;mso-position-horizontal-relative:text;mso-position-vertical:absolute;mso-position-vertical-relative:text;mso-width-percent:0;mso-height-percent:0;mso-width-relative:page;mso-height-relative:page;v-text-anchor:middle" o:gfxdata="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" filled="f" stroked="f" strokeweight=".5pt">
               <v:textbox inset="0,0,0,0">
                 <w:txbxContent>
                   <w:p>
@@ -13254,6 +16020,205 @@
     </w:lvl>
   </w:abstractNum>
   <w:abstractNum w:abstractNumId="6" w15:restartNumberingAfterBreak="0">
+    <w:nsid w:val="22CD3F94"/>
+    <w:multiLevelType w:val="hybridMultilevel"/>
+    <w:tmpl w:val="A044FDFA"/>
+    <w:lvl w:ilvl="0" w:tplc="0409000F">
+      <w:start w:val="1"/>
+      <w:numFmt w:val="decimal"/>
+      <w:lvlText w:val="%1."/>
+      <w:lvlJc w:val="left"/>
+      <w:pPr>
+        <w:ind w:left="720" w:hanging="360"/>
+      </w:pPr>
+    </w:lvl>
+    <w:lvl w:ilvl="1" w:tplc="04090019" w:tentative="1">
+      <w:start w:val="1"/>
+      <w:numFmt w:val="lowerLetter"/>
+      <w:lvlText w:val="%2."/>
+      <w:lvlJc w:val="left"/>
+      <w:pPr>
+        <w:ind w:left="1440" w:hanging="360"/>
+      </w:pPr>
+    </w:lvl>
+    <w:lvl w:ilvl="2" w:tplc="0409001B" w:tentative="1">
+      <w:start w:val="1"/>
+      <w:numFmt w:val="lowerRoman"/>
+      <w:lvlText w:val="%3."/>
+      <w:lvlJc w:val="right"/>
+      <w:pPr>
+        <w:ind w:left="2160" w:hanging="180"/>
+      </w:pPr>
+    </w:lvl>
+    <w:lvl w:ilvl="3" w:tplc="0409000F" w:tentative="1">
+      <w:start w:val="1"/>
+      <w:numFmt w:val="decimal"/>
+      <w:lvlText w:val="%4."/>
+      <w:lvlJc w:val="left"/>
+      <w:pPr>
+        <w:ind w:left="2880" w:hanging="360"/>
+      </w:pPr>
+    </w:lvl>
+    <w:lvl w:ilvl="4" w:tplc="04090019" w:tentative="1">
+      <w:start w:val="1"/>
+      <w:numFmt w:val="lowerLetter"/>
+      <w:lvlText w:val="%5."/>
+      <w:lvlJc w:val="left"/>
+      <w:pPr>
+        <w:ind w:left="3600" w:hanging="360"/>
+      </w:pPr>
+    </w:lvl>
+    <w:lvl w:ilvl="5" w:tplc="0409001B" w:tentative="1">
+      <w:start w:val="1"/>
+      <w:numFmt w:val="lowerRoman"/>
+      <w:lvlText w:val="%6."/>
+      <w:lvlJc w:val="right"/>
+      <w:pPr>
+        <w:ind w:left="4320" w:hanging="180"/>
+      </w:pPr>
+    </w:lvl>
+    <w:lvl w:ilvl="6" w:tplc="0409000F" w:tentative="1">
+      <w:start w:val="1"/>
+      <w:numFmt w:val="decimal"/>
+      <w:lvlText w:val="%7."/>
+      <w:lvlJc w:val="left"/>
+      <w:pPr>
+        <w:ind w:left="5040" w:hanging="360"/>
+      </w:pPr>
+    </w:lvl>
+    <w:lvl w:ilvl="7" w:tplc="04090019" w:tentative="1">
+      <w:start w:val="1"/>
+      <w:numFmt w:val="lowerLetter"/>
+      <w:lvlText w:val="%8."/>
+      <w:lvlJc w:val="left"/>
+      <w:pPr>
+        <w:ind w:left="5760" w:hanging="360"/>
+      </w:pPr>
+    </w:lvl>
+    <w:lvl w:ilvl="8" w:tplc="0409001B" w:tentative="1">
+      <w:start w:val="1"/>
+      <w:numFmt w:val="lowerRoman"/>
+      <w:lvlText w:val="%9."/>
+      <w:lvlJc w:val="right"/>
+      <w:pPr>
+        <w:ind w:left="6480" w:hanging="180"/>
+      </w:pPr>
+    </w:lvl>
+  </w:abstractNum>
+  <w:abstractNum w:abstractNumId="7" w15:restartNumberingAfterBreak="0">
+    <w:nsid w:val="2DBA6CF1"/>
+    <w:multiLevelType w:val="hybridMultilevel"/>
+    <w:tmpl w:val="6CDA6226"/>
+    <w:lvl w:ilvl="0" w:tplc="04020001">
+      <w:start w:val="1"/>
+      <w:numFmt w:val="bullet"/>
+      <w:lvlText w:val=""/>
+      <w:lvlJc w:val="left"/>
+      <w:pPr>
+        <w:ind w:left="720" w:hanging="360"/>
+      </w:pPr>
+      <w:rPr>
+        <w:rFonts w:ascii="Symbol" w:hAnsi="Symbol" w:hint="default"/>
+      </w:rPr>
+    </w:lvl>
+    <w:lvl w:ilvl="1" w:tplc="04020003" w:tentative="1">
+      <w:start w:val="1"/>
+      <w:numFmt w:val="bullet"/>
+      <w:lvlText w:val="o"/>
+      <w:lvlJc w:val="left"/>
+      <w:pPr>
+        <w:ind w:left="1440" w:hanging="360"/>
+      </w:pPr>
+      <w:rPr>
+        <w:rFonts w:ascii="Courier New" w:hAnsi="Courier New" w:cs="Courier New" w:hint="default"/>
+      </w:rPr>
+    </w:lvl>
+    <w:lvl w:ilvl="2" w:tplc="04020005" w:tentative="1">
+      <w:start w:val="1"/>
+      <w:numFmt w:val="bullet"/>
+      <w:lvlText w:val=""/>
+      <w:lvlJc w:val="left"/>
+      <w:pPr>
+        <w:ind w:left="2160" w:hanging="360"/>
+      </w:pPr>
+      <w:rPr>
+        <w:rFonts w:ascii="Wingdings" w:hAnsi="Wingdings" w:hint="default"/>
+      </w:rPr>
+    </w:lvl>
+    <w:lvl w:ilvl="3" w:tplc="04020001" w:tentative="1">
+      <w:start w:val="1"/>
+      <w:numFmt w:val="bullet"/>
+      <w:lvlText w:val=""/>
+      <w:lvlJc w:val="left"/>
+      <w:pPr>
+        <w:ind w:left="2880" w:hanging="360"/>
+      </w:pPr>
+      <w:rPr>
+        <w:rFonts w:ascii="Symbol" w:hAnsi="Symbol" w:hint="default"/>
+      </w:rPr>
+    </w:lvl>
+    <w:lvl w:ilvl="4" w:tplc="04020003" w:tentative="1">
+      <w:start w:val="1"/>
+      <w:numFmt w:val="bullet"/>
+      <w:lvlText w:val="o"/>
+      <w:lvlJc w:val="left"/>
+      <w:pPr>
+        <w:ind w:left="3600" w:hanging="360"/>
+      </w:pPr>
+      <w:rPr>
+        <w:rFonts w:ascii="Courier New" w:hAnsi="Courier New" w:cs="Courier New" w:hint="default"/>
+      </w:rPr>
+    </w:lvl>
+    <w:lvl w:ilvl="5" w:tplc="04020005" w:tentative="1">
+      <w:start w:val="1"/>
+      <w:numFmt w:val="bullet"/>
+      <w:lvlText w:val=""/>
+      <w:lvlJc w:val="left"/>
+      <w:pPr>
+        <w:ind w:left="4320" w:hanging="360"/>
+      </w:pPr>
+      <w:rPr>
+        <w:rFonts w:ascii="Wingdings" w:hAnsi="Wingdings" w:hint="default"/>
+      </w:rPr>
+    </w:lvl>
+    <w:lvl w:ilvl="6" w:tplc="04020001" w:tentative="1">
+      <w:start w:val="1"/>
+      <w:numFmt w:val="bullet"/>
+      <w:lvlText w:val=""/>
+      <w:lvlJc w:val="left"/>
+      <w:pPr>
+        <w:ind w:left="5040" w:hanging="360"/>
+      </w:pPr>
+      <w:rPr>
+        <w:rFonts w:ascii="Symbol" w:hAnsi="Symbol" w:hint="default"/>
+      </w:rPr>
+    </w:lvl>
+    <w:lvl w:ilvl="7" w:tplc="04020003" w:tentative="1">
+      <w:start w:val="1"/>
+      <w:numFmt w:val="bullet"/>
+      <w:lvlText w:val="o"/>
+      <w:lvlJc w:val="left"/>
+      <w:pPr>
+        <w:ind w:left="5760" w:hanging="360"/>
+      </w:pPr>
+      <w:rPr>
+        <w:rFonts w:ascii="Courier New" w:hAnsi="Courier New" w:cs="Courier New" w:hint="default"/>
+      </w:rPr>
+    </w:lvl>
+    <w:lvl w:ilvl="8" w:tplc="04020005" w:tentative="1">
+      <w:start w:val="1"/>
+      <w:numFmt w:val="bullet"/>
+      <w:lvlText w:val=""/>
+      <w:lvlJc w:val="left"/>
+      <w:pPr>
+        <w:ind w:left="6480" w:hanging="360"/>
+      </w:pPr>
+      <w:rPr>
+        <w:rFonts w:ascii="Wingdings" w:hAnsi="Wingdings" w:hint="default"/>
+      </w:rPr>
+    </w:lvl>
+  </w:abstractNum>
+  <w:abstractNum w:abstractNumId="8" w15:restartNumberingAfterBreak="0">
     <w:nsid w:val="34957108"/>
     <w:multiLevelType w:val="hybridMultilevel"/>
     <w:tmpl w:val="FF8EA8DA"/>
@@ -13366,7 +16331,7 @@
       </w:rPr>
     </w:lvl>
   </w:abstractNum>
-  <w:abstractNum w:abstractNumId="7" w15:restartNumberingAfterBreak="0">
+  <w:abstractNum w:abstractNumId="9" w15:restartNumberingAfterBreak="0">
     <w:nsid w:val="3EB04187"/>
     <w:multiLevelType w:val="hybridMultilevel"/>
     <w:tmpl w:val="C7325C6A"/>
@@ -13479,7 +16444,120 @@
       </w:rPr>
     </w:lvl>
   </w:abstractNum>
-  <w:abstractNum w:abstractNumId="8" w15:restartNumberingAfterBreak="0">
+  <w:abstractNum w:abstractNumId="10" w15:restartNumberingAfterBreak="0">
+    <w:nsid w:val="479C7A65"/>
+    <w:multiLevelType w:val="hybridMultilevel"/>
+    <w:tmpl w:val="AB4645C4"/>
+    <w:lvl w:ilvl="0" w:tplc="04020001">
+      <w:start w:val="1"/>
+      <w:numFmt w:val="bullet"/>
+      <w:lvlText w:val=""/>
+      <w:lvlJc w:val="left"/>
+      <w:pPr>
+        <w:ind w:left="720" w:hanging="360"/>
+      </w:pPr>
+      <w:rPr>
+        <w:rFonts w:ascii="Symbol" w:hAnsi="Symbol" w:hint="default"/>
+      </w:rPr>
+    </w:lvl>
+    <w:lvl w:ilvl="1" w:tplc="04020003" w:tentative="1">
+      <w:start w:val="1"/>
+      <w:numFmt w:val="bullet"/>
+      <w:lvlText w:val="o"/>
+      <w:lvlJc w:val="left"/>
+      <w:pPr>
+        <w:ind w:left="1440" w:hanging="360"/>
+      </w:pPr>
+      <w:rPr>
+        <w:rFonts w:ascii="Courier New" w:hAnsi="Courier New" w:cs="Courier New" w:hint="default"/>
+      </w:rPr>
+    </w:lvl>
+    <w:lvl w:ilvl="2" w:tplc="04020005" w:tentative="1">
+      <w:start w:val="1"/>
+      <w:numFmt w:val="bullet"/>
+      <w:lvlText w:val=""/>
+      <w:lvlJc w:val="left"/>
+      <w:pPr>
+        <w:ind w:left="2160" w:hanging="360"/>
+      </w:pPr>
+      <w:rPr>
+        <w:rFonts w:ascii="Wingdings" w:hAnsi="Wingdings" w:hint="default"/>
+      </w:rPr>
+    </w:lvl>
+    <w:lvl w:ilvl="3" w:tplc="04020001" w:tentative="1">
+      <w:start w:val="1"/>
+      <w:numFmt w:val="bullet"/>
+      <w:lvlText w:val=""/>
+      <w:lvlJc w:val="left"/>
+      <w:pPr>
+        <w:ind w:left="2880" w:hanging="360"/>
+      </w:pPr>
+      <w:rPr>
+        <w:rFonts w:ascii="Symbol" w:hAnsi="Symbol" w:hint="default"/>
+      </w:rPr>
+    </w:lvl>
+    <w:lvl w:ilvl="4" w:tplc="04020003" w:tentative="1">
+      <w:start w:val="1"/>
+      <w:numFmt w:val="bullet"/>
+      <w:lvlText w:val="o"/>
+      <w:lvlJc w:val="left"/>
+      <w:pPr>
+        <w:ind w:left="3600" w:hanging="360"/>
+      </w:pPr>
+      <w:rPr>
+        <w:rFonts w:ascii="Courier New" w:hAnsi="Courier New" w:cs="Courier New" w:hint="default"/>
+      </w:rPr>
+    </w:lvl>
+    <w:lvl w:ilvl="5" w:tplc="04020005" w:tentative="1">
+      <w:start w:val="1"/>
+      <w:numFmt w:val="bullet"/>
+      <w:lvlText w:val=""/>
+      <w:lvlJc w:val="left"/>
+      <w:pPr>
+        <w:ind w:left="4320" w:hanging="360"/>
+      </w:pPr>
+      <w:rPr>
+        <w:rFonts w:ascii="Wingdings" w:hAnsi="Wingdings" w:hint="default"/>
+      </w:rPr>
+    </w:lvl>
+    <w:lvl w:ilvl="6" w:tplc="04020001" w:tentative="1">
+      <w:start w:val="1"/>
+      <w:numFmt w:val="bullet"/>
+      <w:lvlText w:val=""/>
+      <w:lvlJc w:val="left"/>
+      <w:pPr>
+        <w:ind w:left="5040" w:hanging="360"/>
+      </w:pPr>
+      <w:rPr>
+        <w:rFonts w:ascii="Symbol" w:hAnsi="Symbol" w:hint="default"/>
+      </w:rPr>
+    </w:lvl>
+    <w:lvl w:ilvl="7" w:tplc="04020003" w:tentative="1">
+      <w:start w:val="1"/>
+      <w:numFmt w:val="bullet"/>
+      <w:lvlText w:val="o"/>
+      <w:lvlJc w:val="left"/>
+      <w:pPr>
+        <w:ind w:left="5760" w:hanging="360"/>
+      </w:pPr>
+      <w:rPr>
+        <w:rFonts w:ascii="Courier New" w:hAnsi="Courier New" w:cs="Courier New" w:hint="default"/>
+      </w:rPr>
+    </w:lvl>
+    <w:lvl w:ilvl="8" w:tplc="04020005" w:tentative="1">
+      <w:start w:val="1"/>
+      <w:numFmt w:val="bullet"/>
+      <w:lvlText w:val=""/>
+      <w:lvlJc w:val="left"/>
+      <w:pPr>
+        <w:ind w:left="6480" w:hanging="360"/>
+      </w:pPr>
+      <w:rPr>
+        <w:rFonts w:ascii="Wingdings" w:hAnsi="Wingdings" w:hint="default"/>
+      </w:rPr>
+    </w:lvl>
+  </w:abstractNum>
+  <w:abstractNum w:abstractNumId="11" w15:restartNumberingAfterBreak="0">
     <w:nsid w:val="6B2949B6"/>
     <w:multiLevelType w:val="hybridMultilevel"/>
     <w:tmpl w:val="3B627E68"/>
@@ -13592,7 +16670,7 @@
       </w:rPr>
     </w:lvl>
   </w:abstractNum>
-  <w:abstractNum w:abstractNumId="9" w15:restartNumberingAfterBreak="0">
+  <w:abstractNum w:abstractNumId="12" w15:restartNumberingAfterBreak="0">
     <w:nsid w:val="6DEF1034"/>
     <w:multiLevelType w:val="hybridMultilevel"/>
     <w:tmpl w:val="0B4E0372"/>
@@ -13705,10 +16783,10 @@
       </w:rPr>
     </w:lvl>
   </w:abstractNum>
-  <w:abstractNum w:abstractNumId="10" w15:restartNumberingAfterBreak="0">
-    <w:nsid w:val="7F455B1D"/>
+  <w:abstractNum w:abstractNumId="13" w15:restartNumberingAfterBreak="0">
+    <w:nsid w:val="6F962E15"/>
     <w:multiLevelType w:val="hybridMultilevel"/>
-    <w:tmpl w:val="7BD4F3B0"/>
+    <w:tmpl w:val="20744EE2"/>
     <w:lvl w:ilvl="0" w:tplc="04020001">
       <w:start w:val="1"/>
       <w:numFmt w:val="bullet"/>
@@ -13818,17 +16896,130 @@
       </w:rPr>
     </w:lvl>
   </w:abstractNum>
+  <w:abstractNum w:abstractNumId="14" w15:restartNumberingAfterBreak="0">
+    <w:nsid w:val="7F455B1D"/>
+    <w:multiLevelType w:val="hybridMultilevel"/>
+    <w:tmpl w:val="7BD4F3B0"/>
+    <w:lvl w:ilvl="0" w:tplc="04020001">
+      <w:start w:val="1"/>
+      <w:numFmt w:val="bullet"/>
+      <w:lvlText w:val=""/>
+      <w:lvlJc w:val="left"/>
+      <w:pPr>
+        <w:ind w:left="720" w:hanging="360"/>
+      </w:pPr>
+      <w:rPr>
+        <w:rFonts w:ascii="Symbol" w:hAnsi="Symbol" w:hint="default"/>
+      </w:rPr>
+    </w:lvl>
+    <w:lvl w:ilvl="1" w:tplc="04020003" w:tentative="1">
+      <w:start w:val="1"/>
+      <w:numFmt w:val="bullet"/>
+      <w:lvlText w:val="o"/>
+      <w:lvlJc w:val="left"/>
+      <w:pPr>
+        <w:ind w:left="1440" w:hanging="360"/>
+      </w:pPr>
+      <w:rPr>
+        <w:rFonts w:ascii="Courier New" w:hAnsi="Courier New" w:cs="Courier New" w:hint="default"/>
+      </w:rPr>
+    </w:lvl>
+    <w:lvl w:ilvl="2" w:tplc="04020005" w:tentative="1">
+      <w:start w:val="1"/>
+      <w:numFmt w:val="bullet"/>
+      <w:lvlText w:val=""/>
+      <w:lvlJc w:val="left"/>
+      <w:pPr>
+        <w:ind w:left="2160" w:hanging="360"/>
+      </w:pPr>
+      <w:rPr>
+        <w:rFonts w:ascii="Wingdings" w:hAnsi="Wingdings" w:hint="default"/>
+      </w:rPr>
+    </w:lvl>
+    <w:lvl w:ilvl="3" w:tplc="04020001" w:tentative="1">
+      <w:start w:val="1"/>
+      <w:numFmt w:val="bullet"/>
+      <w:lvlText w:val=""/>
+      <w:lvlJc w:val="left"/>
+      <w:pPr>
+        <w:ind w:left="2880" w:hanging="360"/>
+      </w:pPr>
+      <w:rPr>
+        <w:rFonts w:ascii="Symbol" w:hAnsi="Symbol" w:hint="default"/>
+      </w:rPr>
+    </w:lvl>
+    <w:lvl w:ilvl="4" w:tplc="04020003" w:tentative="1">
+      <w:start w:val="1"/>
+      <w:numFmt w:val="bullet"/>
+      <w:lvlText w:val="o"/>
+      <w:lvlJc w:val="left"/>
+      <w:pPr>
+        <w:ind w:left="3600" w:hanging="360"/>
+      </w:pPr>
+      <w:rPr>
+        <w:rFonts w:ascii="Courier New" w:hAnsi="Courier New" w:cs="Courier New" w:hint="default"/>
+      </w:rPr>
+    </w:lvl>
+    <w:lvl w:ilvl="5" w:tplc="04020005" w:tentative="1">
+      <w:start w:val="1"/>
+      <w:numFmt w:val="bullet"/>
+      <w:lvlText w:val=""/>
+      <w:lvlJc w:val="left"/>
+      <w:pPr>
+        <w:ind w:left="4320" w:hanging="360"/>
+      </w:pPr>
+      <w:rPr>
+        <w:rFonts w:ascii="Wingdings" w:hAnsi="Wingdings" w:hint="default"/>
+      </w:rPr>
+    </w:lvl>
+    <w:lvl w:ilvl="6" w:tplc="04020001" w:tentative="1">
+      <w:start w:val="1"/>
+      <w:numFmt w:val="bullet"/>
+      <w:lvlText w:val=""/>
+      <w:lvlJc w:val="left"/>
+      <w:pPr>
+        <w:ind w:left="5040" w:hanging="360"/>
+      </w:pPr>
+      <w:rPr>
+        <w:rFonts w:ascii="Symbol" w:hAnsi="Symbol" w:hint="default"/>
+      </w:rPr>
+    </w:lvl>
+    <w:lvl w:ilvl="7" w:tplc="04020003" w:tentative="1">
+      <w:start w:val="1"/>
+      <w:numFmt w:val="bullet"/>
+      <w:lvlText w:val="o"/>
+      <w:lvlJc w:val="left"/>
+      <w:pPr>
+        <w:ind w:left="5760" w:hanging="360"/>
+      </w:pPr>
+      <w:rPr>
+        <w:rFonts w:ascii="Courier New" w:hAnsi="Courier New" w:cs="Courier New" w:hint="default"/>
+      </w:rPr>
+    </w:lvl>
+    <w:lvl w:ilvl="8" w:tplc="04020005" w:tentative="1">
+      <w:start w:val="1"/>
+      <w:numFmt w:val="bullet"/>
+      <w:lvlText w:val=""/>
+      <w:lvlJc w:val="left"/>
+      <w:pPr>
+        <w:ind w:left="6480" w:hanging="360"/>
+      </w:pPr>
+      <w:rPr>
+        <w:rFonts w:ascii="Wingdings" w:hAnsi="Wingdings" w:hint="default"/>
+      </w:rPr>
+    </w:lvl>
+  </w:abstractNum>
   <w:num w:numId="1" w16cid:durableId="1314136393">
-    <w:abstractNumId w:val="9"/>
+    <w:abstractNumId w:val="12"/>
   </w:num>
   <w:num w:numId="2" w16cid:durableId="97648713">
-    <w:abstractNumId w:val="7"/>
+    <w:abstractNumId w:val="9"/>
   </w:num>
   <w:num w:numId="3" w16cid:durableId="1126195539">
     <w:abstractNumId w:val="2"/>
   </w:num>
   <w:num w:numId="4" w16cid:durableId="1074625475">
-    <w:abstractNumId w:val="10"/>
+    <w:abstractNumId w:val="14"/>
   </w:num>
   <w:num w:numId="5" w16cid:durableId="1441410564">
     <w:abstractNumId w:val="0"/>
@@ -13840,7 +17031,7 @@
     <w:abstractNumId w:val="5"/>
   </w:num>
   <w:num w:numId="8" w16cid:durableId="1067536694">
-    <w:abstractNumId w:val="8"/>
+    <w:abstractNumId w:val="11"/>
   </w:num>
   <w:num w:numId="9" w16cid:durableId="561258696">
     <w:abstractNumId w:val="1"/>
@@ -13849,7 +17040,19 @@
     <w:abstractNumId w:val="4"/>
   </w:num>
   <w:num w:numId="11" w16cid:durableId="249847903">
+    <w:abstractNumId w:val="8"/>
+  </w:num>
+  <w:num w:numId="12" w16cid:durableId="1222642817">
     <w:abstractNumId w:val="6"/>
+  </w:num>
+  <w:num w:numId="13" w16cid:durableId="1434857241">
+    <w:abstractNumId w:val="10"/>
+  </w:num>
+  <w:num w:numId="14" w16cid:durableId="1122846381">
+    <w:abstractNumId w:val="13"/>
+  </w:num>
+  <w:num w:numId="15" w16cid:durableId="646862082">
+    <w:abstractNumId w:val="7"/>
   </w:num>
   <w:numIdMacAtCleanup w:val="11"/>
 </w:numbering>
@@ -14549,6 +17752,7 @@
     <w:basedOn w:val="DefaultParagraphFont"/>
     <w:link w:val="Heading3"/>
     <w:uiPriority w:val="9"/>
+    <w:qFormat/>
     <w:rsid w:val="00185BA7"/>
     <w:rPr>
       <w:rFonts w:eastAsiaTheme="majorEastAsia" w:cstheme="majorBidi"/>
@@ -14719,6 +17923,20 @@
         <w:insideV w:val="single" w:sz="4" w:space="0" w:color="auto"/>
       </w:tblBorders>
     </w:tblPr>
+  </w:style>
+  <w:style w:type="paragraph" w:customStyle="1" w:styleId="Default">
+    <w:name w:val="Default"/>
+    <w:qFormat/>
+    <w:rsid w:val="00C7496E"/>
+    <w:pPr>
+      <w:spacing w:after="0" w:line="240" w:lineRule="auto"/>
+    </w:pPr>
+    <w:rPr>
+      <w:rFonts w:ascii="Calibri" w:eastAsia="Times New Roman" w:hAnsi="Calibri" w:cs="Calibri"/>
+      <w:color w:val="000000"/>
+      <w:sz w:val="24"/>
+      <w:szCs w:val="24"/>
+    </w:rPr>
   </w:style>
 </w:styles>
 </file>

</xml_diff>

<commit_message>
Added TODOs for "02. Lists" exercises
</commit_message>
<xml_diff>
--- a/Courses/Software-Sciences/Module-2-DS-and-Algo-New/02-Lists/02-Lists-Exercises.docx
+++ b/Courses/Software-Sciences/Module-2-DS-and-Algo-New/02-Lists/02-Lists-Exercises.docx
@@ -1,6 +1,6 @@
 
 <file path=word/document.xml><?xml version="1.0" encoding="utf-8"?>
-<w:document xmlns:wpc="http://schemas.microsoft.com/office/word/2010/wordprocessingCanvas" xmlns:cx="http://schemas.microsoft.com/office/drawing/2014/chartex" xmlns:cx1="http://schemas.microsoft.com/office/drawing/2015/9/8/chartex" xmlns:cx2="http://schemas.microsoft.com/office/drawing/2015/10/21/chartex" xmlns:cx3="http://schemas.microsoft.com/office/drawing/2016/5/9/chartex" xmlns:cx4="http://schemas.microsoft.com/office/drawing/2016/5/10/chartex" xmlns:cx5="http://schemas.microsoft.com/office/drawing/2016/5/11/chartex" xmlns:cx6="http://schemas.microsoft.com/office/drawing/2016/5/12/chartex" xmlns:cx7="http://schemas.microsoft.com/office/drawing/2016/5/13/chartex" xmlns:cx8="http://schemas.microsoft.com/office/drawing/2016/5/14/chartex" xmlns:mc="http://schemas.openxmlformats.org/markup-compatibility/2006" xmlns:aink="http://schemas.microsoft.com/office/drawing/2016/ink" xmlns:am3d="http://schemas.microsoft.com/office/drawing/2017/model3d" xmlns:o="urn:schemas-microsoft-com:office:office" xmlns:oel="http://schemas.microsoft.com/office/2019/extlst" xmlns:r="http://schemas.openxmlformats.org/officeDocument/2006/relationships" xmlns:m="http://schemas.openxmlformats.org/officeDocument/2006/math" xmlns:v="urn:schemas-microsoft-com:vml" xmlns:wp14="http://schemas.microsoft.com/office/word/2010/wordprocessingDrawing" xmlns:wp="http://schemas.openxmlformats.org/drawingml/2006/wordprocessingDrawing" xmlns:w10="urn:schemas-microsoft-com:office:word" xmlns:w="http://schemas.openxmlformats.org/wordprocessingml/2006/main" xmlns:w14="http://schemas.microsoft.com/office/word/2010/wordml" xmlns:w15="http://schemas.microsoft.com/office/word/2012/wordml" xmlns:w16cex="http://schemas.microsoft.com/office/word/2018/wordml/cex" xmlns:w16cid="http://schemas.microsoft.com/office/word/2016/wordml/cid" xmlns:w16="http://schemas.microsoft.com/office/word/2018/wordml" xmlns:w16sdtdh="http://schemas.microsoft.com/office/word/2020/wordml/sdtdatahash" xmlns:w16se="http://schemas.microsoft.com/office/word/2015/wordml/symex" xmlns:wpg="http://schemas.microsoft.com/office/word/2010/wordprocessingGroup" xmlns:wpi="http://schemas.microsoft.com/office/word/2010/wordprocessingInk" xmlns:wne="http://schemas.microsoft.com/office/word/2006/wordml" xmlns:wps="http://schemas.microsoft.com/office/word/2010/wordprocessingShape" mc:Ignorable="w14 w15 w16se w16cid w16 w16cex w16sdtdh wp14">
+<w:document xmlns:wpc="http://schemas.microsoft.com/office/word/2010/wordprocessingCanvas" xmlns:cx="http://schemas.microsoft.com/office/drawing/2014/chartex" xmlns:cx1="http://schemas.microsoft.com/office/drawing/2015/9/8/chartex" xmlns:cx2="http://schemas.microsoft.com/office/drawing/2015/10/21/chartex" xmlns:cx3="http://schemas.microsoft.com/office/drawing/2016/5/9/chartex" xmlns:cx4="http://schemas.microsoft.com/office/drawing/2016/5/10/chartex" xmlns:cx5="http://schemas.microsoft.com/office/drawing/2016/5/11/chartex" xmlns:cx6="http://schemas.microsoft.com/office/drawing/2016/5/12/chartex" xmlns:cx7="http://schemas.microsoft.com/office/drawing/2016/5/13/chartex" xmlns:cx8="http://schemas.microsoft.com/office/drawing/2016/5/14/chartex" xmlns:mc="http://schemas.openxmlformats.org/markup-compatibility/2006" xmlns:aink="http://schemas.microsoft.com/office/drawing/2016/ink" xmlns:am3d="http://schemas.microsoft.com/office/drawing/2017/model3d" xmlns:o="urn:schemas-microsoft-com:office:office" xmlns:oel="http://schemas.microsoft.com/office/2019/extlst" xmlns:r="http://schemas.openxmlformats.org/officeDocument/2006/relationships" xmlns:m="http://schemas.openxmlformats.org/officeDocument/2006/math" xmlns:v="urn:schemas-microsoft-com:vml" xmlns:wp14="http://schemas.microsoft.com/office/word/2010/wordprocessingDrawing" xmlns:wp="http://schemas.openxmlformats.org/drawingml/2006/wordprocessingDrawing" xmlns:w10="urn:schemas-microsoft-com:office:word" xmlns:w="http://schemas.openxmlformats.org/wordprocessingml/2006/main" xmlns:w14="http://schemas.microsoft.com/office/word/2010/wordml" xmlns:w15="http://schemas.microsoft.com/office/word/2012/wordml" xmlns:w16cex="http://schemas.microsoft.com/office/word/2018/wordml/cex" xmlns:w16cid="http://schemas.microsoft.com/office/word/2016/wordml/cid" xmlns:w16="http://schemas.microsoft.com/office/word/2018/wordml" xmlns:w16du="http://schemas.microsoft.com/office/word/2023/wordml/word16du" xmlns:w16sdtdh="http://schemas.microsoft.com/office/word/2020/wordml/sdtdatahash" xmlns:w16se="http://schemas.microsoft.com/office/word/2015/wordml/symex" xmlns:wpg="http://schemas.microsoft.com/office/word/2010/wordprocessingGroup" xmlns:wpi="http://schemas.microsoft.com/office/word/2010/wordprocessingInk" xmlns:wne="http://schemas.microsoft.com/office/word/2006/wordml" xmlns:wps="http://schemas.microsoft.com/office/word/2010/wordprocessingShape" mc:Ignorable="w14 w15 w16se w16cid w16 w16cex w16sdtdh wp14">
   <w:body>
     <w:p>
       <w:pPr>
@@ -253,13 +253,15 @@
         <w:pStyle w:val="Heading3"/>
         <w:rPr>
           <w:noProof/>
-        </w:rPr>
-      </w:pPr>
-      <w:r>
-        <w:rPr>
-          <w:noProof/>
-        </w:rPr>
-        <w:t>Примерен вход</w:t>
+          <w:lang w:val="bg-BG"/>
+        </w:rPr>
+      </w:pPr>
+      <w:r>
+        <w:rPr>
+          <w:noProof/>
+          <w:lang w:val="bg-BG"/>
+        </w:rPr>
+        <w:t>Примери</w:t>
       </w:r>
     </w:p>
     <w:tbl>
@@ -3747,6 +3749,38 @@
     <w:p>
       <w:pPr>
         <w:pStyle w:val="Heading2"/>
+        <w:numPr>
+          <w:ilvl w:val="0"/>
+          <w:numId w:val="0"/>
+        </w:numPr>
+        <w:spacing w:line="240" w:lineRule="auto"/>
+        <w:ind w:left="357" w:hanging="357"/>
+        <w:rPr>
+          <w:sz w:val="40"/>
+          <w:szCs w:val="40"/>
+        </w:rPr>
+      </w:pPr>
+      <w:r>
+        <w:rPr>
+          <w:sz w:val="40"/>
+          <w:szCs w:val="40"/>
+          <w:highlight w:val="yellow"/>
+          <w:lang w:val="bg-BG"/>
+        </w:rPr>
+        <w:t xml:space="preserve">---- </w:t>
+      </w:r>
+      <w:r>
+        <w:rPr>
+          <w:sz w:val="40"/>
+          <w:szCs w:val="40"/>
+          <w:highlight w:val="yellow"/>
+        </w:rPr>
+        <w:t>TODO: Move to advanced</w:t>
+      </w:r>
+    </w:p>
+    <w:p>
+      <w:pPr>
+        <w:pStyle w:val="Heading2"/>
         <w:spacing w:line="240" w:lineRule="auto"/>
         <w:rPr>
           <w:lang w:val="bg-BG"/>
@@ -13242,7 +13276,7 @@
 </file>
 
 <file path=word/endnotes.xml><?xml version="1.0" encoding="utf-8"?>
-<w:endnotes xmlns:wpc="http://schemas.microsoft.com/office/word/2010/wordprocessingCanvas" xmlns:cx="http://schemas.microsoft.com/office/drawing/2014/chartex" xmlns:cx1="http://schemas.microsoft.com/office/drawing/2015/9/8/chartex" xmlns:cx2="http://schemas.microsoft.com/office/drawing/2015/10/21/chartex" xmlns:cx3="http://schemas.microsoft.com/office/drawing/2016/5/9/chartex" xmlns:cx4="http://schemas.microsoft.com/office/drawing/2016/5/10/chartex" xmlns:cx5="http://schemas.microsoft.com/office/drawing/2016/5/11/chartex" xmlns:cx6="http://schemas.microsoft.com/office/drawing/2016/5/12/chartex" xmlns:cx7="http://schemas.microsoft.com/office/drawing/2016/5/13/chartex" xmlns:cx8="http://schemas.microsoft.com/office/drawing/2016/5/14/chartex" xmlns:mc="http://schemas.openxmlformats.org/markup-compatibility/2006" xmlns:aink="http://schemas.microsoft.com/office/drawing/2016/ink" xmlns:am3d="http://schemas.microsoft.com/office/drawing/2017/model3d" xmlns:o="urn:schemas-microsoft-com:office:office" xmlns:oel="http://schemas.microsoft.com/office/2019/extlst" xmlns:r="http://schemas.openxmlformats.org/officeDocument/2006/relationships" xmlns:m="http://schemas.openxmlformats.org/officeDocument/2006/math" xmlns:v="urn:schemas-microsoft-com:vml" xmlns:wp14="http://schemas.microsoft.com/office/word/2010/wordprocessingDrawing" xmlns:wp="http://schemas.openxmlformats.org/drawingml/2006/wordprocessingDrawing" xmlns:w10="urn:schemas-microsoft-com:office:word" xmlns:w="http://schemas.openxmlformats.org/wordprocessingml/2006/main" xmlns:w14="http://schemas.microsoft.com/office/word/2010/wordml" xmlns:w15="http://schemas.microsoft.com/office/word/2012/wordml" xmlns:w16cex="http://schemas.microsoft.com/office/word/2018/wordml/cex" xmlns:w16cid="http://schemas.microsoft.com/office/word/2016/wordml/cid" xmlns:w16="http://schemas.microsoft.com/office/word/2018/wordml" xmlns:w16sdtdh="http://schemas.microsoft.com/office/word/2020/wordml/sdtdatahash" xmlns:w16se="http://schemas.microsoft.com/office/word/2015/wordml/symex" xmlns:wpg="http://schemas.microsoft.com/office/word/2010/wordprocessingGroup" xmlns:wpi="http://schemas.microsoft.com/office/word/2010/wordprocessingInk" xmlns:wne="http://schemas.microsoft.com/office/word/2006/wordml" xmlns:wps="http://schemas.microsoft.com/office/word/2010/wordprocessingShape" mc:Ignorable="w14 w15 w16se w16cid w16 w16cex w16sdtdh wp14">
+<w:endnotes xmlns:wpc="http://schemas.microsoft.com/office/word/2010/wordprocessingCanvas" xmlns:cx="http://schemas.microsoft.com/office/drawing/2014/chartex" xmlns:cx1="http://schemas.microsoft.com/office/drawing/2015/9/8/chartex" xmlns:cx2="http://schemas.microsoft.com/office/drawing/2015/10/21/chartex" xmlns:cx3="http://schemas.microsoft.com/office/drawing/2016/5/9/chartex" xmlns:cx4="http://schemas.microsoft.com/office/drawing/2016/5/10/chartex" xmlns:cx5="http://schemas.microsoft.com/office/drawing/2016/5/11/chartex" xmlns:cx6="http://schemas.microsoft.com/office/drawing/2016/5/12/chartex" xmlns:cx7="http://schemas.microsoft.com/office/drawing/2016/5/13/chartex" xmlns:cx8="http://schemas.microsoft.com/office/drawing/2016/5/14/chartex" xmlns:mc="http://schemas.openxmlformats.org/markup-compatibility/2006" xmlns:aink="http://schemas.microsoft.com/office/drawing/2016/ink" xmlns:am3d="http://schemas.microsoft.com/office/drawing/2017/model3d" xmlns:o="urn:schemas-microsoft-com:office:office" xmlns:oel="http://schemas.microsoft.com/office/2019/extlst" xmlns:r="http://schemas.openxmlformats.org/officeDocument/2006/relationships" xmlns:m="http://schemas.openxmlformats.org/officeDocument/2006/math" xmlns:v="urn:schemas-microsoft-com:vml" xmlns:wp14="http://schemas.microsoft.com/office/word/2010/wordprocessingDrawing" xmlns:wp="http://schemas.openxmlformats.org/drawingml/2006/wordprocessingDrawing" xmlns:w10="urn:schemas-microsoft-com:office:word" xmlns:w="http://schemas.openxmlformats.org/wordprocessingml/2006/main" xmlns:w14="http://schemas.microsoft.com/office/word/2010/wordml" xmlns:w15="http://schemas.microsoft.com/office/word/2012/wordml" xmlns:w16cex="http://schemas.microsoft.com/office/word/2018/wordml/cex" xmlns:w16cid="http://schemas.microsoft.com/office/word/2016/wordml/cid" xmlns:w16="http://schemas.microsoft.com/office/word/2018/wordml" xmlns:w16du="http://schemas.microsoft.com/office/word/2023/wordml/word16du" xmlns:w16sdtdh="http://schemas.microsoft.com/office/word/2020/wordml/sdtdatahash" xmlns:w16se="http://schemas.microsoft.com/office/word/2015/wordml/symex" xmlns:wpg="http://schemas.microsoft.com/office/word/2010/wordprocessingGroup" xmlns:wpi="http://schemas.microsoft.com/office/word/2010/wordprocessingInk" xmlns:wne="http://schemas.microsoft.com/office/word/2006/wordml" xmlns:wps="http://schemas.microsoft.com/office/word/2010/wordprocessingShape" mc:Ignorable="w14 w15 w16se w16cid w16 w16cex w16sdtdh wp14">
   <w:endnote w:type="separator" w:id="-1">
     <w:p>
       <w:pPr>
@@ -13267,7 +13301,7 @@
 </file>
 
 <file path=word/footer1.xml><?xml version="1.0" encoding="utf-8"?>
-<w:ftr xmlns:wpc="http://schemas.microsoft.com/office/word/2010/wordprocessingCanvas" xmlns:cx="http://schemas.microsoft.com/office/drawing/2014/chartex" xmlns:cx1="http://schemas.microsoft.com/office/drawing/2015/9/8/chartex" xmlns:cx2="http://schemas.microsoft.com/office/drawing/2015/10/21/chartex" xmlns:cx3="http://schemas.microsoft.com/office/drawing/2016/5/9/chartex" xmlns:cx4="http://schemas.microsoft.com/office/drawing/2016/5/10/chartex" xmlns:cx5="http://schemas.microsoft.com/office/drawing/2016/5/11/chartex" xmlns:cx6="http://schemas.microsoft.com/office/drawing/2016/5/12/chartex" xmlns:cx7="http://schemas.microsoft.com/office/drawing/2016/5/13/chartex" xmlns:cx8="http://schemas.microsoft.com/office/drawing/2016/5/14/chartex" xmlns:mc="http://schemas.openxmlformats.org/markup-compatibility/2006" xmlns:aink="http://schemas.microsoft.com/office/drawing/2016/ink" xmlns:am3d="http://schemas.microsoft.com/office/drawing/2017/model3d" xmlns:o="urn:schemas-microsoft-com:office:office" xmlns:oel="http://schemas.microsoft.com/office/2019/extlst" xmlns:r="http://schemas.openxmlformats.org/officeDocument/2006/relationships" xmlns:m="http://schemas.openxmlformats.org/officeDocument/2006/math" xmlns:v="urn:schemas-microsoft-com:vml" xmlns:wp14="http://schemas.microsoft.com/office/word/2010/wordprocessingDrawing" xmlns:wp="http://schemas.openxmlformats.org/drawingml/2006/wordprocessingDrawing" xmlns:w10="urn:schemas-microsoft-com:office:word" xmlns:w="http://schemas.openxmlformats.org/wordprocessingml/2006/main" xmlns:w14="http://schemas.microsoft.com/office/word/2010/wordml" xmlns:w15="http://schemas.microsoft.com/office/word/2012/wordml" xmlns:w16cex="http://schemas.microsoft.com/office/word/2018/wordml/cex" xmlns:w16cid="http://schemas.microsoft.com/office/word/2016/wordml/cid" xmlns:w16="http://schemas.microsoft.com/office/word/2018/wordml" xmlns:w16sdtdh="http://schemas.microsoft.com/office/word/2020/wordml/sdtdatahash" xmlns:w16se="http://schemas.microsoft.com/office/word/2015/wordml/symex" xmlns:wpg="http://schemas.microsoft.com/office/word/2010/wordprocessingGroup" xmlns:wpi="http://schemas.microsoft.com/office/word/2010/wordprocessingInk" xmlns:wne="http://schemas.microsoft.com/office/word/2006/wordml" xmlns:wps="http://schemas.microsoft.com/office/word/2010/wordprocessingShape" mc:Ignorable="w14 w15 w16se w16cid w16 w16cex w16sdtdh wp14">
+<w:ftr xmlns:wpc="http://schemas.microsoft.com/office/word/2010/wordprocessingCanvas" xmlns:cx="http://schemas.microsoft.com/office/drawing/2014/chartex" xmlns:cx1="http://schemas.microsoft.com/office/drawing/2015/9/8/chartex" xmlns:cx2="http://schemas.microsoft.com/office/drawing/2015/10/21/chartex" xmlns:cx3="http://schemas.microsoft.com/office/drawing/2016/5/9/chartex" xmlns:cx4="http://schemas.microsoft.com/office/drawing/2016/5/10/chartex" xmlns:cx5="http://schemas.microsoft.com/office/drawing/2016/5/11/chartex" xmlns:cx6="http://schemas.microsoft.com/office/drawing/2016/5/12/chartex" xmlns:cx7="http://schemas.microsoft.com/office/drawing/2016/5/13/chartex" xmlns:cx8="http://schemas.microsoft.com/office/drawing/2016/5/14/chartex" xmlns:mc="http://schemas.openxmlformats.org/markup-compatibility/2006" xmlns:aink="http://schemas.microsoft.com/office/drawing/2016/ink" xmlns:am3d="http://schemas.microsoft.com/office/drawing/2017/model3d" xmlns:o="urn:schemas-microsoft-com:office:office" xmlns:oel="http://schemas.microsoft.com/office/2019/extlst" xmlns:r="http://schemas.openxmlformats.org/officeDocument/2006/relationships" xmlns:m="http://schemas.openxmlformats.org/officeDocument/2006/math" xmlns:v="urn:schemas-microsoft-com:vml" xmlns:wp14="http://schemas.microsoft.com/office/word/2010/wordprocessingDrawing" xmlns:wp="http://schemas.openxmlformats.org/drawingml/2006/wordprocessingDrawing" xmlns:w10="urn:schemas-microsoft-com:office:word" xmlns:w="http://schemas.openxmlformats.org/wordprocessingml/2006/main" xmlns:w14="http://schemas.microsoft.com/office/word/2010/wordml" xmlns:w15="http://schemas.microsoft.com/office/word/2012/wordml" xmlns:w16cex="http://schemas.microsoft.com/office/word/2018/wordml/cex" xmlns:w16cid="http://schemas.microsoft.com/office/word/2016/wordml/cid" xmlns:w16="http://schemas.microsoft.com/office/word/2018/wordml" xmlns:w16du="http://schemas.microsoft.com/office/word/2023/wordml/word16du" xmlns:w16sdtdh="http://schemas.microsoft.com/office/word/2020/wordml/sdtdatahash" xmlns:w16se="http://schemas.microsoft.com/office/word/2015/wordml/symex" xmlns:wpg="http://schemas.microsoft.com/office/word/2010/wordprocessingGroup" xmlns:wpi="http://schemas.microsoft.com/office/word/2010/wordprocessingInk" xmlns:wne="http://schemas.microsoft.com/office/word/2006/wordml" xmlns:wps="http://schemas.microsoft.com/office/word/2010/wordprocessingShape" mc:Ignorable="w14 w15 w16se w16cid w16 w16cex w16sdtdh wp14">
   <w:p>
     <w:pPr>
       <w:pStyle w:val="Footer"/>
@@ -14304,7 +14338,7 @@
                                   </pic:cNvPicPr>
                                 </pic:nvPicPr>
                                 <pic:blipFill>
-                                  <a:blip r:embed="rId2">
+                                  <a:blip r:embed="rId21">
                                     <a:extLst>
                                       <a:ext uri="{28A0092B-C50C-407E-A947-70E740481C1C}">
                                         <a14:useLocalDpi xmlns:a14="http://schemas.microsoft.com/office/drawing/2010/main" val="0"/>
@@ -14353,7 +14387,7 @@
                           <wp:extent cx="180000" cy="180000"/>
                           <wp:effectExtent l="0" t="0" r="0" b="0"/>
                           <wp:docPr id="2" name="Picture 2">
-                            <a:hlinkClick xmlns:a="http://schemas.openxmlformats.org/drawingml/2006/main" r:id="rId3"/>
+                            <a:hlinkClick xmlns:a="http://schemas.openxmlformats.org/drawingml/2006/main" r:id="rId22"/>
                           </wp:docPr>
                           <wp:cNvGraphicFramePr>
                             <a:graphicFrameLocks xmlns:a="http://schemas.openxmlformats.org/drawingml/2006/main" noChangeAspect="1"/>
@@ -14363,14 +14397,14 @@
                               <pic:pic xmlns:pic="http://schemas.openxmlformats.org/drawingml/2006/picture">
                                 <pic:nvPicPr>
                                   <pic:cNvPr id="2" name="Picture 2">
-                                    <a:hlinkClick r:id="rId3"/>
+                                    <a:hlinkClick r:id="rId22"/>
                                   </pic:cNvPr>
                                   <pic:cNvPicPr>
                                     <a:picLocks noChangeAspect="1" noChangeArrowheads="1"/>
                                   </pic:cNvPicPr>
                                 </pic:nvPicPr>
                                 <pic:blipFill>
-                                  <a:blip r:embed="rId4">
+                                  <a:blip r:embed="rId23">
                                     <a:extLst>
                                       <a:ext uri="{28A0092B-C50C-407E-A947-70E740481C1C}">
                                         <a14:useLocalDpi xmlns:a14="http://schemas.microsoft.com/office/drawing/2010/main" val="0"/>
@@ -14419,7 +14453,7 @@
                           <wp:extent cx="180000" cy="180000"/>
                           <wp:effectExtent l="0" t="0" r="0" b="0"/>
                           <wp:docPr id="5" name="Picture 5" title="Software University @ Facebook">
-                            <a:hlinkClick xmlns:a="http://schemas.openxmlformats.org/drawingml/2006/main" r:id="rId5"/>
+                            <a:hlinkClick xmlns:a="http://schemas.openxmlformats.org/drawingml/2006/main" r:id="rId24"/>
                           </wp:docPr>
                           <wp:cNvGraphicFramePr>
                             <a:graphicFrameLocks xmlns:a="http://schemas.openxmlformats.org/drawingml/2006/main" noChangeAspect="1"/>
@@ -14429,12 +14463,12 @@
                               <pic:pic xmlns:pic="http://schemas.openxmlformats.org/drawingml/2006/picture">
                                 <pic:nvPicPr>
                                   <pic:cNvPr id="5" name="Picture 5" title="Software University @ Facebook">
-                                    <a:hlinkClick r:id="rId5"/>
+                                    <a:hlinkClick r:id="rId24"/>
                                   </pic:cNvPr>
                                   <pic:cNvPicPr/>
                                 </pic:nvPicPr>
                                 <pic:blipFill>
-                                  <a:blip r:embed="rId6"/>
+                                  <a:blip r:embed="rId25"/>
                                   <a:stretch>
                                     <a:fillRect/>
                                   </a:stretch>
@@ -14472,7 +14506,7 @@
                           <wp:extent cx="180000" cy="180000"/>
                           <wp:effectExtent l="0" t="0" r="0" b="0"/>
                           <wp:docPr id="20" name="Picture 20">
-                            <a:hlinkClick xmlns:a="http://schemas.openxmlformats.org/drawingml/2006/main" r:id="rId7"/>
+                            <a:hlinkClick xmlns:a="http://schemas.openxmlformats.org/drawingml/2006/main" r:id="rId26"/>
                           </wp:docPr>
                           <wp:cNvGraphicFramePr>
                             <a:graphicFrameLocks xmlns:a="http://schemas.openxmlformats.org/drawingml/2006/main" noChangeAspect="1"/>
@@ -14482,20 +14516,20 @@
                               <pic:pic xmlns:pic="http://schemas.openxmlformats.org/drawingml/2006/picture">
                                 <pic:nvPicPr>
                                   <pic:cNvPr id="20" name="Picture 20">
-                                    <a:hlinkClick r:id="rId7"/>
+                                    <a:hlinkClick r:id="rId26"/>
                                   </pic:cNvPr>
                                   <pic:cNvPicPr>
                                     <a:picLocks noChangeAspect="1" noChangeArrowheads="1"/>
                                   </pic:cNvPicPr>
                                 </pic:nvPicPr>
                                 <pic:blipFill>
-                                  <a:blip r:embed="rId8">
+                                  <a:blip r:embed="rId27">
                                     <a:extLst>
                                       <a:ext uri="{28A0092B-C50C-407E-A947-70E740481C1C}">
                                         <a14:useLocalDpi xmlns:a14="http://schemas.microsoft.com/office/drawing/2010/main" val="0"/>
                                       </a:ext>
                                       <a:ext uri="{837473B0-CC2E-450A-ABE3-18F120FF3D39}">
-                                        <a1611:picAttrSrcUrl xmlns:a1611="http://schemas.microsoft.com/office/drawing/2016/11/main" r:id="rId9"/>
+                                        <a1611:picAttrSrcUrl xmlns:a1611="http://schemas.microsoft.com/office/drawing/2016/11/main" r:id="rId28"/>
                                       </a:ext>
                                     </a:extLst>
                                   </a:blip>
@@ -14541,7 +14575,7 @@
                           <wp:extent cx="180000" cy="180000"/>
                           <wp:effectExtent l="0" t="0" r="0" b="0"/>
                           <wp:docPr id="7" name="Picture 7" title="Software University @ Twitter">
-                            <a:hlinkClick xmlns:a="http://schemas.openxmlformats.org/drawingml/2006/main" r:id="rId10"/>
+                            <a:hlinkClick xmlns:a="http://schemas.openxmlformats.org/drawingml/2006/main" r:id="rId29"/>
                           </wp:docPr>
                           <wp:cNvGraphicFramePr>
                             <a:graphicFrameLocks xmlns:a="http://schemas.openxmlformats.org/drawingml/2006/main" noChangeAspect="1"/>
@@ -14551,12 +14585,12 @@
                               <pic:pic xmlns:pic="http://schemas.openxmlformats.org/drawingml/2006/picture">
                                 <pic:nvPicPr>
                                   <pic:cNvPr id="7" name="Picture 7" title="Software University @ Twitter">
-                                    <a:hlinkClick r:id="rId10"/>
+                                    <a:hlinkClick r:id="rId29"/>
                                   </pic:cNvPr>
                                   <pic:cNvPicPr/>
                                 </pic:nvPicPr>
                                 <pic:blipFill>
-                                  <a:blip r:embed="rId11"/>
+                                  <a:blip r:embed="rId30"/>
                                   <a:stretch>
                                     <a:fillRect/>
                                   </a:stretch>
@@ -14594,7 +14628,7 @@
                           <wp:extent cx="180000" cy="180000"/>
                           <wp:effectExtent l="0" t="0" r="0" b="0"/>
                           <wp:docPr id="17" name="Picture 17" title="Software University @ YouTube">
-                            <a:hlinkClick xmlns:a="http://schemas.openxmlformats.org/drawingml/2006/main" r:id="rId12"/>
+                            <a:hlinkClick xmlns:a="http://schemas.openxmlformats.org/drawingml/2006/main" r:id="rId31"/>
                           </wp:docPr>
                           <wp:cNvGraphicFramePr>
                             <a:graphicFrameLocks xmlns:a="http://schemas.openxmlformats.org/drawingml/2006/main" noChangeAspect="1"/>
@@ -14604,12 +14638,12 @@
                               <pic:pic xmlns:pic="http://schemas.openxmlformats.org/drawingml/2006/picture">
                                 <pic:nvPicPr>
                                   <pic:cNvPr id="17" name="Picture 17" title="Software University @ YouTube">
-                                    <a:hlinkClick r:id="rId12"/>
+                                    <a:hlinkClick r:id="rId31"/>
                                   </pic:cNvPr>
                                   <pic:cNvPicPr/>
                                 </pic:nvPicPr>
                                 <pic:blipFill>
-                                  <a:blip r:embed="rId13"/>
+                                  <a:blip r:embed="rId32"/>
                                   <a:stretch>
                                     <a:fillRect/>
                                   </a:stretch>
@@ -14647,7 +14681,7 @@
                           <wp:extent cx="180000" cy="180000"/>
                           <wp:effectExtent l="0" t="0" r="0" b="0"/>
                           <wp:docPr id="21" name="Picture 21">
-                            <a:hlinkClick xmlns:a="http://schemas.openxmlformats.org/drawingml/2006/main" r:id="rId14"/>
+                            <a:hlinkClick xmlns:a="http://schemas.openxmlformats.org/drawingml/2006/main" r:id="rId33"/>
                           </wp:docPr>
                           <wp:cNvGraphicFramePr>
                             <a:graphicFrameLocks xmlns:a="http://schemas.openxmlformats.org/drawingml/2006/main" noChangeAspect="1"/>
@@ -14657,14 +14691,14 @@
                               <pic:pic xmlns:pic="http://schemas.openxmlformats.org/drawingml/2006/picture">
                                 <pic:nvPicPr>
                                   <pic:cNvPr id="21" name="Picture 21">
-                                    <a:hlinkClick r:id="rId14"/>
+                                    <a:hlinkClick r:id="rId33"/>
                                   </pic:cNvPr>
                                   <pic:cNvPicPr>
                                     <a:picLocks noChangeAspect="1" noChangeArrowheads="1"/>
                                   </pic:cNvPicPr>
                                 </pic:nvPicPr>
                                 <pic:blipFill rotWithShape="1">
-                                  <a:blip r:embed="rId15">
+                                  <a:blip r:embed="rId34">
                                     <a:extLst>
                                       <a:ext uri="{28A0092B-C50C-407E-A947-70E740481C1C}">
                                         <a14:useLocalDpi xmlns:a14="http://schemas.microsoft.com/office/drawing/2010/main" val="0"/>
@@ -14716,7 +14750,7 @@
                           <wp:extent cx="180000" cy="180000"/>
                           <wp:effectExtent l="0" t="0" r="0" b="0"/>
                           <wp:docPr id="22" name="Picture 22">
-                            <a:hlinkClick xmlns:a="http://schemas.openxmlformats.org/drawingml/2006/main" r:id="rId16"/>
+                            <a:hlinkClick xmlns:a="http://schemas.openxmlformats.org/drawingml/2006/main" r:id="rId35"/>
                           </wp:docPr>
                           <wp:cNvGraphicFramePr>
                             <a:graphicFrameLocks xmlns:a="http://schemas.openxmlformats.org/drawingml/2006/main" noChangeAspect="1"/>
@@ -14726,14 +14760,14 @@
                               <pic:pic xmlns:pic="http://schemas.openxmlformats.org/drawingml/2006/picture">
                                 <pic:nvPicPr>
                                   <pic:cNvPr id="22" name="Picture 22">
-                                    <a:hlinkClick r:id="rId16"/>
+                                    <a:hlinkClick r:id="rId35"/>
                                   </pic:cNvPr>
                                   <pic:cNvPicPr>
                                     <a:picLocks noChangeAspect="1" noChangeArrowheads="1"/>
                                   </pic:cNvPicPr>
                                 </pic:nvPicPr>
                                 <pic:blipFill>
-                                  <a:blip r:embed="rId17">
+                                  <a:blip r:embed="rId36">
                                     <a:extLst>
                                       <a:ext uri="{28A0092B-C50C-407E-A947-70E740481C1C}">
                                         <a14:useLocalDpi xmlns:a14="http://schemas.microsoft.com/office/drawing/2010/main" val="0"/>
@@ -14782,7 +14816,7 @@
                           <wp:extent cx="180000" cy="180000"/>
                           <wp:effectExtent l="0" t="0" r="0" b="0"/>
                           <wp:docPr id="23" name="Picture 23" title="Software University: Email Us">
-                            <a:hlinkClick xmlns:a="http://schemas.openxmlformats.org/drawingml/2006/main" r:id="rId18"/>
+                            <a:hlinkClick xmlns:a="http://schemas.openxmlformats.org/drawingml/2006/main" r:id="rId37"/>
                           </wp:docPr>
                           <wp:cNvGraphicFramePr>
                             <a:graphicFrameLocks xmlns:a="http://schemas.openxmlformats.org/drawingml/2006/main" noChangeAspect="1"/>
@@ -14792,12 +14826,12 @@
                               <pic:pic xmlns:pic="http://schemas.openxmlformats.org/drawingml/2006/picture">
                                 <pic:nvPicPr>
                                   <pic:cNvPr id="23" name="Picture 23" title="Software University: Email Us">
-                                    <a:hlinkClick r:id="rId18"/>
+                                    <a:hlinkClick r:id="rId37"/>
                                   </pic:cNvPr>
                                   <pic:cNvPicPr/>
                                 </pic:nvPicPr>
                                 <pic:blipFill>
-                                  <a:blip r:embed="rId19"/>
+                                  <a:blip r:embed="rId38"/>
                                   <a:stretch>
                                     <a:fillRect/>
                                   </a:stretch>
@@ -14859,7 +14893,7 @@
                   </pic:cNvPicPr>
                 </pic:nvPicPr>
                 <pic:blipFill>
-                  <a:blip r:embed="rId21">
+                  <a:blip r:embed="rId39">
                     <a:extLst>
                       <a:ext uri="{28A0092B-C50C-407E-A947-70E740481C1C}">
                         <a14:useLocalDpi xmlns:a14="http://schemas.microsoft.com/office/drawing/2010/main" val="0"/>
@@ -14963,7 +14997,7 @@
             </wp:anchor>
           </w:drawing>
         </mc:Choice>
-        <mc:Fallback xmlns:a1611="http://schemas.microsoft.com/office/drawing/2016/11/main" xmlns:a14="http://schemas.microsoft.com/office/drawing/2010/main" xmlns:pic="http://schemas.openxmlformats.org/drawingml/2006/picture" xmlns:a="http://schemas.openxmlformats.org/drawingml/2006/main">
+        <mc:Fallback xmlns:a="http://schemas.openxmlformats.org/drawingml/2006/main" xmlns:pic="http://schemas.openxmlformats.org/drawingml/2006/picture" xmlns:a14="http://schemas.microsoft.com/office/drawing/2010/main" xmlns:a1611="http://schemas.microsoft.com/office/drawing/2016/11/main">
           <w:pict>
             <v:line id="Straight Connector 19" style="position:absolute;flip:y;z-index:251622400;visibility:visible;mso-wrap-style:square;mso-width-percent:0;mso-height-percent:0;mso-wrap-distance-left:9pt;mso-wrap-distance-top:0;mso-wrap-distance-right:9pt;mso-wrap-distance-bottom:0;mso-position-horizontal:absolute;mso-position-horizontal-relative:text;mso-position-vertical:absolute;mso-position-vertical-relative:text;mso-width-percent:0;mso-height-percent:0;mso-width-relative:page;mso-height-relative:page" o:spid="_x0000_s1026" strokecolor="#974706 [1609]" strokeweight="1pt" from="-.1pt,5.2pt" to="520.7pt,5.2pt" w14:anchorId="60BE7D18" o:gfxdata="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">
               <v:stroke endcap="round"/>
@@ -15255,7 +15289,7 @@
 </file>
 
 <file path=word/footnotes.xml><?xml version="1.0" encoding="utf-8"?>
-<w:footnotes xmlns:wpc="http://schemas.microsoft.com/office/word/2010/wordprocessingCanvas" xmlns:cx="http://schemas.microsoft.com/office/drawing/2014/chartex" xmlns:cx1="http://schemas.microsoft.com/office/drawing/2015/9/8/chartex" xmlns:cx2="http://schemas.microsoft.com/office/drawing/2015/10/21/chartex" xmlns:cx3="http://schemas.microsoft.com/office/drawing/2016/5/9/chartex" xmlns:cx4="http://schemas.microsoft.com/office/drawing/2016/5/10/chartex" xmlns:cx5="http://schemas.microsoft.com/office/drawing/2016/5/11/chartex" xmlns:cx6="http://schemas.microsoft.com/office/drawing/2016/5/12/chartex" xmlns:cx7="http://schemas.microsoft.com/office/drawing/2016/5/13/chartex" xmlns:cx8="http://schemas.microsoft.com/office/drawing/2016/5/14/chartex" xmlns:mc="http://schemas.openxmlformats.org/markup-compatibility/2006" xmlns:aink="http://schemas.microsoft.com/office/drawing/2016/ink" xmlns:am3d="http://schemas.microsoft.com/office/drawing/2017/model3d" xmlns:o="urn:schemas-microsoft-com:office:office" xmlns:oel="http://schemas.microsoft.com/office/2019/extlst" xmlns:r="http://schemas.openxmlformats.org/officeDocument/2006/relationships" xmlns:m="http://schemas.openxmlformats.org/officeDocument/2006/math" xmlns:v="urn:schemas-microsoft-com:vml" xmlns:wp14="http://schemas.microsoft.com/office/word/2010/wordprocessingDrawing" xmlns:wp="http://schemas.openxmlformats.org/drawingml/2006/wordprocessingDrawing" xmlns:w10="urn:schemas-microsoft-com:office:word" xmlns:w="http://schemas.openxmlformats.org/wordprocessingml/2006/main" xmlns:w14="http://schemas.microsoft.com/office/word/2010/wordml" xmlns:w15="http://schemas.microsoft.com/office/word/2012/wordml" xmlns:w16cex="http://schemas.microsoft.com/office/word/2018/wordml/cex" xmlns:w16cid="http://schemas.microsoft.com/office/word/2016/wordml/cid" xmlns:w16="http://schemas.microsoft.com/office/word/2018/wordml" xmlns:w16sdtdh="http://schemas.microsoft.com/office/word/2020/wordml/sdtdatahash" xmlns:w16se="http://schemas.microsoft.com/office/word/2015/wordml/symex" xmlns:wpg="http://schemas.microsoft.com/office/word/2010/wordprocessingGroup" xmlns:wpi="http://schemas.microsoft.com/office/word/2010/wordprocessingInk" xmlns:wne="http://schemas.microsoft.com/office/word/2006/wordml" xmlns:wps="http://schemas.microsoft.com/office/word/2010/wordprocessingShape" mc:Ignorable="w14 w15 w16se w16cid w16 w16cex w16sdtdh wp14">
+<w:footnotes xmlns:wpc="http://schemas.microsoft.com/office/word/2010/wordprocessingCanvas" xmlns:cx="http://schemas.microsoft.com/office/drawing/2014/chartex" xmlns:cx1="http://schemas.microsoft.com/office/drawing/2015/9/8/chartex" xmlns:cx2="http://schemas.microsoft.com/office/drawing/2015/10/21/chartex" xmlns:cx3="http://schemas.microsoft.com/office/drawing/2016/5/9/chartex" xmlns:cx4="http://schemas.microsoft.com/office/drawing/2016/5/10/chartex" xmlns:cx5="http://schemas.microsoft.com/office/drawing/2016/5/11/chartex" xmlns:cx6="http://schemas.microsoft.com/office/drawing/2016/5/12/chartex" xmlns:cx7="http://schemas.microsoft.com/office/drawing/2016/5/13/chartex" xmlns:cx8="http://schemas.microsoft.com/office/drawing/2016/5/14/chartex" xmlns:mc="http://schemas.openxmlformats.org/markup-compatibility/2006" xmlns:aink="http://schemas.microsoft.com/office/drawing/2016/ink" xmlns:am3d="http://schemas.microsoft.com/office/drawing/2017/model3d" xmlns:o="urn:schemas-microsoft-com:office:office" xmlns:oel="http://schemas.microsoft.com/office/2019/extlst" xmlns:r="http://schemas.openxmlformats.org/officeDocument/2006/relationships" xmlns:m="http://schemas.openxmlformats.org/officeDocument/2006/math" xmlns:v="urn:schemas-microsoft-com:vml" xmlns:wp14="http://schemas.microsoft.com/office/word/2010/wordprocessingDrawing" xmlns:wp="http://schemas.openxmlformats.org/drawingml/2006/wordprocessingDrawing" xmlns:w10="urn:schemas-microsoft-com:office:word" xmlns:w="http://schemas.openxmlformats.org/wordprocessingml/2006/main" xmlns:w14="http://schemas.microsoft.com/office/word/2010/wordml" xmlns:w15="http://schemas.microsoft.com/office/word/2012/wordml" xmlns:w16cex="http://schemas.microsoft.com/office/word/2018/wordml/cex" xmlns:w16cid="http://schemas.microsoft.com/office/word/2016/wordml/cid" xmlns:w16="http://schemas.microsoft.com/office/word/2018/wordml" xmlns:w16du="http://schemas.microsoft.com/office/word/2023/wordml/word16du" xmlns:w16sdtdh="http://schemas.microsoft.com/office/word/2020/wordml/sdtdatahash" xmlns:w16se="http://schemas.microsoft.com/office/word/2015/wordml/symex" xmlns:wpg="http://schemas.microsoft.com/office/word/2010/wordprocessingGroup" xmlns:wpi="http://schemas.microsoft.com/office/word/2010/wordprocessingInk" xmlns:wne="http://schemas.microsoft.com/office/word/2006/wordml" xmlns:wps="http://schemas.microsoft.com/office/word/2010/wordprocessingShape" mc:Ignorable="w14 w15 w16se w16cid w16 w16cex w16sdtdh wp14">
   <w:footnote w:type="separator" w:id="-1">
     <w:p>
       <w:pPr>
@@ -15280,7 +15314,7 @@
 </file>
 
 <file path=word/header1.xml><?xml version="1.0" encoding="utf-8"?>
-<w:hdr xmlns:wpc="http://schemas.microsoft.com/office/word/2010/wordprocessingCanvas" xmlns:cx="http://schemas.microsoft.com/office/drawing/2014/chartex" xmlns:cx1="http://schemas.microsoft.com/office/drawing/2015/9/8/chartex" xmlns:cx2="http://schemas.microsoft.com/office/drawing/2015/10/21/chartex" xmlns:cx3="http://schemas.microsoft.com/office/drawing/2016/5/9/chartex" xmlns:cx4="http://schemas.microsoft.com/office/drawing/2016/5/10/chartex" xmlns:cx5="http://schemas.microsoft.com/office/drawing/2016/5/11/chartex" xmlns:cx6="http://schemas.microsoft.com/office/drawing/2016/5/12/chartex" xmlns:cx7="http://schemas.microsoft.com/office/drawing/2016/5/13/chartex" xmlns:cx8="http://schemas.microsoft.com/office/drawing/2016/5/14/chartex" xmlns:mc="http://schemas.openxmlformats.org/markup-compatibility/2006" xmlns:aink="http://schemas.microsoft.com/office/drawing/2016/ink" xmlns:am3d="http://schemas.microsoft.com/office/drawing/2017/model3d" xmlns:o="urn:schemas-microsoft-com:office:office" xmlns:oel="http://schemas.microsoft.com/office/2019/extlst" xmlns:r="http://schemas.openxmlformats.org/officeDocument/2006/relationships" xmlns:m="http://schemas.openxmlformats.org/officeDocument/2006/math" xmlns:v="urn:schemas-microsoft-com:vml" xmlns:wp14="http://schemas.microsoft.com/office/word/2010/wordprocessingDrawing" xmlns:wp="http://schemas.openxmlformats.org/drawingml/2006/wordprocessingDrawing" xmlns:w10="urn:schemas-microsoft-com:office:word" xmlns:w="http://schemas.openxmlformats.org/wordprocessingml/2006/main" xmlns:w14="http://schemas.microsoft.com/office/word/2010/wordml" xmlns:w15="http://schemas.microsoft.com/office/word/2012/wordml" xmlns:w16cex="http://schemas.microsoft.com/office/word/2018/wordml/cex" xmlns:w16cid="http://schemas.microsoft.com/office/word/2016/wordml/cid" xmlns:w16="http://schemas.microsoft.com/office/word/2018/wordml" xmlns:w16sdtdh="http://schemas.microsoft.com/office/word/2020/wordml/sdtdatahash" xmlns:w16se="http://schemas.microsoft.com/office/word/2015/wordml/symex" xmlns:wpg="http://schemas.microsoft.com/office/word/2010/wordprocessingGroup" xmlns:wpi="http://schemas.microsoft.com/office/word/2010/wordprocessingInk" xmlns:wne="http://schemas.microsoft.com/office/word/2006/wordml" xmlns:wps="http://schemas.microsoft.com/office/word/2010/wordprocessingShape" mc:Ignorable="w14 w15 w16se w16cid w16 w16cex w16sdtdh wp14">
+<w:hdr xmlns:wpc="http://schemas.microsoft.com/office/word/2010/wordprocessingCanvas" xmlns:cx="http://schemas.microsoft.com/office/drawing/2014/chartex" xmlns:cx1="http://schemas.microsoft.com/office/drawing/2015/9/8/chartex" xmlns:cx2="http://schemas.microsoft.com/office/drawing/2015/10/21/chartex" xmlns:cx3="http://schemas.microsoft.com/office/drawing/2016/5/9/chartex" xmlns:cx4="http://schemas.microsoft.com/office/drawing/2016/5/10/chartex" xmlns:cx5="http://schemas.microsoft.com/office/drawing/2016/5/11/chartex" xmlns:cx6="http://schemas.microsoft.com/office/drawing/2016/5/12/chartex" xmlns:cx7="http://schemas.microsoft.com/office/drawing/2016/5/13/chartex" xmlns:cx8="http://schemas.microsoft.com/office/drawing/2016/5/14/chartex" xmlns:mc="http://schemas.openxmlformats.org/markup-compatibility/2006" xmlns:aink="http://schemas.microsoft.com/office/drawing/2016/ink" xmlns:am3d="http://schemas.microsoft.com/office/drawing/2017/model3d" xmlns:o="urn:schemas-microsoft-com:office:office" xmlns:oel="http://schemas.microsoft.com/office/2019/extlst" xmlns:r="http://schemas.openxmlformats.org/officeDocument/2006/relationships" xmlns:m="http://schemas.openxmlformats.org/officeDocument/2006/math" xmlns:v="urn:schemas-microsoft-com:vml" xmlns:wp14="http://schemas.microsoft.com/office/word/2010/wordprocessingDrawing" xmlns:wp="http://schemas.openxmlformats.org/drawingml/2006/wordprocessingDrawing" xmlns:w10="urn:schemas-microsoft-com:office:word" xmlns:w="http://schemas.openxmlformats.org/wordprocessingml/2006/main" xmlns:w14="http://schemas.microsoft.com/office/word/2010/wordml" xmlns:w15="http://schemas.microsoft.com/office/word/2012/wordml" xmlns:w16cex="http://schemas.microsoft.com/office/word/2018/wordml/cex" xmlns:w16cid="http://schemas.microsoft.com/office/word/2016/wordml/cid" xmlns:w16="http://schemas.microsoft.com/office/word/2018/wordml" xmlns:w16du="http://schemas.microsoft.com/office/word/2023/wordml/word16du" xmlns:w16sdtdh="http://schemas.microsoft.com/office/word/2020/wordml/sdtdatahash" xmlns:w16se="http://schemas.microsoft.com/office/word/2015/wordml/symex" xmlns:wpg="http://schemas.microsoft.com/office/word/2010/wordprocessingGroup" xmlns:wpi="http://schemas.microsoft.com/office/word/2010/wordprocessingInk" xmlns:wne="http://schemas.microsoft.com/office/word/2006/wordml" xmlns:wps="http://schemas.microsoft.com/office/word/2010/wordprocessingShape" mc:Ignorable="w14 w15 w16se w16cid w16 w16cex w16sdtdh wp14">
   <w:p>
     <w:pPr>
       <w:pStyle w:val="Header"/>
@@ -15366,7 +15400,7 @@
 </file>
 
 <file path=word/numbering.xml><?xml version="1.0" encoding="utf-8"?>
-<w:numbering xmlns:wpc="http://schemas.microsoft.com/office/word/2010/wordprocessingCanvas" xmlns:cx="http://schemas.microsoft.com/office/drawing/2014/chartex" xmlns:cx1="http://schemas.microsoft.com/office/drawing/2015/9/8/chartex" xmlns:cx2="http://schemas.microsoft.com/office/drawing/2015/10/21/chartex" xmlns:cx3="http://schemas.microsoft.com/office/drawing/2016/5/9/chartex" xmlns:cx4="http://schemas.microsoft.com/office/drawing/2016/5/10/chartex" xmlns:cx5="http://schemas.microsoft.com/office/drawing/2016/5/11/chartex" xmlns:cx6="http://schemas.microsoft.com/office/drawing/2016/5/12/chartex" xmlns:cx7="http://schemas.microsoft.com/office/drawing/2016/5/13/chartex" xmlns:cx8="http://schemas.microsoft.com/office/drawing/2016/5/14/chartex" xmlns:mc="http://schemas.openxmlformats.org/markup-compatibility/2006" xmlns:aink="http://schemas.microsoft.com/office/drawing/2016/ink" xmlns:am3d="http://schemas.microsoft.com/office/drawing/2017/model3d" xmlns:o="urn:schemas-microsoft-com:office:office" xmlns:oel="http://schemas.microsoft.com/office/2019/extlst" xmlns:r="http://schemas.openxmlformats.org/officeDocument/2006/relationships" xmlns:m="http://schemas.openxmlformats.org/officeDocument/2006/math" xmlns:v="urn:schemas-microsoft-com:vml" xmlns:wp14="http://schemas.microsoft.com/office/word/2010/wordprocessingDrawing" xmlns:wp="http://schemas.openxmlformats.org/drawingml/2006/wordprocessingDrawing" xmlns:w10="urn:schemas-microsoft-com:office:word" xmlns:w="http://schemas.openxmlformats.org/wordprocessingml/2006/main" xmlns:w14="http://schemas.microsoft.com/office/word/2010/wordml" xmlns:w15="http://schemas.microsoft.com/office/word/2012/wordml" xmlns:w16cex="http://schemas.microsoft.com/office/word/2018/wordml/cex" xmlns:w16cid="http://schemas.microsoft.com/office/word/2016/wordml/cid" xmlns:w16="http://schemas.microsoft.com/office/word/2018/wordml" xmlns:w16sdtdh="http://schemas.microsoft.com/office/word/2020/wordml/sdtdatahash" xmlns:w16se="http://schemas.microsoft.com/office/word/2015/wordml/symex" xmlns:wpg="http://schemas.microsoft.com/office/word/2010/wordprocessingGroup" xmlns:wpi="http://schemas.microsoft.com/office/word/2010/wordprocessingInk" xmlns:wne="http://schemas.microsoft.com/office/word/2006/wordml" xmlns:wps="http://schemas.microsoft.com/office/word/2010/wordprocessingShape" mc:Ignorable="w14 w15 w16se w16cid w16 w16cex w16sdtdh wp14">
+<w:numbering xmlns:wpc="http://schemas.microsoft.com/office/word/2010/wordprocessingCanvas" xmlns:cx="http://schemas.microsoft.com/office/drawing/2014/chartex" xmlns:cx1="http://schemas.microsoft.com/office/drawing/2015/9/8/chartex" xmlns:cx2="http://schemas.microsoft.com/office/drawing/2015/10/21/chartex" xmlns:cx3="http://schemas.microsoft.com/office/drawing/2016/5/9/chartex" xmlns:cx4="http://schemas.microsoft.com/office/drawing/2016/5/10/chartex" xmlns:cx5="http://schemas.microsoft.com/office/drawing/2016/5/11/chartex" xmlns:cx6="http://schemas.microsoft.com/office/drawing/2016/5/12/chartex" xmlns:cx7="http://schemas.microsoft.com/office/drawing/2016/5/13/chartex" xmlns:cx8="http://schemas.microsoft.com/office/drawing/2016/5/14/chartex" xmlns:mc="http://schemas.openxmlformats.org/markup-compatibility/2006" xmlns:aink="http://schemas.microsoft.com/office/drawing/2016/ink" xmlns:am3d="http://schemas.microsoft.com/office/drawing/2017/model3d" xmlns:o="urn:schemas-microsoft-com:office:office" xmlns:oel="http://schemas.microsoft.com/office/2019/extlst" xmlns:r="http://schemas.openxmlformats.org/officeDocument/2006/relationships" xmlns:m="http://schemas.openxmlformats.org/officeDocument/2006/math" xmlns:v="urn:schemas-microsoft-com:vml" xmlns:wp14="http://schemas.microsoft.com/office/word/2010/wordprocessingDrawing" xmlns:wp="http://schemas.openxmlformats.org/drawingml/2006/wordprocessingDrawing" xmlns:w10="urn:schemas-microsoft-com:office:word" xmlns:w="http://schemas.openxmlformats.org/wordprocessingml/2006/main" xmlns:w14="http://schemas.microsoft.com/office/word/2010/wordml" xmlns:w15="http://schemas.microsoft.com/office/word/2012/wordml" xmlns:w16cex="http://schemas.microsoft.com/office/word/2018/wordml/cex" xmlns:w16cid="http://schemas.microsoft.com/office/word/2016/wordml/cid" xmlns:w16="http://schemas.microsoft.com/office/word/2018/wordml" xmlns:w16du="http://schemas.microsoft.com/office/word/2023/wordml/word16du" xmlns:w16sdtdh="http://schemas.microsoft.com/office/word/2020/wordml/sdtdatahash" xmlns:w16se="http://schemas.microsoft.com/office/word/2015/wordml/symex" xmlns:wpg="http://schemas.microsoft.com/office/word/2010/wordprocessingGroup" xmlns:wpi="http://schemas.microsoft.com/office/word/2010/wordprocessingInk" xmlns:wne="http://schemas.microsoft.com/office/word/2006/wordml" xmlns:wps="http://schemas.microsoft.com/office/word/2010/wordprocessingShape" mc:Ignorable="w14 w15 w16se w16cid w16 w16cex w16sdtdh wp14">
   <w:abstractNum w:abstractNumId="0" w15:restartNumberingAfterBreak="0">
     <w:nsid w:val="0C3619CA"/>
     <w:multiLevelType w:val="hybridMultilevel"/>

</xml_diff>